<commit_message>
actualizada descripcion de simulaciones
</commit_message>
<xml_diff>
--- a/Alcances/Alcances de proyecto (simulaciones) v.1.docx
+++ b/Alcances/Alcances de proyecto (simulaciones) v.1.docx
@@ -6176,7 +6176,19 @@
         <w:t>, los cuales para ser ejecutados deben contar con los distintos recursos (materiales, repuestos, máquinas y Trabajadores)</w:t>
       </w:r>
       <w:r>
-        <w:t>. Dichos recursos deben estar disponibles para su uso en cada etapa del proceso de tal manera que se puedan minimizar los atrasos y los tiempos de espera entre un trabajo y otro.</w:t>
+        <w:t>. Dichos recursos deben estar disponibles para su uso en cada etapa del proceso</w:t>
+      </w:r>
+      <w:r>
+        <w:t>,</w:t>
+      </w:r>
+      <w:r>
+        <w:t xml:space="preserve"> de tal manera</w:t>
+      </w:r>
+      <w:r>
+        <w:t>,</w:t>
+      </w:r>
+      <w:r>
+        <w:t xml:space="preserve"> que se puedan minimizar los atrasos y los tiempos de espera entre un trabajo y otro.</w:t>
       </w:r>
     </w:p>
     <w:p/>
@@ -6185,18 +6197,115 @@
         <w:lastRenderedPageBreak/>
         <w:t xml:space="preserve">Para poder simular de manera automática todas las tareas, considerando que la mayor parte de los recursos con comunes para las distintas áreas, es necesario tener claro los criterios que definirán que tarea es más importante que las demás, de la misma manera, </w:t>
       </w:r>
+      <w:r>
+        <w:t xml:space="preserve">debemos definir las </w:t>
+      </w:r>
+      <w:r>
+        <w:rPr>
+          <w:b/>
+        </w:rPr>
+        <w:t>“Prioridades”</w:t>
+      </w:r>
+      <w:r>
+        <w:t xml:space="preserve"> </w:t>
+      </w:r>
+      <w:r>
+        <w:t>de cada OT, que se heredaran a cada una de las tareas.</w:t>
+      </w:r>
+    </w:p>
+    <w:p>
+      <w:r>
+        <w:t>Una vez definidos los maestros de reparación, (con sus respectivos tiempos y recursos) las prioridades entre trabajos y los recursos disponibles para realizar un trabajo en particular, podríamos realizar una simulación completa y presentar el escenario de cómo se encuentra nuestra carga en planta, cuando empezaría el trabajo y como consecuencia cuando seria su fecha de entrega. La cual se podría actualizar por cada evento importante que afecte a los trabajos.</w:t>
+      </w:r>
+    </w:p>
+    <w:p>
+      <w:r>
+        <w:t xml:space="preserve">Para definir </w:t>
+      </w:r>
+      <w:r>
+        <w:t>la</w:t>
+      </w:r>
+      <w:r>
+        <w:t xml:space="preserve"> prioridad entre un trabajo y otro</w:t>
+      </w:r>
+      <w:r>
+        <w:t xml:space="preserve">. Es necesario tener claro cuáles son los factores que influyen en la toma de la decisión, tanto comercial como productiva, a los cuales se les calificara con una puntuación individual para posteriormente combinar las puntuaciones individuales en un total para cada trabajo. Este valor total será contrarrestado con los </w:t>
+      </w:r>
+      <w:r>
+        <w:t>valores</w:t>
+      </w:r>
+      <w:r>
+        <w:t xml:space="preserve"> de todos los trabajos que utilicen recursos en común</w:t>
+      </w:r>
+      <w:r>
+        <w:t xml:space="preserve">, </w:t>
+      </w:r>
+      <w:r>
+        <w:t xml:space="preserve"> </w:t>
+      </w:r>
+      <w:r>
+        <w:t>ind</w:t>
+      </w:r>
+      <w:r>
+        <w:t>icando de esta manera el orden de ejecución de los trabajos</w:t>
+      </w:r>
+      <w:r>
+        <w:t xml:space="preserve"> </w:t>
+      </w:r>
+      <w:r>
+        <w:t>y por consecuencia que trabajos se deberán aplazar en su ejecución.</w:t>
+      </w:r>
+    </w:p>
+    <w:p>
+      <w:r>
+        <w:t xml:space="preserve">Todos los trabajos que deban ser aplazados o que sufran retrasos en su proceso deberán aumentar su puntuación generando una re-simulación con las nuevas prioridades producto de su </w:t>
+      </w:r>
+      <w:r>
+        <w:rPr>
+          <w:b/>
+        </w:rPr>
+        <w:t>“</w:t>
+      </w:r>
+      <w:r>
+        <w:rPr>
+          <w:b/>
+        </w:rPr>
+        <w:t>envejecimiento”</w:t>
+      </w:r>
+      <w:r>
+        <w:t>.</w:t>
+      </w:r>
+    </w:p>
+    <w:p>
+      <w:r>
+        <w:t xml:space="preserve">El concepto de envejecimiento de trabajos, es el aumento de </w:t>
+      </w:r>
+      <w:r>
+        <w:t>prioridad aparente por cada día de atraso en la entrega. Así mismo, la prioridad aumenta cada vez que anticipamos que se producirá un atraso dentro del proceso</w:t>
+      </w:r>
+      <w:r>
+        <w:t>,</w:t>
+      </w:r>
+      <w:r>
+        <w:t xml:space="preserve"> Ya sea por reprocesos, </w:t>
+      </w:r>
+      <w:r>
+        <w:t>atrasos de proveedores o re programación del trabajo.</w:t>
+      </w:r>
+    </w:p>
+    <w:p>
+      <w:pPr>
+        <w:pStyle w:val="Ttulo3"/>
+      </w:pPr>
+      <w:r>
+        <w:t>PROCESO</w:t>
+      </w:r>
+    </w:p>
+    <w:p/>
+    <w:p>
       <w:bookmarkStart w:id="34" w:name="_GoBack"/>
       <w:bookmarkEnd w:id="34"/>
     </w:p>
-    <w:p>
-      <w:pPr>
-        <w:pStyle w:val="Ttulo3"/>
-      </w:pPr>
-      <w:r>
-        <w:t>PROCESO</w:t>
-      </w:r>
-    </w:p>
-    <w:p/>
     <w:p>
       <w:pPr>
         <w:pStyle w:val="Ttulo3"/>
@@ -8814,7 +8923,7 @@
 </file>
 
 <file path=customXml/itemProps1.xml><?xml version="1.0" encoding="utf-8"?>
-<ds:datastoreItem xmlns:ds="http://schemas.openxmlformats.org/officeDocument/2006/customXml" ds:itemID="{1FAF8FE8-8C27-45FA-905D-1CBF4B6F8E49}">
+<ds:datastoreItem xmlns:ds="http://schemas.openxmlformats.org/officeDocument/2006/customXml" ds:itemID="{6B342312-4BD3-4745-85C1-1A93E35A8A34}">
   <ds:schemaRefs>
     <ds:schemaRef ds:uri="http://schemas.openxmlformats.org/officeDocument/2006/bibliography"/>
   </ds:schemaRefs>

</xml_diff>

<commit_message>
Inicio definicion de proceso de priorisacion
</commit_message>
<xml_diff>
--- a/Alcances/Alcances de proyecto (simulaciones) v.1.docx
+++ b/Alcances/Alcances de proyecto (simulaciones) v.1.docx
@@ -6303,8 +6303,905 @@
     </w:p>
     <w:p/>
     <w:p>
+      <w:r>
+        <w:t>El proceso para definir</w:t>
+      </w:r>
+      <w:r>
+        <w:t xml:space="preserve"> las prioridades entre</w:t>
+      </w:r>
+      <w:r>
+        <w:t xml:space="preserve"> los trabajos</w:t>
+      </w:r>
+      <w:r>
+        <w:t>,</w:t>
+      </w:r>
+      <w:r>
+        <w:t xml:space="preserve"> </w:t>
+      </w:r>
+      <w:r>
+        <w:t>debe producirse a través del análisis de los distintos criterios. El impacto que tienen en las unidades, áreas sucursales y empresa en general.</w:t>
+      </w:r>
+    </w:p>
+    <w:p>
+      <w:r>
+        <w:t>Además de definir pos</w:t>
+      </w:r>
+      <w:r>
+        <w:t>ibles factores equilibradores para los valores extremos que puedan alterar las bases de cálculo.</w:t>
+      </w:r>
+    </w:p>
+    <w:p>
+      <w:r>
+        <w:t xml:space="preserve">En particular el cálculo propuesto se basas en la sumatoria de los </w:t>
+      </w:r>
+      <w:proofErr w:type="spellStart"/>
+      <w:r>
+        <w:t>co</w:t>
+      </w:r>
+      <w:proofErr w:type="spellEnd"/>
+      <w:r>
+        <w:t>-productos producidos por el porcentaje entre el máximo de todos los valores y la corrección logarítmica de los valores considerados más uno. (Con la corrección de los valores que puedan indefinir el logaritmo).</w:t>
+      </w:r>
+    </w:p>
+    <w:p>
+      <w:r>
+        <w:lastRenderedPageBreak/>
+        <w:t>Además de considerar que el criterio de envejecimiento no cuenta con un máximo por lo que no tiene un porcentaje solo un valor directo.</w:t>
+      </w:r>
+    </w:p>
+    <w:p>
+      <w:r>
+        <w:t>Esto se traduce como:</w:t>
+      </w:r>
+    </w:p>
+    <w:p>
+      <w:pPr>
+        <w:rPr>
+          <w:rFonts w:eastAsiaTheme="minorEastAsia"/>
+        </w:rPr>
+      </w:pPr>
+      <m:oMathPara>
+        <m:oMath>
+          <m:nary>
+            <m:naryPr>
+              <m:chr m:val="∑"/>
+              <m:limLoc m:val="undOvr"/>
+              <m:subHide m:val="1"/>
+              <m:supHide m:val="1"/>
+              <m:ctrlPr>
+                <w:rPr>
+                  <w:rFonts w:ascii="Cambria Math" w:eastAsiaTheme="majorEastAsia" w:hAnsi="Cambria Math" w:cstheme="majorBidi"/>
+                  <w:i/>
+                </w:rPr>
+              </m:ctrlPr>
+            </m:naryPr>
+            <m:sub/>
+            <m:sup/>
+            <m:e>
+              <m:d>
+                <m:dPr>
+                  <m:begChr m:val="{"/>
+                  <m:endChr m:val="}"/>
+                  <m:ctrlPr>
+                    <w:rPr>
+                      <w:rFonts w:ascii="Cambria Math" w:eastAsiaTheme="majorEastAsia" w:hAnsi="Cambria Math" w:cstheme="majorBidi"/>
+                      <w:i/>
+                    </w:rPr>
+                  </m:ctrlPr>
+                </m:dPr>
+                <m:e>
+                  <m:nary>
+                    <m:naryPr>
+                      <m:chr m:val="∐"/>
+                      <m:limLoc m:val="undOvr"/>
+                      <m:subHide m:val="1"/>
+                      <m:supHide m:val="1"/>
+                      <m:ctrlPr>
+                        <w:rPr>
+                          <w:rFonts w:ascii="Cambria Math" w:eastAsiaTheme="majorEastAsia" w:hAnsi="Cambria Math" w:cstheme="majorBidi"/>
+                          <w:i/>
+                        </w:rPr>
+                      </m:ctrlPr>
+                    </m:naryPr>
+                    <m:sub/>
+                    <m:sup/>
+                    <m:e>
+                      <m:f>
+                        <m:fPr>
+                          <m:ctrlPr>
+                            <w:rPr>
+                              <w:rFonts w:ascii="Cambria Math" w:eastAsiaTheme="majorEastAsia" w:hAnsi="Cambria Math" w:cstheme="majorBidi"/>
+                              <w:i/>
+                            </w:rPr>
+                          </m:ctrlPr>
+                        </m:fPr>
+                        <m:num>
+                          <m:r>
+                            <w:rPr>
+                              <w:rFonts w:ascii="Cambria Math" w:eastAsiaTheme="majorEastAsia" w:hAnsi="Cambria Math" w:cstheme="majorBidi"/>
+                            </w:rPr>
+                            <m:t>f</m:t>
+                          </m:r>
+                          <m:d>
+                            <m:dPr>
+                              <m:ctrlPr>
+                                <w:rPr>
+                                  <w:rFonts w:ascii="Cambria Math" w:eastAsiaTheme="majorEastAsia" w:hAnsi="Cambria Math" w:cstheme="majorBidi"/>
+                                  <w:i/>
+                                </w:rPr>
+                              </m:ctrlPr>
+                            </m:dPr>
+                            <m:e>
+                              <m:r>
+                                <w:rPr>
+                                  <w:rFonts w:ascii="Cambria Math" w:eastAsiaTheme="majorEastAsia" w:hAnsi="Cambria Math" w:cstheme="majorBidi"/>
+                                </w:rPr>
+                                <m:t>x</m:t>
+                              </m:r>
+                            </m:e>
+                          </m:d>
+                        </m:num>
+                        <m:den>
+                          <m:func>
+                            <m:funcPr>
+                              <m:ctrlPr>
+                                <w:rPr>
+                                  <w:rFonts w:ascii="Cambria Math" w:eastAsiaTheme="majorEastAsia" w:hAnsi="Cambria Math" w:cstheme="majorBidi"/>
+                                  <w:i/>
+                                </w:rPr>
+                              </m:ctrlPr>
+                            </m:funcPr>
+                            <m:fName>
+                              <m:limLow>
+                                <m:limLowPr>
+                                  <m:ctrlPr>
+                                    <w:rPr>
+                                      <w:rFonts w:ascii="Cambria Math" w:eastAsiaTheme="majorEastAsia" w:hAnsi="Cambria Math" w:cstheme="majorBidi"/>
+                                      <w:i/>
+                                    </w:rPr>
+                                  </m:ctrlPr>
+                                </m:limLowPr>
+                                <m:e>
+                                  <m:r>
+                                    <m:rPr>
+                                      <m:sty m:val="p"/>
+                                    </m:rPr>
+                                    <w:rPr>
+                                      <w:rFonts w:ascii="Cambria Math" w:eastAsiaTheme="majorEastAsia" w:hAnsi="Cambria Math" w:cstheme="majorBidi"/>
+                                    </w:rPr>
+                                    <m:t>max</m:t>
+                                  </m:r>
+                                </m:e>
+                                <m:lim/>
+                              </m:limLow>
+                            </m:fName>
+                            <m:e>
+                              <m:r>
+                                <w:rPr>
+                                  <w:rFonts w:ascii="Cambria Math" w:eastAsiaTheme="majorEastAsia" w:hAnsi="Cambria Math" w:cstheme="majorBidi"/>
+                                </w:rPr>
+                                <m:t>f</m:t>
+                              </m:r>
+                              <m:d>
+                                <m:dPr>
+                                  <m:ctrlPr>
+                                    <w:rPr>
+                                      <w:rFonts w:ascii="Cambria Math" w:eastAsiaTheme="majorEastAsia" w:hAnsi="Cambria Math" w:cstheme="majorBidi"/>
+                                      <w:i/>
+                                    </w:rPr>
+                                  </m:ctrlPr>
+                                </m:dPr>
+                                <m:e>
+                                  <m:r>
+                                    <w:rPr>
+                                      <w:rFonts w:ascii="Cambria Math" w:eastAsiaTheme="majorEastAsia" w:hAnsi="Cambria Math" w:cstheme="majorBidi"/>
+                                    </w:rPr>
+                                    <m:t>x</m:t>
+                                  </m:r>
+                                </m:e>
+                              </m:d>
+                            </m:e>
+                          </m:func>
+                        </m:den>
+                      </m:f>
+                    </m:e>
+                  </m:nary>
+                  <m:r>
+                    <w:rPr>
+                      <w:rFonts w:ascii="Cambria Math" w:eastAsiaTheme="majorEastAsia" w:hAnsi="Cambria Math" w:cstheme="majorBidi"/>
+                    </w:rPr>
+                    <m:t>*P</m:t>
+                  </m:r>
+                </m:e>
+              </m:d>
+              <m:r>
+                <w:rPr>
+                  <w:rFonts w:ascii="Cambria Math" w:eastAsiaTheme="majorEastAsia" w:hAnsi="Cambria Math" w:cstheme="majorBidi"/>
+                </w:rPr>
+                <m:t>*R</m:t>
+              </m:r>
+            </m:e>
+          </m:nary>
+          <m:r>
+            <w:rPr>
+              <w:rFonts w:ascii="Cambria Math" w:eastAsiaTheme="majorEastAsia" w:hAnsi="Cambria Math" w:cstheme="majorBidi"/>
+            </w:rPr>
+            <m:t xml:space="preserve">       </m:t>
+          </m:r>
+          <m:r>
+            <w:rPr>
+              <w:rFonts w:ascii="Cambria Math" w:hAnsi="Cambria Math"/>
+            </w:rPr>
+            <m:t>f</m:t>
+          </m:r>
+          <m:d>
+            <m:dPr>
+              <m:ctrlPr>
+                <w:rPr>
+                  <w:rFonts w:ascii="Cambria Math" w:hAnsi="Cambria Math"/>
+                  <w:i/>
+                </w:rPr>
+              </m:ctrlPr>
+            </m:dPr>
+            <m:e>
+              <m:r>
+                <w:rPr>
+                  <w:rFonts w:ascii="Cambria Math" w:hAnsi="Cambria Math"/>
+                </w:rPr>
+                <m:t>x</m:t>
+              </m:r>
+            </m:e>
+          </m:d>
+          <m:r>
+            <w:rPr>
+              <w:rFonts w:ascii="Cambria Math" w:hAnsi="Cambria Math"/>
+            </w:rPr>
+            <m:t>=</m:t>
+          </m:r>
+          <m:d>
+            <m:dPr>
+              <m:begChr m:val="{"/>
+              <m:endChr m:val=""/>
+              <m:ctrlPr>
+                <w:rPr>
+                  <w:rFonts w:ascii="Cambria Math" w:hAnsi="Cambria Math"/>
+                  <w:i/>
+                </w:rPr>
+              </m:ctrlPr>
+            </m:dPr>
+            <m:e>
+              <m:eqArr>
+                <m:eqArrPr>
+                  <m:ctrlPr>
+                    <w:rPr>
+                      <w:rFonts w:ascii="Cambria Math" w:hAnsi="Cambria Math"/>
+                      <w:i/>
+                    </w:rPr>
+                  </m:ctrlPr>
+                </m:eqArrPr>
+                <m:e>
+                  <m:r>
+                    <w:rPr>
+                      <w:rFonts w:ascii="Cambria Math" w:hAnsi="Cambria Math"/>
+                    </w:rPr>
+                    <m:t xml:space="preserve">1 </m:t>
+                  </m:r>
+                  <m:r>
+                    <w:rPr>
+                      <w:rFonts w:ascii="Cambria Math" w:hAnsi="Cambria Math"/>
+                    </w:rPr>
+                    <m:t>,  &amp;x&lt;0</m:t>
+                  </m:r>
+                </m:e>
+                <m:e>
+                  <m:func>
+                    <m:funcPr>
+                      <m:ctrlPr>
+                        <w:rPr>
+                          <w:rFonts w:ascii="Cambria Math" w:hAnsi="Cambria Math"/>
+                          <w:i/>
+                        </w:rPr>
+                      </m:ctrlPr>
+                    </m:funcPr>
+                    <m:fName>
+                      <m:sSub>
+                        <m:sSubPr>
+                          <m:ctrlPr>
+                            <w:rPr>
+                              <w:rFonts w:ascii="Cambria Math" w:hAnsi="Cambria Math"/>
+                              <w:i/>
+                            </w:rPr>
+                          </m:ctrlPr>
+                        </m:sSubPr>
+                        <m:e>
+                          <m:r>
+                            <m:rPr>
+                              <m:sty m:val="p"/>
+                            </m:rPr>
+                            <w:rPr>
+                              <w:rFonts w:ascii="Cambria Math" w:hAnsi="Cambria Math"/>
+                            </w:rPr>
+                            <m:t>log</m:t>
+                          </m:r>
+                        </m:e>
+                        <m:sub>
+                          <m:r>
+                            <w:rPr>
+                              <w:rFonts w:ascii="Cambria Math" w:hAnsi="Cambria Math"/>
+                            </w:rPr>
+                            <m:t>2</m:t>
+                          </m:r>
+                        </m:sub>
+                      </m:sSub>
+                    </m:fName>
+                    <m:e>
+                      <m:r>
+                        <w:rPr>
+                          <w:rFonts w:ascii="Cambria Math" w:hAnsi="Cambria Math"/>
+                        </w:rPr>
+                        <m:t>(x+1)</m:t>
+                      </m:r>
+                    </m:e>
+                  </m:func>
+                  <m:r>
+                    <w:rPr>
+                      <w:rFonts w:ascii="Cambria Math" w:hAnsi="Cambria Math"/>
+                    </w:rPr>
+                    <m:t>+1</m:t>
+                  </m:r>
+                  <m:r>
+                    <w:rPr>
+                      <w:rFonts w:ascii="Cambria Math" w:hAnsi="Cambria Math"/>
+                    </w:rPr>
+                    <m:t>,  &amp;x≥0</m:t>
+                  </m:r>
+                </m:e>
+              </m:eqArr>
+            </m:e>
+          </m:d>
+        </m:oMath>
+      </m:oMathPara>
+    </w:p>
+    <w:p>
+      <w:pPr>
+        <w:rPr>
+          <w:rFonts w:eastAsiaTheme="minorEastAsia"/>
+        </w:rPr>
+      </w:pPr>
+      <w:r>
+        <w:rPr>
+          <w:rFonts w:eastAsiaTheme="minorEastAsia"/>
+        </w:rPr>
+        <w:t>Envejecimiento:</w:t>
+      </w:r>
+    </w:p>
+    <w:p>
+      <w:pPr>
+        <w:rPr>
+          <w:rFonts w:eastAsiaTheme="minorEastAsia"/>
+        </w:rPr>
+      </w:pPr>
+      <m:oMathPara>
+        <m:oMath>
+          <m:nary>
+            <m:naryPr>
+              <m:chr m:val="∐"/>
+              <m:limLoc m:val="undOvr"/>
+              <m:subHide m:val="1"/>
+              <m:supHide m:val="1"/>
+              <m:ctrlPr>
+                <w:rPr>
+                  <w:rFonts w:ascii="Cambria Math" w:eastAsiaTheme="majorEastAsia" w:hAnsi="Cambria Math" w:cstheme="majorBidi"/>
+                  <w:i/>
+                </w:rPr>
+              </m:ctrlPr>
+            </m:naryPr>
+            <m:sub/>
+            <m:sup/>
+            <m:e>
+              <m:r>
+                <w:rPr>
+                  <w:rFonts w:ascii="Cambria Math" w:eastAsiaTheme="majorEastAsia" w:hAnsi="Cambria Math" w:cstheme="majorBidi"/>
+                </w:rPr>
+                <m:t>[</m:t>
+              </m:r>
+              <m:func>
+                <m:funcPr>
+                  <m:ctrlPr>
+                    <w:rPr>
+                      <w:rFonts w:ascii="Cambria Math" w:hAnsi="Cambria Math"/>
+                      <w:i/>
+                    </w:rPr>
+                  </m:ctrlPr>
+                </m:funcPr>
+                <m:fName>
+                  <m:sSub>
+                    <m:sSubPr>
+                      <m:ctrlPr>
+                        <w:rPr>
+                          <w:rFonts w:ascii="Cambria Math" w:hAnsi="Cambria Math"/>
+                          <w:i/>
+                        </w:rPr>
+                      </m:ctrlPr>
+                    </m:sSubPr>
+                    <m:e>
+                      <m:r>
+                        <m:rPr>
+                          <m:sty m:val="p"/>
+                        </m:rPr>
+                        <w:rPr>
+                          <w:rFonts w:ascii="Cambria Math" w:hAnsi="Cambria Math"/>
+                        </w:rPr>
+                        <m:t>log</m:t>
+                      </m:r>
+                    </m:e>
+                    <m:sub>
+                      <m:r>
+                        <w:rPr>
+                          <w:rFonts w:ascii="Cambria Math" w:hAnsi="Cambria Math"/>
+                        </w:rPr>
+                        <m:t>2</m:t>
+                      </m:r>
+                    </m:sub>
+                  </m:sSub>
+                </m:fName>
+                <m:e>
+                  <m:d>
+                    <m:dPr>
+                      <m:ctrlPr>
+                        <w:rPr>
+                          <w:rFonts w:ascii="Cambria Math" w:hAnsi="Cambria Math"/>
+                          <w:i/>
+                        </w:rPr>
+                      </m:ctrlPr>
+                    </m:dPr>
+                    <m:e>
+                      <m:r>
+                        <w:rPr>
+                          <w:rFonts w:ascii="Cambria Math" w:hAnsi="Cambria Math"/>
+                        </w:rPr>
+                        <m:t>x+1</m:t>
+                      </m:r>
+                    </m:e>
+                  </m:d>
+                </m:e>
+              </m:func>
+              <m:r>
+                <w:rPr>
+                  <w:rFonts w:ascii="Cambria Math" w:hAnsi="Cambria Math"/>
+                </w:rPr>
+                <m:t>+1</m:t>
+              </m:r>
+              <m:r>
+                <w:rPr>
+                  <w:rFonts w:ascii="Cambria Math" w:hAnsi="Cambria Math"/>
+                </w:rPr>
+                <m:t>]</m:t>
+              </m:r>
+            </m:e>
+          </m:nary>
+          <m:r>
+            <w:rPr>
+              <w:rFonts w:ascii="Cambria Math" w:eastAsiaTheme="majorEastAsia" w:hAnsi="Cambria Math" w:cstheme="majorBidi"/>
+            </w:rPr>
+            <m:t>*P</m:t>
+          </m:r>
+          <m:r>
+            <w:rPr>
+              <w:rFonts w:ascii="Cambria Math" w:eastAsiaTheme="majorEastAsia" w:hAnsi="Cambria Math" w:cstheme="majorBidi"/>
+            </w:rPr>
+            <m:t xml:space="preserve">          x</m:t>
+          </m:r>
+          <m:r>
+            <m:rPr>
+              <m:scr m:val="double-struck"/>
+            </m:rPr>
+            <w:rPr>
+              <w:rFonts w:ascii="Cambria Math" w:eastAsiaTheme="majorEastAsia" w:hAnsi="Cambria Math" w:cstheme="majorBidi"/>
+            </w:rPr>
+            <m:t xml:space="preserve"> ∈N</m:t>
+          </m:r>
+        </m:oMath>
+      </m:oMathPara>
+    </w:p>
+    <w:p>
+      <w:pPr>
+        <w:rPr>
+          <w:rFonts w:eastAsiaTheme="minorEastAsia"/>
+        </w:rPr>
+      </w:pPr>
       <w:bookmarkStart w:id="34" w:name="_GoBack"/>
       <w:bookmarkEnd w:id="34"/>
+    </w:p>
+    <w:p>
+      <w:pPr>
+        <w:rPr>
+          <w:rFonts w:eastAsiaTheme="majorEastAsia" w:cstheme="majorBidi"/>
+        </w:rPr>
+      </w:pPr>
+      <m:oMathPara>
+        <m:oMath>
+          <m:r>
+            <w:rPr>
+              <w:rFonts w:ascii="Cambria Math" w:hAnsi="Cambria Math"/>
+            </w:rPr>
+            <m:t>f</m:t>
+          </m:r>
+          <m:d>
+            <m:dPr>
+              <m:ctrlPr>
+                <w:rPr>
+                  <w:rFonts w:ascii="Cambria Math" w:hAnsi="Cambria Math"/>
+                  <w:i/>
+                </w:rPr>
+              </m:ctrlPr>
+            </m:dPr>
+            <m:e>
+              <m:r>
+                <w:rPr>
+                  <w:rFonts w:ascii="Cambria Math" w:hAnsi="Cambria Math"/>
+                </w:rPr>
+                <m:t>x</m:t>
+              </m:r>
+            </m:e>
+          </m:d>
+          <m:r>
+            <w:rPr>
+              <w:rFonts w:ascii="Cambria Math" w:hAnsi="Cambria Math"/>
+            </w:rPr>
+            <m:t>=</m:t>
+          </m:r>
+          <m:d>
+            <m:dPr>
+              <m:begChr m:val="{"/>
+              <m:endChr m:val=""/>
+              <m:ctrlPr>
+                <w:rPr>
+                  <w:rFonts w:ascii="Cambria Math" w:hAnsi="Cambria Math"/>
+                  <w:i/>
+                </w:rPr>
+              </m:ctrlPr>
+            </m:dPr>
+            <m:e>
+              <m:eqArr>
+                <m:eqArrPr>
+                  <m:ctrlPr>
+                    <w:rPr>
+                      <w:rFonts w:ascii="Cambria Math" w:hAnsi="Cambria Math"/>
+                      <w:i/>
+                    </w:rPr>
+                  </m:ctrlPr>
+                </m:eqArrPr>
+                <m:e>
+                  <m:r>
+                    <w:rPr>
+                      <w:rFonts w:ascii="Cambria Math" w:hAnsi="Cambria Math"/>
+                    </w:rPr>
+                    <m:t>1</m:t>
+                  </m:r>
+                  <m:r>
+                    <w:rPr>
+                      <w:rFonts w:ascii="Cambria Math" w:hAnsi="Cambria Math"/>
+                    </w:rPr>
+                    <m:t xml:space="preserve"> </m:t>
+                  </m:r>
+                  <m:r>
+                    <w:rPr>
+                      <w:rFonts w:ascii="Cambria Math" w:hAnsi="Cambria Math"/>
+                    </w:rPr>
+                    <m:t>,  &amp;x&lt;0</m:t>
+                  </m:r>
+                </m:e>
+                <m:e>
+                  <m:func>
+                    <m:funcPr>
+                      <m:ctrlPr>
+                        <w:rPr>
+                          <w:rFonts w:ascii="Cambria Math" w:hAnsi="Cambria Math"/>
+                          <w:i/>
+                        </w:rPr>
+                      </m:ctrlPr>
+                    </m:funcPr>
+                    <m:fName>
+                      <m:sSub>
+                        <m:sSubPr>
+                          <m:ctrlPr>
+                            <w:rPr>
+                              <w:rFonts w:ascii="Cambria Math" w:hAnsi="Cambria Math"/>
+                              <w:i/>
+                            </w:rPr>
+                          </m:ctrlPr>
+                        </m:sSubPr>
+                        <m:e>
+                          <m:r>
+                            <m:rPr>
+                              <m:sty m:val="p"/>
+                            </m:rPr>
+                            <w:rPr>
+                              <w:rFonts w:ascii="Cambria Math" w:hAnsi="Cambria Math"/>
+                            </w:rPr>
+                            <m:t>log</m:t>
+                          </m:r>
+                        </m:e>
+                        <m:sub>
+                          <m:r>
+                            <w:rPr>
+                              <w:rFonts w:ascii="Cambria Math" w:hAnsi="Cambria Math"/>
+                            </w:rPr>
+                            <m:t>2</m:t>
+                          </m:r>
+                        </m:sub>
+                      </m:sSub>
+                    </m:fName>
+                    <m:e>
+                      <m:r>
+                        <w:rPr>
+                          <w:rFonts w:ascii="Cambria Math" w:hAnsi="Cambria Math"/>
+                        </w:rPr>
+                        <m:t>(</m:t>
+                      </m:r>
+                      <m:r>
+                        <w:rPr>
+                          <w:rFonts w:ascii="Cambria Math" w:hAnsi="Cambria Math"/>
+                        </w:rPr>
+                        <m:t>x</m:t>
+                      </m:r>
+                      <m:r>
+                        <w:rPr>
+                          <w:rFonts w:ascii="Cambria Math" w:hAnsi="Cambria Math"/>
+                        </w:rPr>
+                        <m:t>+1)</m:t>
+                      </m:r>
+                    </m:e>
+                  </m:func>
+                  <m:r>
+                    <w:rPr>
+                      <w:rFonts w:ascii="Cambria Math" w:hAnsi="Cambria Math"/>
+                    </w:rPr>
+                    <m:t>+1</m:t>
+                  </m:r>
+                  <m:r>
+                    <w:rPr>
+                      <w:rFonts w:ascii="Cambria Math" w:hAnsi="Cambria Math"/>
+                    </w:rPr>
+                    <m:t>,  &amp;x≥0</m:t>
+                  </m:r>
+                </m:e>
+              </m:eqArr>
+            </m:e>
+          </m:d>
+        </m:oMath>
+      </m:oMathPara>
+    </w:p>
+    <w:p>
+      <w:pPr>
+        <w:rPr>
+          <w:rFonts w:eastAsiaTheme="majorEastAsia" w:cstheme="majorBidi"/>
+        </w:rPr>
+      </w:pPr>
+      <m:oMathPara>
+        <m:oMath>
+          <m:func>
+            <m:funcPr>
+              <m:ctrlPr>
+                <w:rPr>
+                  <w:rFonts w:ascii="Cambria Math" w:eastAsiaTheme="majorEastAsia" w:hAnsi="Cambria Math" w:cstheme="majorBidi"/>
+                  <w:i/>
+                </w:rPr>
+              </m:ctrlPr>
+            </m:funcPr>
+            <m:fName>
+              <m:limLow>
+                <m:limLowPr>
+                  <m:ctrlPr>
+                    <w:rPr>
+                      <w:rFonts w:ascii="Cambria Math" w:eastAsiaTheme="majorEastAsia" w:hAnsi="Cambria Math" w:cstheme="majorBidi"/>
+                      <w:i/>
+                    </w:rPr>
+                  </m:ctrlPr>
+                </m:limLowPr>
+                <m:e>
+                  <m:r>
+                    <m:rPr>
+                      <m:sty m:val="p"/>
+                    </m:rPr>
+                    <w:rPr>
+                      <w:rFonts w:ascii="Cambria Math" w:eastAsiaTheme="majorEastAsia" w:hAnsi="Cambria Math" w:cstheme="majorBidi"/>
+                    </w:rPr>
+                    <m:t>max</m:t>
+                  </m:r>
+                </m:e>
+                <m:lim/>
+              </m:limLow>
+            </m:fName>
+            <m:e>
+              <m:r>
+                <w:rPr>
+                  <w:rFonts w:ascii="Cambria Math" w:eastAsiaTheme="majorEastAsia" w:hAnsi="Cambria Math" w:cstheme="majorBidi"/>
+                </w:rPr>
+                <m:t>f(x)</m:t>
+              </m:r>
+            </m:e>
+          </m:func>
+          <m:r>
+            <w:rPr>
+              <w:rFonts w:ascii="Cambria Math" w:eastAsiaTheme="majorEastAsia" w:hAnsi="Cambria Math" w:cstheme="majorBidi"/>
+            </w:rPr>
+            <m:t>=i</m:t>
+          </m:r>
+        </m:oMath>
+      </m:oMathPara>
+    </w:p>
+    <w:p>
+      <w:pPr>
+        <w:rPr>
+          <w:rFonts w:eastAsiaTheme="majorEastAsia" w:cstheme="majorBidi"/>
+        </w:rPr>
+      </w:pPr>
+      <m:oMathPara>
+        <m:oMath>
+          <m:nary>
+            <m:naryPr>
+              <m:chr m:val="∐"/>
+              <m:limLoc m:val="undOvr"/>
+              <m:subHide m:val="1"/>
+              <m:supHide m:val="1"/>
+              <m:ctrlPr>
+                <w:rPr>
+                  <w:rFonts w:ascii="Cambria Math" w:eastAsiaTheme="majorEastAsia" w:hAnsi="Cambria Math" w:cstheme="majorBidi"/>
+                  <w:i/>
+                </w:rPr>
+              </m:ctrlPr>
+            </m:naryPr>
+            <m:sub/>
+            <m:sup/>
+            <m:e>
+              <m:f>
+                <m:fPr>
+                  <m:ctrlPr>
+                    <w:rPr>
+                      <w:rFonts w:ascii="Cambria Math" w:eastAsiaTheme="majorEastAsia" w:hAnsi="Cambria Math" w:cstheme="majorBidi"/>
+                      <w:i/>
+                    </w:rPr>
+                  </m:ctrlPr>
+                </m:fPr>
+                <m:num>
+                  <m:r>
+                    <w:rPr>
+                      <w:rFonts w:ascii="Cambria Math" w:eastAsiaTheme="majorEastAsia" w:hAnsi="Cambria Math" w:cstheme="majorBidi"/>
+                    </w:rPr>
+                    <m:t>f</m:t>
+                  </m:r>
+                  <m:d>
+                    <m:dPr>
+                      <m:ctrlPr>
+                        <w:rPr>
+                          <w:rFonts w:ascii="Cambria Math" w:eastAsiaTheme="majorEastAsia" w:hAnsi="Cambria Math" w:cstheme="majorBidi"/>
+                          <w:i/>
+                        </w:rPr>
+                      </m:ctrlPr>
+                    </m:dPr>
+                    <m:e>
+                      <m:r>
+                        <w:rPr>
+                          <w:rFonts w:ascii="Cambria Math" w:eastAsiaTheme="majorEastAsia" w:hAnsi="Cambria Math" w:cstheme="majorBidi"/>
+                        </w:rPr>
+                        <m:t>x</m:t>
+                      </m:r>
+                    </m:e>
+                  </m:d>
+                  <m:ctrlPr>
+                    <w:rPr>
+                      <w:rFonts w:ascii="Cambria Math" w:eastAsiaTheme="majorEastAsia" w:hAnsi="Cambria Math" w:cs="Cambria Math"/>
+                      <w:i/>
+                    </w:rPr>
+                  </m:ctrlPr>
+                </m:num>
+                <m:den>
+                  <m:r>
+                    <w:rPr>
+                      <w:rFonts w:ascii="Cambria Math" w:eastAsiaTheme="majorEastAsia" w:hAnsi="Cambria Math" w:cstheme="majorBidi"/>
+                    </w:rPr>
+                    <m:t>i</m:t>
+                  </m:r>
+                </m:den>
+              </m:f>
+              <m:r>
+                <w:rPr>
+                  <w:rFonts w:ascii="Cambria Math" w:eastAsiaTheme="majorEastAsia" w:hAnsi="Cambria Math" w:cstheme="majorBidi"/>
+                </w:rPr>
+                <m:t>*P</m:t>
+              </m:r>
+            </m:e>
+          </m:nary>
+          <m:r>
+            <w:rPr>
+              <w:rFonts w:ascii="Cambria Math" w:eastAsiaTheme="majorEastAsia" w:hAnsi="Cambria Math" w:cstheme="majorBidi"/>
+            </w:rPr>
+            <m:t>=C</m:t>
+          </m:r>
+        </m:oMath>
+      </m:oMathPara>
+    </w:p>
+    <w:p>
+      <w:pPr>
+        <w:rPr>
+          <w:rFonts w:eastAsiaTheme="majorEastAsia" w:cstheme="majorBidi"/>
+        </w:rPr>
+      </w:pPr>
+      <m:oMathPara>
+        <m:oMath>
+          <m:nary>
+            <m:naryPr>
+              <m:chr m:val="∑"/>
+              <m:limLoc m:val="undOvr"/>
+              <m:subHide m:val="1"/>
+              <m:supHide m:val="1"/>
+              <m:ctrlPr>
+                <w:rPr>
+                  <w:rFonts w:ascii="Cambria Math" w:eastAsiaTheme="majorEastAsia" w:hAnsi="Cambria Math" w:cstheme="majorBidi"/>
+                  <w:i/>
+                </w:rPr>
+              </m:ctrlPr>
+            </m:naryPr>
+            <m:sub/>
+            <m:sup/>
+            <m:e>
+              <m:r>
+                <w:rPr>
+                  <w:rFonts w:ascii="Cambria Math" w:eastAsiaTheme="majorEastAsia" w:hAnsi="Cambria Math" w:cstheme="majorBidi"/>
+                </w:rPr>
+                <m:t>C*R</m:t>
+              </m:r>
+            </m:e>
+          </m:nary>
+        </m:oMath>
+      </m:oMathPara>
+    </w:p>
+    <w:p>
+      <w:pPr>
+        <w:rPr>
+          <w:rFonts w:eastAsiaTheme="majorEastAsia" w:cstheme="majorBidi"/>
+        </w:rPr>
+      </w:pPr>
+    </w:p>
+    <w:p>
+      <w:pPr>
+        <w:rPr>
+          <w:rFonts w:eastAsiaTheme="majorEastAsia" w:cstheme="majorBidi"/>
+        </w:rPr>
+      </w:pPr>
+      <m:oMathPara>
+        <m:oMath>
+          <m:r>
+            <w:rPr>
+              <w:rFonts w:ascii="Cambria Math" w:eastAsiaTheme="majorEastAsia" w:hAnsi="Cambria Math" w:cstheme="majorBidi"/>
+            </w:rPr>
+            <m:t xml:space="preserve"> </m:t>
+          </m:r>
+        </m:oMath>
+      </m:oMathPara>
+    </w:p>
+    <w:p>
+      <w:pPr>
+        <w:rPr>
+          <w:rFonts w:eastAsiaTheme="majorEastAsia" w:cstheme="majorBidi"/>
+        </w:rPr>
+      </w:pPr>
+    </w:p>
+    <w:p>
+      <w:pPr>
+        <w:rPr>
+          <w:rFonts w:eastAsiaTheme="majorEastAsia" w:cstheme="majorBidi"/>
+        </w:rPr>
+      </w:pPr>
+    </w:p>
+    <w:p>
+      <w:pPr>
+        <w:rPr>
+          <w:rFonts w:eastAsiaTheme="majorEastAsia" w:cstheme="majorBidi"/>
+        </w:rPr>
+      </w:pPr>
     </w:p>
     <w:p>
       <w:pPr>
@@ -8597,7 +9494,598 @@
       <w:u w:val="single"/>
     </w:rPr>
   </w:style>
+  <w:style w:type="character" w:styleId="Textodelmarcadordeposicin">
+    <w:name w:val="Placeholder Text"/>
+    <w:basedOn w:val="Fuentedeprrafopredeter"/>
+    <w:uiPriority w:val="99"/>
+    <w:semiHidden/>
+    <w:rsid w:val="00465CEB"/>
+    <w:rPr>
+      <w:color w:val="808080"/>
+    </w:rPr>
+  </w:style>
 </w:styles>
+</file>
+
+<file path=word/glossary/document.xml><?xml version="1.0" encoding="utf-8"?>
+<w:glossaryDocument xmlns:wpc="http://schemas.microsoft.com/office/word/2010/wordprocessingCanvas" xmlns:mc="http://schemas.openxmlformats.org/markup-compatibility/2006" xmlns:o="urn:schemas-microsoft-com:office:office" xmlns:r="http://schemas.openxmlformats.org/officeDocument/2006/relationships" xmlns:m="http://schemas.openxmlformats.org/officeDocument/2006/math" xmlns:v="urn:schemas-microsoft-com:vml" xmlns:wp14="http://schemas.microsoft.com/office/word/2010/wordprocessingDrawing" xmlns:wp="http://schemas.openxmlformats.org/drawingml/2006/wordprocessingDrawing" xmlns:w10="urn:schemas-microsoft-com:office:word" xmlns:w="http://schemas.openxmlformats.org/wordprocessingml/2006/main" xmlns:w14="http://schemas.microsoft.com/office/word/2010/wordml" xmlns:w15="http://schemas.microsoft.com/office/word/2012/wordml" xmlns:wpg="http://schemas.microsoft.com/office/word/2010/wordprocessingGroup" xmlns:wpi="http://schemas.microsoft.com/office/word/2010/wordprocessingInk" xmlns:wne="http://schemas.microsoft.com/office/word/2006/wordml" xmlns:wps="http://schemas.microsoft.com/office/word/2010/wordprocessingShape" mc:Ignorable="w14 w15 wp14"/>
+</file>
+
+<file path=word/glossary/fontTable.xml><?xml version="1.0" encoding="utf-8"?>
+<w:fonts xmlns:mc="http://schemas.openxmlformats.org/markup-compatibility/2006" xmlns:r="http://schemas.openxmlformats.org/officeDocument/2006/relationships" xmlns:w="http://schemas.openxmlformats.org/wordprocessingml/2006/main" xmlns:w14="http://schemas.microsoft.com/office/word/2010/wordml" xmlns:w15="http://schemas.microsoft.com/office/word/2012/wordml" mc:Ignorable="w14 w15">
+  <w:font w:name="Symbol">
+    <w:panose1 w:val="05050102010706020507"/>
+    <w:charset w:val="02"/>
+    <w:family w:val="roman"/>
+    <w:pitch w:val="variable"/>
+    <w:sig w:usb0="00000000" w:usb1="10000000" w:usb2="00000000" w:usb3="00000000" w:csb0="80000000" w:csb1="00000000"/>
+  </w:font>
+  <w:font w:name="Times New Roman">
+    <w:panose1 w:val="02020603050405020304"/>
+    <w:charset w:val="00"/>
+    <w:family w:val="roman"/>
+    <w:pitch w:val="variable"/>
+    <w:sig w:usb0="E0002EFF" w:usb1="C0007843" w:usb2="00000009" w:usb3="00000000" w:csb0="000001FF" w:csb1="00000000"/>
+  </w:font>
+  <w:font w:name="Courier New">
+    <w:panose1 w:val="02070309020205020404"/>
+    <w:charset w:val="00"/>
+    <w:family w:val="modern"/>
+    <w:pitch w:val="fixed"/>
+    <w:sig w:usb0="E0002AFF" w:usb1="C0007843" w:usb2="00000009" w:usb3="00000000" w:csb0="000001FF" w:csb1="00000000"/>
+  </w:font>
+  <w:font w:name="Wingdings">
+    <w:panose1 w:val="05000000000000000000"/>
+    <w:charset w:val="02"/>
+    <w:family w:val="auto"/>
+    <w:pitch w:val="variable"/>
+    <w:sig w:usb0="00000000" w:usb1="10000000" w:usb2="00000000" w:usb3="00000000" w:csb0="80000000" w:csb1="00000000"/>
+  </w:font>
+  <w:font w:name="Cambria">
+    <w:panose1 w:val="02040503050406030204"/>
+    <w:charset w:val="00"/>
+    <w:family w:val="roman"/>
+    <w:pitch w:val="variable"/>
+    <w:sig w:usb0="E00002FF" w:usb1="400004FF" w:usb2="00000000" w:usb3="00000000" w:csb0="0000019F" w:csb1="00000000"/>
+  </w:font>
+  <w:font w:name="Segoe UI">
+    <w:panose1 w:val="020B0502040204020203"/>
+    <w:charset w:val="00"/>
+    <w:family w:val="swiss"/>
+    <w:pitch w:val="variable"/>
+    <w:sig w:usb0="E4002EFF" w:usb1="C000E47F" w:usb2="00000009" w:usb3="00000000" w:csb0="000001FF" w:csb1="00000000"/>
+  </w:font>
+  <w:font w:name="Arial">
+    <w:panose1 w:val="020B0604020202020204"/>
+    <w:charset w:val="00"/>
+    <w:family w:val="swiss"/>
+    <w:pitch w:val="variable"/>
+    <w:sig w:usb0="E0002AFF" w:usb1="C0007843" w:usb2="00000009" w:usb3="00000000" w:csb0="000001FF" w:csb1="00000000"/>
+  </w:font>
+  <w:font w:name="Tahoma">
+    <w:panose1 w:val="020B0604030504040204"/>
+    <w:charset w:val="00"/>
+    <w:family w:val="swiss"/>
+    <w:pitch w:val="variable"/>
+    <w:sig w:usb0="E1002EFF" w:usb1="C000605B" w:usb2="00000029" w:usb3="00000000" w:csb0="000101FF" w:csb1="00000000"/>
+  </w:font>
+  <w:font w:name="Calibri">
+    <w:panose1 w:val="020F0502020204030204"/>
+    <w:charset w:val="00"/>
+    <w:family w:val="swiss"/>
+    <w:pitch w:val="variable"/>
+    <w:sig w:usb0="E00002FF" w:usb1="4000ACFF" w:usb2="00000001" w:usb3="00000000" w:csb0="0000019F" w:csb1="00000000"/>
+  </w:font>
+  <w:font w:name="Consolas">
+    <w:panose1 w:val="020B0609020204030204"/>
+    <w:charset w:val="00"/>
+    <w:family w:val="modern"/>
+    <w:pitch w:val="fixed"/>
+    <w:sig w:usb0="E00002FF" w:usb1="0000FCFF" w:usb2="00000001" w:usb3="00000000" w:csb0="0000019F" w:csb1="00000000"/>
+  </w:font>
+  <w:font w:name="Arial Unicode MS">
+    <w:panose1 w:val="020B0604020202020204"/>
+    <w:charset w:val="80"/>
+    <w:family w:val="swiss"/>
+    <w:pitch w:val="variable"/>
+    <w:sig w:usb0="F7FFAFFF" w:usb1="E9DFFFFF" w:usb2="0000003F" w:usb3="00000000" w:csb0="003F01FF" w:csb1="00000000"/>
+  </w:font>
+  <w:font w:name="Cambria Math">
+    <w:panose1 w:val="02040503050406030204"/>
+    <w:charset w:val="00"/>
+    <w:family w:val="roman"/>
+    <w:pitch w:val="variable"/>
+    <w:sig w:usb0="E00002FF" w:usb1="420024FF" w:usb2="00000000" w:usb3="00000000" w:csb0="0000019F" w:csb1="00000000"/>
+  </w:font>
+  <w:font w:name="Calibri Light">
+    <w:panose1 w:val="020F0302020204030204"/>
+    <w:charset w:val="00"/>
+    <w:family w:val="swiss"/>
+    <w:pitch w:val="variable"/>
+    <w:sig w:usb0="A00002EF" w:usb1="4000207B" w:usb2="00000000" w:usb3="00000000" w:csb0="0000019F" w:csb1="00000000"/>
+  </w:font>
+</w:fonts>
+</file>
+
+<file path=word/glossary/settings.xml><?xml version="1.0" encoding="utf-8"?>
+<w:settings xmlns:mc="http://schemas.openxmlformats.org/markup-compatibility/2006" xmlns:o="urn:schemas-microsoft-com:office:office" xmlns:r="http://schemas.openxmlformats.org/officeDocument/2006/relationships" xmlns:m="http://schemas.openxmlformats.org/officeDocument/2006/math" xmlns:v="urn:schemas-microsoft-com:vml" xmlns:w10="urn:schemas-microsoft-com:office:word" xmlns:w="http://schemas.openxmlformats.org/wordprocessingml/2006/main" xmlns:w14="http://schemas.microsoft.com/office/word/2010/wordml" xmlns:w15="http://schemas.microsoft.com/office/word/2012/wordml" xmlns:sl="http://schemas.openxmlformats.org/schemaLibrary/2006/main" mc:Ignorable="w14 w15">
+  <w:view w:val="normal"/>
+  <w:defaultTabStop w:val="708"/>
+  <w:hyphenationZone w:val="425"/>
+  <w:characterSpacingControl w:val="doNotCompress"/>
+  <w:compat>
+    <w:useFELayout/>
+    <w:compatSetting w:name="compatibilityMode" w:uri="http://schemas.microsoft.com/office/word" w:val="15"/>
+    <w:compatSetting w:name="overrideTableStyleFontSizeAndJustification" w:uri="http://schemas.microsoft.com/office/word" w:val="1"/>
+    <w:compatSetting w:name="enableOpenTypeFeatures" w:uri="http://schemas.microsoft.com/office/word" w:val="1"/>
+    <w:compatSetting w:name="doNotFlipMirrorIndents" w:uri="http://schemas.microsoft.com/office/word" w:val="1"/>
+    <w:compatSetting w:name="differentiateMultirowTableHeaders" w:uri="http://schemas.microsoft.com/office/word" w:val="1"/>
+  </w:compat>
+  <w:rsids>
+    <w:rsidRoot w:val="00F06EB8"/>
+    <w:rsid w:val="003509CB"/>
+    <w:rsid w:val="00F06EB8"/>
+  </w:rsids>
+  <m:mathPr>
+    <m:mathFont m:val="Cambria Math"/>
+    <m:brkBin m:val="before"/>
+    <m:brkBinSub m:val="--"/>
+    <m:smallFrac m:val="0"/>
+    <m:dispDef/>
+    <m:lMargin m:val="0"/>
+    <m:rMargin m:val="0"/>
+    <m:defJc m:val="centerGroup"/>
+    <m:wrapIndent m:val="1440"/>
+    <m:intLim m:val="subSup"/>
+    <m:naryLim m:val="undOvr"/>
+  </m:mathPr>
+  <w:themeFontLang w:val="es-CL"/>
+  <w:clrSchemeMapping w:bg1="light1" w:t1="dark1" w:bg2="light2" w:t2="dark2" w:accent1="accent1" w:accent2="accent2" w:accent3="accent3" w:accent4="accent4" w:accent5="accent5" w:accent6="accent6" w:hyperlink="hyperlink" w:followedHyperlink="followedHyperlink"/>
+  <w:decimalSymbol w:val=","/>
+  <w:listSeparator w:val=";"/>
+  <w15:chartTrackingRefBased/>
+</w:settings>
+</file>
+
+<file path=word/glossary/styles.xml><?xml version="1.0" encoding="utf-8"?>
+<w:styles xmlns:mc="http://schemas.openxmlformats.org/markup-compatibility/2006" xmlns:r="http://schemas.openxmlformats.org/officeDocument/2006/relationships" xmlns:w="http://schemas.openxmlformats.org/wordprocessingml/2006/main" xmlns:w14="http://schemas.microsoft.com/office/word/2010/wordml" xmlns:w15="http://schemas.microsoft.com/office/word/2012/wordml" mc:Ignorable="w14 w15">
+  <w:docDefaults>
+    <w:rPrDefault>
+      <w:rPr>
+        <w:rFonts w:asciiTheme="minorHAnsi" w:eastAsiaTheme="minorEastAsia" w:hAnsiTheme="minorHAnsi" w:cstheme="minorBidi"/>
+        <w:sz w:val="22"/>
+        <w:szCs w:val="22"/>
+        <w:lang w:val="es-CL" w:eastAsia="es-CL" w:bidi="ar-SA"/>
+      </w:rPr>
+    </w:rPrDefault>
+    <w:pPrDefault>
+      <w:pPr>
+        <w:spacing w:after="160" w:line="259" w:lineRule="auto"/>
+      </w:pPr>
+    </w:pPrDefault>
+  </w:docDefaults>
+  <w:latentStyles w:defLockedState="0" w:defUIPriority="99" w:defSemiHidden="0" w:defUnhideWhenUsed="0" w:defQFormat="0" w:count="371">
+    <w:lsdException w:name="Normal" w:uiPriority="0" w:qFormat="1"/>
+    <w:lsdException w:name="heading 1" w:uiPriority="9" w:qFormat="1"/>
+    <w:lsdException w:name="heading 2" w:semiHidden="1" w:uiPriority="9" w:unhideWhenUsed="1" w:qFormat="1"/>
+    <w:lsdException w:name="heading 3" w:semiHidden="1" w:uiPriority="9" w:unhideWhenUsed="1" w:qFormat="1"/>
+    <w:lsdException w:name="heading 4" w:semiHidden="1" w:uiPriority="9" w:unhideWhenUsed="1" w:qFormat="1"/>
+    <w:lsdException w:name="heading 5" w:semiHidden="1" w:uiPriority="9" w:unhideWhenUsed="1" w:qFormat="1"/>
+    <w:lsdException w:name="heading 6" w:semiHidden="1" w:uiPriority="9" w:unhideWhenUsed="1" w:qFormat="1"/>
+    <w:lsdException w:name="heading 7" w:semiHidden="1" w:uiPriority="9" w:unhideWhenUsed="1" w:qFormat="1"/>
+    <w:lsdException w:name="heading 8" w:semiHidden="1" w:uiPriority="9" w:unhideWhenUsed="1" w:qFormat="1"/>
+    <w:lsdException w:name="heading 9" w:semiHidden="1" w:uiPriority="9" w:unhideWhenUsed="1" w:qFormat="1"/>
+    <w:lsdException w:name="index 1" w:semiHidden="1" w:unhideWhenUsed="1"/>
+    <w:lsdException w:name="index 2" w:semiHidden="1" w:unhideWhenUsed="1"/>
+    <w:lsdException w:name="index 3" w:semiHidden="1" w:unhideWhenUsed="1"/>
+    <w:lsdException w:name="index 4" w:semiHidden="1" w:unhideWhenUsed="1"/>
+    <w:lsdException w:name="index 5" w:semiHidden="1" w:unhideWhenUsed="1"/>
+    <w:lsdException w:name="index 6" w:semiHidden="1" w:unhideWhenUsed="1"/>
+    <w:lsdException w:name="index 7" w:semiHidden="1" w:unhideWhenUsed="1"/>
+    <w:lsdException w:name="index 8" w:semiHidden="1" w:unhideWhenUsed="1"/>
+    <w:lsdException w:name="index 9" w:semiHidden="1" w:unhideWhenUsed="1"/>
+    <w:lsdException w:name="toc 1" w:semiHidden="1" w:uiPriority="39" w:unhideWhenUsed="1"/>
+    <w:lsdException w:name="toc 2" w:semiHidden="1" w:uiPriority="39" w:unhideWhenUsed="1"/>
+    <w:lsdException w:name="toc 3" w:semiHidden="1" w:uiPriority="39" w:unhideWhenUsed="1"/>
+    <w:lsdException w:name="toc 4" w:semiHidden="1" w:uiPriority="39" w:unhideWhenUsed="1"/>
+    <w:lsdException w:name="toc 5" w:semiHidden="1" w:uiPriority="39" w:unhideWhenUsed="1"/>
+    <w:lsdException w:name="toc 6" w:semiHidden="1" w:uiPriority="39" w:unhideWhenUsed="1"/>
+    <w:lsdException w:name="toc 7" w:semiHidden="1" w:uiPriority="39" w:unhideWhenUsed="1"/>
+    <w:lsdException w:name="toc 8" w:semiHidden="1" w:uiPriority="39" w:unhideWhenUsed="1"/>
+    <w:lsdException w:name="toc 9" w:semiHidden="1" w:uiPriority="39" w:unhideWhenUsed="1"/>
+    <w:lsdException w:name="Normal Indent" w:semiHidden="1" w:unhideWhenUsed="1"/>
+    <w:lsdException w:name="footnote text" w:semiHidden="1" w:unhideWhenUsed="1"/>
+    <w:lsdException w:name="annotation text" w:semiHidden="1" w:unhideWhenUsed="1"/>
+    <w:lsdException w:name="header" w:semiHidden="1" w:unhideWhenUsed="1"/>
+    <w:lsdException w:name="footer" w:semiHidden="1" w:unhideWhenUsed="1"/>
+    <w:lsdException w:name="index heading" w:semiHidden="1" w:unhideWhenUsed="1"/>
+    <w:lsdException w:name="caption" w:semiHidden="1" w:uiPriority="35" w:unhideWhenUsed="1" w:qFormat="1"/>
+    <w:lsdException w:name="table of figures" w:semiHidden="1" w:unhideWhenUsed="1"/>
+    <w:lsdException w:name="envelope address" w:semiHidden="1" w:unhideWhenUsed="1"/>
+    <w:lsdException w:name="envelope return" w:semiHidden="1" w:unhideWhenUsed="1"/>
+    <w:lsdException w:name="footnote reference" w:semiHidden="1" w:unhideWhenUsed="1"/>
+    <w:lsdException w:name="annotation reference" w:semiHidden="1" w:unhideWhenUsed="1"/>
+    <w:lsdException w:name="line number" w:semiHidden="1" w:unhideWhenUsed="1"/>
+    <w:lsdException w:name="page number" w:semiHidden="1" w:unhideWhenUsed="1"/>
+    <w:lsdException w:name="endnote reference" w:semiHidden="1" w:unhideWhenUsed="1"/>
+    <w:lsdException w:name="endnote text" w:semiHidden="1" w:unhideWhenUsed="1"/>
+    <w:lsdException w:name="table of authorities" w:semiHidden="1" w:unhideWhenUsed="1"/>
+    <w:lsdException w:name="macro" w:semiHidden="1" w:unhideWhenUsed="1"/>
+    <w:lsdException w:name="toa heading" w:semiHidden="1" w:unhideWhenUsed="1"/>
+    <w:lsdException w:name="List" w:semiHidden="1" w:unhideWhenUsed="1"/>
+    <w:lsdException w:name="List Bullet" w:semiHidden="1" w:unhideWhenUsed="1"/>
+    <w:lsdException w:name="List Number" w:semiHidden="1" w:unhideWhenUsed="1"/>
+    <w:lsdException w:name="List 2" w:semiHidden="1" w:unhideWhenUsed="1"/>
+    <w:lsdException w:name="List 3" w:semiHidden="1" w:unhideWhenUsed="1"/>
+    <w:lsdException w:name="List 4" w:semiHidden="1" w:unhideWhenUsed="1"/>
+    <w:lsdException w:name="List 5" w:semiHidden="1" w:unhideWhenUsed="1"/>
+    <w:lsdException w:name="List Bullet 2" w:semiHidden="1" w:unhideWhenUsed="1"/>
+    <w:lsdException w:name="List Bullet 3" w:semiHidden="1" w:unhideWhenUsed="1"/>
+    <w:lsdException w:name="List Bullet 4" w:semiHidden="1" w:unhideWhenUsed="1"/>
+    <w:lsdException w:name="List Bullet 5" w:semiHidden="1" w:unhideWhenUsed="1"/>
+    <w:lsdException w:name="List Number 2" w:semiHidden="1" w:unhideWhenUsed="1"/>
+    <w:lsdException w:name="List Number 3" w:semiHidden="1" w:unhideWhenUsed="1"/>
+    <w:lsdException w:name="List Number 4" w:semiHidden="1" w:unhideWhenUsed="1"/>
+    <w:lsdException w:name="List Number 5" w:semiHidden="1" w:unhideWhenUsed="1"/>
+    <w:lsdException w:name="Title" w:uiPriority="10" w:qFormat="1"/>
+    <w:lsdException w:name="Closing" w:semiHidden="1" w:unhideWhenUsed="1"/>
+    <w:lsdException w:name="Signature" w:semiHidden="1" w:unhideWhenUsed="1"/>
+    <w:lsdException w:name="Default Paragraph Font" w:semiHidden="1" w:uiPriority="1" w:unhideWhenUsed="1"/>
+    <w:lsdException w:name="Body Text" w:semiHidden="1" w:unhideWhenUsed="1"/>
+    <w:lsdException w:name="Body Text Indent" w:semiHidden="1" w:unhideWhenUsed="1"/>
+    <w:lsdException w:name="List Continue" w:semiHidden="1" w:unhideWhenUsed="1"/>
+    <w:lsdException w:name="List Continue 2" w:semiHidden="1" w:unhideWhenUsed="1"/>
+    <w:lsdException w:name="List Continue 3" w:semiHidden="1" w:unhideWhenUsed="1"/>
+    <w:lsdException w:name="List Continue 4" w:semiHidden="1" w:unhideWhenUsed="1"/>
+    <w:lsdException w:name="List Continue 5" w:semiHidden="1" w:unhideWhenUsed="1"/>
+    <w:lsdException w:name="Message Header" w:semiHidden="1" w:unhideWhenUsed="1"/>
+    <w:lsdException w:name="Subtitle" w:uiPriority="11" w:qFormat="1"/>
+    <w:lsdException w:name="Salutation" w:semiHidden="1" w:unhideWhenUsed="1"/>
+    <w:lsdException w:name="Date" w:semiHidden="1" w:unhideWhenUsed="1"/>
+    <w:lsdException w:name="Body Text First Indent" w:semiHidden="1" w:unhideWhenUsed="1"/>
+    <w:lsdException w:name="Body Text First Indent 2" w:semiHidden="1" w:unhideWhenUsed="1"/>
+    <w:lsdException w:name="Note Heading" w:semiHidden="1" w:unhideWhenUsed="1"/>
+    <w:lsdException w:name="Body Text 2" w:semiHidden="1" w:unhideWhenUsed="1"/>
+    <w:lsdException w:name="Body Text 3" w:semiHidden="1" w:unhideWhenUsed="1"/>
+    <w:lsdException w:name="Body Text Indent 2" w:semiHidden="1" w:unhideWhenUsed="1"/>
+    <w:lsdException w:name="Body Text Indent 3" w:semiHidden="1" w:unhideWhenUsed="1"/>
+    <w:lsdException w:name="Block Text" w:semiHidden="1" w:unhideWhenUsed="1"/>
+    <w:lsdException w:name="Hyperlink" w:semiHidden="1" w:unhideWhenUsed="1"/>
+    <w:lsdException w:name="FollowedHyperlink" w:semiHidden="1" w:unhideWhenUsed="1"/>
+    <w:lsdException w:name="Strong" w:uiPriority="22" w:qFormat="1"/>
+    <w:lsdException w:name="Emphasis" w:uiPriority="20" w:qFormat="1"/>
+    <w:lsdException w:name="Document Map" w:semiHidden="1" w:unhideWhenUsed="1"/>
+    <w:lsdException w:name="Plain Text" w:semiHidden="1" w:unhideWhenUsed="1"/>
+    <w:lsdException w:name="E-mail Signature" w:semiHidden="1" w:unhideWhenUsed="1"/>
+    <w:lsdException w:name="HTML Top of Form" w:semiHidden="1" w:unhideWhenUsed="1"/>
+    <w:lsdException w:name="HTML Bottom of Form" w:semiHidden="1" w:unhideWhenUsed="1"/>
+    <w:lsdException w:name="Normal (Web)" w:semiHidden="1" w:unhideWhenUsed="1"/>
+    <w:lsdException w:name="HTML Acronym" w:semiHidden="1" w:unhideWhenUsed="1"/>
+    <w:lsdException w:name="HTML Address" w:semiHidden="1" w:unhideWhenUsed="1"/>
+    <w:lsdException w:name="HTML Cite" w:semiHidden="1" w:unhideWhenUsed="1"/>
+    <w:lsdException w:name="HTML Code" w:semiHidden="1" w:unhideWhenUsed="1"/>
+    <w:lsdException w:name="HTML Definition" w:semiHidden="1" w:unhideWhenUsed="1"/>
+    <w:lsdException w:name="HTML Keyboard" w:semiHidden="1" w:unhideWhenUsed="1"/>
+    <w:lsdException w:name="HTML Preformatted" w:semiHidden="1" w:unhideWhenUsed="1"/>
+    <w:lsdException w:name="HTML Sample" w:semiHidden="1" w:unhideWhenUsed="1"/>
+    <w:lsdException w:name="HTML Typewriter" w:semiHidden="1" w:unhideWhenUsed="1"/>
+    <w:lsdException w:name="HTML Variable" w:semiHidden="1" w:unhideWhenUsed="1"/>
+    <w:lsdException w:name="Normal Table" w:semiHidden="1" w:unhideWhenUsed="1"/>
+    <w:lsdException w:name="annotation subject" w:semiHidden="1" w:unhideWhenUsed="1"/>
+    <w:lsdException w:name="No List" w:semiHidden="1" w:unhideWhenUsed="1"/>
+    <w:lsdException w:name="Outline List 1" w:semiHidden="1" w:unhideWhenUsed="1"/>
+    <w:lsdException w:name="Outline List 2" w:semiHidden="1" w:unhideWhenUsed="1"/>
+    <w:lsdException w:name="Outline List 3" w:semiHidden="1" w:unhideWhenUsed="1"/>
+    <w:lsdException w:name="Table Simple 1" w:semiHidden="1" w:unhideWhenUsed="1"/>
+    <w:lsdException w:name="Table Simple 2" w:semiHidden="1" w:unhideWhenUsed="1"/>
+    <w:lsdException w:name="Table Simple 3" w:semiHidden="1" w:unhideWhenUsed="1"/>
+    <w:lsdException w:name="Table Classic 1" w:semiHidden="1" w:unhideWhenUsed="1"/>
+    <w:lsdException w:name="Table Classic 2" w:semiHidden="1" w:unhideWhenUsed="1"/>
+    <w:lsdException w:name="Table Classic 3" w:semiHidden="1" w:unhideWhenUsed="1"/>
+    <w:lsdException w:name="Table Classic 4" w:semiHidden="1" w:unhideWhenUsed="1"/>
+    <w:lsdException w:name="Table Colorful 1" w:semiHidden="1" w:unhideWhenUsed="1"/>
+    <w:lsdException w:name="Table Colorful 2" w:semiHidden="1" w:unhideWhenUsed="1"/>
+    <w:lsdException w:name="Table Colorful 3" w:semiHidden="1" w:unhideWhenUsed="1"/>
+    <w:lsdException w:name="Table Columns 1" w:semiHidden="1" w:unhideWhenUsed="1"/>
+    <w:lsdException w:name="Table Columns 2" w:semiHidden="1" w:unhideWhenUsed="1"/>
+    <w:lsdException w:name="Table Columns 3" w:semiHidden="1" w:unhideWhenUsed="1"/>
+    <w:lsdException w:name="Table Columns 4" w:semiHidden="1" w:unhideWhenUsed="1"/>
+    <w:lsdException w:name="Table Columns 5" w:semiHidden="1" w:unhideWhenUsed="1"/>
+    <w:lsdException w:name="Table Grid 1" w:semiHidden="1" w:unhideWhenUsed="1"/>
+    <w:lsdException w:name="Table Grid 2" w:semiHidden="1" w:unhideWhenUsed="1"/>
+    <w:lsdException w:name="Table Grid 3" w:semiHidden="1" w:unhideWhenUsed="1"/>
+    <w:lsdException w:name="Table Grid 4" w:semiHidden="1" w:unhideWhenUsed="1"/>
+    <w:lsdException w:name="Table Grid 5" w:semiHidden="1" w:unhideWhenUsed="1"/>
+    <w:lsdException w:name="Table Grid 6" w:semiHidden="1" w:unhideWhenUsed="1"/>
+    <w:lsdException w:name="Table Grid 7" w:semiHidden="1" w:unhideWhenUsed="1"/>
+    <w:lsdException w:name="Table Grid 8" w:semiHidden="1" w:unhideWhenUsed="1"/>
+    <w:lsdException w:name="Table List 1" w:semiHidden="1" w:unhideWhenUsed="1"/>
+    <w:lsdException w:name="Table List 2" w:semiHidden="1" w:unhideWhenUsed="1"/>
+    <w:lsdException w:name="Table List 3" w:semiHidden="1" w:unhideWhenUsed="1"/>
+    <w:lsdException w:name="Table List 4" w:semiHidden="1" w:unhideWhenUsed="1"/>
+    <w:lsdException w:name="Table List 5" w:semiHidden="1" w:unhideWhenUsed="1"/>
+    <w:lsdException w:name="Table List 6" w:semiHidden="1" w:unhideWhenUsed="1"/>
+    <w:lsdException w:name="Table List 7" w:semiHidden="1" w:unhideWhenUsed="1"/>
+    <w:lsdException w:name="Table List 8" w:semiHidden="1" w:unhideWhenUsed="1"/>
+    <w:lsdException w:name="Table 3D effects 1" w:semiHidden="1" w:unhideWhenUsed="1"/>
+    <w:lsdException w:name="Table 3D effects 2" w:semiHidden="1" w:unhideWhenUsed="1"/>
+    <w:lsdException w:name="Table 3D effects 3" w:semiHidden="1" w:unhideWhenUsed="1"/>
+    <w:lsdException w:name="Table Contemporary" w:semiHidden="1" w:unhideWhenUsed="1"/>
+    <w:lsdException w:name="Table Elegant" w:semiHidden="1" w:unhideWhenUsed="1"/>
+    <w:lsdException w:name="Table Professional" w:semiHidden="1" w:unhideWhenUsed="1"/>
+    <w:lsdException w:name="Table Subtle 1" w:semiHidden="1" w:unhideWhenUsed="1"/>
+    <w:lsdException w:name="Table Subtle 2" w:semiHidden="1" w:unhideWhenUsed="1"/>
+    <w:lsdException w:name="Table Web 1" w:semiHidden="1" w:unhideWhenUsed="1"/>
+    <w:lsdException w:name="Table Web 2" w:semiHidden="1" w:unhideWhenUsed="1"/>
+    <w:lsdException w:name="Table Web 3" w:semiHidden="1" w:unhideWhenUsed="1"/>
+    <w:lsdException w:name="Balloon Text" w:semiHidden="1" w:unhideWhenUsed="1"/>
+    <w:lsdException w:name="Table Grid" w:uiPriority="39"/>
+    <w:lsdException w:name="Table Theme" w:semiHidden="1" w:unhideWhenUsed="1"/>
+    <w:lsdException w:name="Placeholder Text" w:semiHidden="1"/>
+    <w:lsdException w:name="No Spacing" w:uiPriority="1" w:qFormat="1"/>
+    <w:lsdException w:name="Light Shading" w:uiPriority="60"/>
+    <w:lsdException w:name="Light List" w:uiPriority="61"/>
+    <w:lsdException w:name="Light Grid" w:uiPriority="62"/>
+    <w:lsdException w:name="Medium Shading 1" w:uiPriority="63"/>
+    <w:lsdException w:name="Medium Shading 2" w:uiPriority="64"/>
+    <w:lsdException w:name="Medium List 1" w:uiPriority="65"/>
+    <w:lsdException w:name="Medium List 2" w:uiPriority="66"/>
+    <w:lsdException w:name="Medium Grid 1" w:uiPriority="67"/>
+    <w:lsdException w:name="Medium Grid 2" w:uiPriority="68"/>
+    <w:lsdException w:name="Medium Grid 3" w:uiPriority="69"/>
+    <w:lsdException w:name="Dark List" w:uiPriority="70"/>
+    <w:lsdException w:name="Colorful Shading" w:uiPriority="71"/>
+    <w:lsdException w:name="Colorful List" w:uiPriority="72"/>
+    <w:lsdException w:name="Colorful Grid" w:uiPriority="73"/>
+    <w:lsdException w:name="Light Shading Accent 1" w:uiPriority="60"/>
+    <w:lsdException w:name="Light List Accent 1" w:uiPriority="61"/>
+    <w:lsdException w:name="Light Grid Accent 1" w:uiPriority="62"/>
+    <w:lsdException w:name="Medium Shading 1 Accent 1" w:uiPriority="63"/>
+    <w:lsdException w:name="Medium Shading 2 Accent 1" w:uiPriority="64"/>
+    <w:lsdException w:name="Medium List 1 Accent 1" w:uiPriority="65"/>
+    <w:lsdException w:name="Revision" w:semiHidden="1"/>
+    <w:lsdException w:name="List Paragraph" w:uiPriority="34" w:qFormat="1"/>
+    <w:lsdException w:name="Quote" w:uiPriority="29" w:qFormat="1"/>
+    <w:lsdException w:name="Intense Quote" w:uiPriority="30" w:qFormat="1"/>
+    <w:lsdException w:name="Medium List 2 Accent 1" w:uiPriority="66"/>
+    <w:lsdException w:name="Medium Grid 1 Accent 1" w:uiPriority="67"/>
+    <w:lsdException w:name="Medium Grid 2 Accent 1" w:uiPriority="68"/>
+    <w:lsdException w:name="Medium Grid 3 Accent 1" w:uiPriority="69"/>
+    <w:lsdException w:name="Dark List Accent 1" w:uiPriority="70"/>
+    <w:lsdException w:name="Colorful Shading Accent 1" w:uiPriority="71"/>
+    <w:lsdException w:name="Colorful List Accent 1" w:uiPriority="72"/>
+    <w:lsdException w:name="Colorful Grid Accent 1" w:uiPriority="73"/>
+    <w:lsdException w:name="Light Shading Accent 2" w:uiPriority="60"/>
+    <w:lsdException w:name="Light List Accent 2" w:uiPriority="61"/>
+    <w:lsdException w:name="Light Grid Accent 2" w:uiPriority="62"/>
+    <w:lsdException w:name="Medium Shading 1 Accent 2" w:uiPriority="63"/>
+    <w:lsdException w:name="Medium Shading 2 Accent 2" w:uiPriority="64"/>
+    <w:lsdException w:name="Medium List 1 Accent 2" w:uiPriority="65"/>
+    <w:lsdException w:name="Medium List 2 Accent 2" w:uiPriority="66"/>
+    <w:lsdException w:name="Medium Grid 1 Accent 2" w:uiPriority="67"/>
+    <w:lsdException w:name="Medium Grid 2 Accent 2" w:uiPriority="68"/>
+    <w:lsdException w:name="Medium Grid 3 Accent 2" w:uiPriority="69"/>
+    <w:lsdException w:name="Dark List Accent 2" w:uiPriority="70"/>
+    <w:lsdException w:name="Colorful Shading Accent 2" w:uiPriority="71"/>
+    <w:lsdException w:name="Colorful List Accent 2" w:uiPriority="72"/>
+    <w:lsdException w:name="Colorful Grid Accent 2" w:uiPriority="73"/>
+    <w:lsdException w:name="Light Shading Accent 3" w:uiPriority="60"/>
+    <w:lsdException w:name="Light List Accent 3" w:uiPriority="61"/>
+    <w:lsdException w:name="Light Grid Accent 3" w:uiPriority="62"/>
+    <w:lsdException w:name="Medium Shading 1 Accent 3" w:uiPriority="63"/>
+    <w:lsdException w:name="Medium Shading 2 Accent 3" w:uiPriority="64"/>
+    <w:lsdException w:name="Medium List 1 Accent 3" w:uiPriority="65"/>
+    <w:lsdException w:name="Medium List 2 Accent 3" w:uiPriority="66"/>
+    <w:lsdException w:name="Medium Grid 1 Accent 3" w:uiPriority="67"/>
+    <w:lsdException w:name="Medium Grid 2 Accent 3" w:uiPriority="68"/>
+    <w:lsdException w:name="Medium Grid 3 Accent 3" w:uiPriority="69"/>
+    <w:lsdException w:name="Dark List Accent 3" w:uiPriority="70"/>
+    <w:lsdException w:name="Colorful Shading Accent 3" w:uiPriority="71"/>
+    <w:lsdException w:name="Colorful List Accent 3" w:uiPriority="72"/>
+    <w:lsdException w:name="Colorful Grid Accent 3" w:uiPriority="73"/>
+    <w:lsdException w:name="Light Shading Accent 4" w:uiPriority="60"/>
+    <w:lsdException w:name="Light List Accent 4" w:uiPriority="61"/>
+    <w:lsdException w:name="Light Grid Accent 4" w:uiPriority="62"/>
+    <w:lsdException w:name="Medium Shading 1 Accent 4" w:uiPriority="63"/>
+    <w:lsdException w:name="Medium Shading 2 Accent 4" w:uiPriority="64"/>
+    <w:lsdException w:name="Medium List 1 Accent 4" w:uiPriority="65"/>
+    <w:lsdException w:name="Medium List 2 Accent 4" w:uiPriority="66"/>
+    <w:lsdException w:name="Medium Grid 1 Accent 4" w:uiPriority="67"/>
+    <w:lsdException w:name="Medium Grid 2 Accent 4" w:uiPriority="68"/>
+    <w:lsdException w:name="Medium Grid 3 Accent 4" w:uiPriority="69"/>
+    <w:lsdException w:name="Dark List Accent 4" w:uiPriority="70"/>
+    <w:lsdException w:name="Colorful Shading Accent 4" w:uiPriority="71"/>
+    <w:lsdException w:name="Colorful List Accent 4" w:uiPriority="72"/>
+    <w:lsdException w:name="Colorful Grid Accent 4" w:uiPriority="73"/>
+    <w:lsdException w:name="Light Shading Accent 5" w:uiPriority="60"/>
+    <w:lsdException w:name="Light List Accent 5" w:uiPriority="61"/>
+    <w:lsdException w:name="Light Grid Accent 5" w:uiPriority="62"/>
+    <w:lsdException w:name="Medium Shading 1 Accent 5" w:uiPriority="63"/>
+    <w:lsdException w:name="Medium Shading 2 Accent 5" w:uiPriority="64"/>
+    <w:lsdException w:name="Medium List 1 Accent 5" w:uiPriority="65"/>
+    <w:lsdException w:name="Medium List 2 Accent 5" w:uiPriority="66"/>
+    <w:lsdException w:name="Medium Grid 1 Accent 5" w:uiPriority="67"/>
+    <w:lsdException w:name="Medium Grid 2 Accent 5" w:uiPriority="68"/>
+    <w:lsdException w:name="Medium Grid 3 Accent 5" w:uiPriority="69"/>
+    <w:lsdException w:name="Dark List Accent 5" w:uiPriority="70"/>
+    <w:lsdException w:name="Colorful Shading Accent 5" w:uiPriority="71"/>
+    <w:lsdException w:name="Colorful List Accent 5" w:uiPriority="72"/>
+    <w:lsdException w:name="Colorful Grid Accent 5" w:uiPriority="73"/>
+    <w:lsdException w:name="Light Shading Accent 6" w:uiPriority="60"/>
+    <w:lsdException w:name="Light List Accent 6" w:uiPriority="61"/>
+    <w:lsdException w:name="Light Grid Accent 6" w:uiPriority="62"/>
+    <w:lsdException w:name="Medium Shading 1 Accent 6" w:uiPriority="63"/>
+    <w:lsdException w:name="Medium Shading 2 Accent 6" w:uiPriority="64"/>
+    <w:lsdException w:name="Medium List 1 Accent 6" w:uiPriority="65"/>
+    <w:lsdException w:name="Medium List 2 Accent 6" w:uiPriority="66"/>
+    <w:lsdException w:name="Medium Grid 1 Accent 6" w:uiPriority="67"/>
+    <w:lsdException w:name="Medium Grid 2 Accent 6" w:uiPriority="68"/>
+    <w:lsdException w:name="Medium Grid 3 Accent 6" w:uiPriority="69"/>
+    <w:lsdException w:name="Dark List Accent 6" w:uiPriority="70"/>
+    <w:lsdException w:name="Colorful Shading Accent 6" w:uiPriority="71"/>
+    <w:lsdException w:name="Colorful List Accent 6" w:uiPriority="72"/>
+    <w:lsdException w:name="Colorful Grid Accent 6" w:uiPriority="73"/>
+    <w:lsdException w:name="Subtle Emphasis" w:uiPriority="19" w:qFormat="1"/>
+    <w:lsdException w:name="Intense Emphasis" w:uiPriority="21" w:qFormat="1"/>
+    <w:lsdException w:name="Subtle Reference" w:uiPriority="31" w:qFormat="1"/>
+    <w:lsdException w:name="Intense Reference" w:uiPriority="32" w:qFormat="1"/>
+    <w:lsdException w:name="Book Title" w:uiPriority="33" w:qFormat="1"/>
+    <w:lsdException w:name="Bibliography" w:semiHidden="1" w:uiPriority="37" w:unhideWhenUsed="1"/>
+    <w:lsdException w:name="TOC Heading" w:semiHidden="1" w:uiPriority="39" w:unhideWhenUsed="1" w:qFormat="1"/>
+    <w:lsdException w:name="Plain Table 1" w:uiPriority="41"/>
+    <w:lsdException w:name="Plain Table 2" w:uiPriority="42"/>
+    <w:lsdException w:name="Plain Table 3" w:uiPriority="43"/>
+    <w:lsdException w:name="Plain Table 4" w:uiPriority="44"/>
+    <w:lsdException w:name="Plain Table 5" w:uiPriority="45"/>
+    <w:lsdException w:name="Grid Table Light" w:uiPriority="40"/>
+    <w:lsdException w:name="Grid Table 1 Light" w:uiPriority="46"/>
+    <w:lsdException w:name="Grid Table 2" w:uiPriority="47"/>
+    <w:lsdException w:name="Grid Table 3" w:uiPriority="48"/>
+    <w:lsdException w:name="Grid Table 4" w:uiPriority="49"/>
+    <w:lsdException w:name="Grid Table 5 Dark" w:uiPriority="50"/>
+    <w:lsdException w:name="Grid Table 6 Colorful" w:uiPriority="51"/>
+    <w:lsdException w:name="Grid Table 7 Colorful" w:uiPriority="52"/>
+    <w:lsdException w:name="Grid Table 1 Light Accent 1" w:uiPriority="46"/>
+    <w:lsdException w:name="Grid Table 2 Accent 1" w:uiPriority="47"/>
+    <w:lsdException w:name="Grid Table 3 Accent 1" w:uiPriority="48"/>
+    <w:lsdException w:name="Grid Table 4 Accent 1" w:uiPriority="49"/>
+    <w:lsdException w:name="Grid Table 5 Dark Accent 1" w:uiPriority="50"/>
+    <w:lsdException w:name="Grid Table 6 Colorful Accent 1" w:uiPriority="51"/>
+    <w:lsdException w:name="Grid Table 7 Colorful Accent 1" w:uiPriority="52"/>
+    <w:lsdException w:name="Grid Table 1 Light Accent 2" w:uiPriority="46"/>
+    <w:lsdException w:name="Grid Table 2 Accent 2" w:uiPriority="47"/>
+    <w:lsdException w:name="Grid Table 3 Accent 2" w:uiPriority="48"/>
+    <w:lsdException w:name="Grid Table 4 Accent 2" w:uiPriority="49"/>
+    <w:lsdException w:name="Grid Table 5 Dark Accent 2" w:uiPriority="50"/>
+    <w:lsdException w:name="Grid Table 6 Colorful Accent 2" w:uiPriority="51"/>
+    <w:lsdException w:name="Grid Table 7 Colorful Accent 2" w:uiPriority="52"/>
+    <w:lsdException w:name="Grid Table 1 Light Accent 3" w:uiPriority="46"/>
+    <w:lsdException w:name="Grid Table 2 Accent 3" w:uiPriority="47"/>
+    <w:lsdException w:name="Grid Table 3 Accent 3" w:uiPriority="48"/>
+    <w:lsdException w:name="Grid Table 4 Accent 3" w:uiPriority="49"/>
+    <w:lsdException w:name="Grid Table 5 Dark Accent 3" w:uiPriority="50"/>
+    <w:lsdException w:name="Grid Table 6 Colorful Accent 3" w:uiPriority="51"/>
+    <w:lsdException w:name="Grid Table 7 Colorful Accent 3" w:uiPriority="52"/>
+    <w:lsdException w:name="Grid Table 1 Light Accent 4" w:uiPriority="46"/>
+    <w:lsdException w:name="Grid Table 2 Accent 4" w:uiPriority="47"/>
+    <w:lsdException w:name="Grid Table 3 Accent 4" w:uiPriority="48"/>
+    <w:lsdException w:name="Grid Table 4 Accent 4" w:uiPriority="49"/>
+    <w:lsdException w:name="Grid Table 5 Dark Accent 4" w:uiPriority="50"/>
+    <w:lsdException w:name="Grid Table 6 Colorful Accent 4" w:uiPriority="51"/>
+    <w:lsdException w:name="Grid Table 7 Colorful Accent 4" w:uiPriority="52"/>
+    <w:lsdException w:name="Grid Table 1 Light Accent 5" w:uiPriority="46"/>
+    <w:lsdException w:name="Grid Table 2 Accent 5" w:uiPriority="47"/>
+    <w:lsdException w:name="Grid Table 3 Accent 5" w:uiPriority="48"/>
+    <w:lsdException w:name="Grid Table 4 Accent 5" w:uiPriority="49"/>
+    <w:lsdException w:name="Grid Table 5 Dark Accent 5" w:uiPriority="50"/>
+    <w:lsdException w:name="Grid Table 6 Colorful Accent 5" w:uiPriority="51"/>
+    <w:lsdException w:name="Grid Table 7 Colorful Accent 5" w:uiPriority="52"/>
+    <w:lsdException w:name="Grid Table 1 Light Accent 6" w:uiPriority="46"/>
+    <w:lsdException w:name="Grid Table 2 Accent 6" w:uiPriority="47"/>
+    <w:lsdException w:name="Grid Table 3 Accent 6" w:uiPriority="48"/>
+    <w:lsdException w:name="Grid Table 4 Accent 6" w:uiPriority="49"/>
+    <w:lsdException w:name="Grid Table 5 Dark Accent 6" w:uiPriority="50"/>
+    <w:lsdException w:name="Grid Table 6 Colorful Accent 6" w:uiPriority="51"/>
+    <w:lsdException w:name="Grid Table 7 Colorful Accent 6" w:uiPriority="52"/>
+    <w:lsdException w:name="List Table 1 Light" w:uiPriority="46"/>
+    <w:lsdException w:name="List Table 2" w:uiPriority="47"/>
+    <w:lsdException w:name="List Table 3" w:uiPriority="48"/>
+    <w:lsdException w:name="List Table 4" w:uiPriority="49"/>
+    <w:lsdException w:name="List Table 5 Dark" w:uiPriority="50"/>
+    <w:lsdException w:name="List Table 6 Colorful" w:uiPriority="51"/>
+    <w:lsdException w:name="List Table 7 Colorful" w:uiPriority="52"/>
+    <w:lsdException w:name="List Table 1 Light Accent 1" w:uiPriority="46"/>
+    <w:lsdException w:name="List Table 2 Accent 1" w:uiPriority="47"/>
+    <w:lsdException w:name="List Table 3 Accent 1" w:uiPriority="48"/>
+    <w:lsdException w:name="List Table 4 Accent 1" w:uiPriority="49"/>
+    <w:lsdException w:name="List Table 5 Dark Accent 1" w:uiPriority="50"/>
+    <w:lsdException w:name="List Table 6 Colorful Accent 1" w:uiPriority="51"/>
+    <w:lsdException w:name="List Table 7 Colorful Accent 1" w:uiPriority="52"/>
+    <w:lsdException w:name="List Table 1 Light Accent 2" w:uiPriority="46"/>
+    <w:lsdException w:name="List Table 2 Accent 2" w:uiPriority="47"/>
+    <w:lsdException w:name="List Table 3 Accent 2" w:uiPriority="48"/>
+    <w:lsdException w:name="List Table 4 Accent 2" w:uiPriority="49"/>
+    <w:lsdException w:name="List Table 5 Dark Accent 2" w:uiPriority="50"/>
+    <w:lsdException w:name="List Table 6 Colorful Accent 2" w:uiPriority="51"/>
+    <w:lsdException w:name="List Table 7 Colorful Accent 2" w:uiPriority="52"/>
+    <w:lsdException w:name="List Table 1 Light Accent 3" w:uiPriority="46"/>
+    <w:lsdException w:name="List Table 2 Accent 3" w:uiPriority="47"/>
+    <w:lsdException w:name="List Table 3 Accent 3" w:uiPriority="48"/>
+    <w:lsdException w:name="List Table 4 Accent 3" w:uiPriority="49"/>
+    <w:lsdException w:name="List Table 5 Dark Accent 3" w:uiPriority="50"/>
+    <w:lsdException w:name="List Table 6 Colorful Accent 3" w:uiPriority="51"/>
+    <w:lsdException w:name="List Table 7 Colorful Accent 3" w:uiPriority="52"/>
+    <w:lsdException w:name="List Table 1 Light Accent 4" w:uiPriority="46"/>
+    <w:lsdException w:name="List Table 2 Accent 4" w:uiPriority="47"/>
+    <w:lsdException w:name="List Table 3 Accent 4" w:uiPriority="48"/>
+    <w:lsdException w:name="List Table 4 Accent 4" w:uiPriority="49"/>
+    <w:lsdException w:name="List Table 5 Dark Accent 4" w:uiPriority="50"/>
+    <w:lsdException w:name="List Table 6 Colorful Accent 4" w:uiPriority="51"/>
+    <w:lsdException w:name="List Table 7 Colorful Accent 4" w:uiPriority="52"/>
+    <w:lsdException w:name="List Table 1 Light Accent 5" w:uiPriority="46"/>
+    <w:lsdException w:name="List Table 2 Accent 5" w:uiPriority="47"/>
+    <w:lsdException w:name="List Table 3 Accent 5" w:uiPriority="48"/>
+    <w:lsdException w:name="List Table 4 Accent 5" w:uiPriority="49"/>
+    <w:lsdException w:name="List Table 5 Dark Accent 5" w:uiPriority="50"/>
+    <w:lsdException w:name="List Table 6 Colorful Accent 5" w:uiPriority="51"/>
+    <w:lsdException w:name="List Table 7 Colorful Accent 5" w:uiPriority="52"/>
+    <w:lsdException w:name="List Table 1 Light Accent 6" w:uiPriority="46"/>
+    <w:lsdException w:name="List Table 2 Accent 6" w:uiPriority="47"/>
+    <w:lsdException w:name="List Table 3 Accent 6" w:uiPriority="48"/>
+    <w:lsdException w:name="List Table 4 Accent 6" w:uiPriority="49"/>
+    <w:lsdException w:name="List Table 5 Dark Accent 6" w:uiPriority="50"/>
+    <w:lsdException w:name="List Table 6 Colorful Accent 6" w:uiPriority="51"/>
+    <w:lsdException w:name="List Table 7 Colorful Accent 6" w:uiPriority="52"/>
+  </w:latentStyles>
+  <w:style w:type="paragraph" w:default="1" w:styleId="Normal">
+    <w:name w:val="Normal"/>
+    <w:qFormat/>
+  </w:style>
+  <w:style w:type="character" w:default="1" w:styleId="Fuentedeprrafopredeter">
+    <w:name w:val="Default Paragraph Font"/>
+    <w:uiPriority w:val="1"/>
+    <w:semiHidden/>
+    <w:unhideWhenUsed/>
+  </w:style>
+  <w:style w:type="table" w:default="1" w:styleId="Tablanormal">
+    <w:name w:val="Normal Table"/>
+    <w:uiPriority w:val="99"/>
+    <w:semiHidden/>
+    <w:unhideWhenUsed/>
+    <w:tblPr>
+      <w:tblInd w:w="0" w:type="dxa"/>
+      <w:tblCellMar>
+        <w:top w:w="0" w:type="dxa"/>
+        <w:left w:w="108" w:type="dxa"/>
+        <w:bottom w:w="0" w:type="dxa"/>
+        <w:right w:w="108" w:type="dxa"/>
+      </w:tblCellMar>
+    </w:tblPr>
+  </w:style>
+  <w:style w:type="numbering" w:default="1" w:styleId="Sinlista">
+    <w:name w:val="No List"/>
+    <w:uiPriority w:val="99"/>
+    <w:semiHidden/>
+    <w:unhideWhenUsed/>
+  </w:style>
+  <w:style w:type="character" w:styleId="Textodelmarcadordeposicin">
+    <w:name w:val="Placeholder Text"/>
+    <w:basedOn w:val="Fuentedeprrafopredeter"/>
+    <w:uiPriority w:val="99"/>
+    <w:semiHidden/>
+    <w:rsid w:val="00F06EB8"/>
+    <w:rPr>
+      <w:color w:val="808080"/>
+    </w:rPr>
+  </w:style>
+</w:styles>
+</file>
+
+<file path=word/glossary/webSettings.xml><?xml version="1.0" encoding="utf-8"?>
+<w:webSettings xmlns:mc="http://schemas.openxmlformats.org/markup-compatibility/2006" xmlns:r="http://schemas.openxmlformats.org/officeDocument/2006/relationships" xmlns:w="http://schemas.openxmlformats.org/wordprocessingml/2006/main" xmlns:w14="http://schemas.microsoft.com/office/word/2010/wordml" xmlns:w15="http://schemas.microsoft.com/office/word/2012/wordml" mc:Ignorable="w14 w15">
+  <w:optimizeForBrowser/>
+  <w:allowPNG/>
+</w:webSettings>
 </file>
 
 <file path=word/theme/theme1.xml><?xml version="1.0" encoding="utf-8"?>
@@ -8923,7 +10411,7 @@
 </file>
 
 <file path=customXml/itemProps1.xml><?xml version="1.0" encoding="utf-8"?>
-<ds:datastoreItem xmlns:ds="http://schemas.openxmlformats.org/officeDocument/2006/customXml" ds:itemID="{6B342312-4BD3-4745-85C1-1A93E35A8A34}">
+<ds:datastoreItem xmlns:ds="http://schemas.openxmlformats.org/officeDocument/2006/customXml" ds:itemID="{EF0D190B-067C-42BF-B5A8-D8F84B1628B1}">
   <ds:schemaRefs>
     <ds:schemaRef ds:uri="http://schemas.openxmlformats.org/officeDocument/2006/bibliography"/>
   </ds:schemaRefs>

</xml_diff>

<commit_message>
actualizacion 2 de explicacion de formulas
</commit_message>
<xml_diff>
--- a/Alcances/Alcances de proyecto (simulaciones) v.1.docx
+++ b/Alcances/Alcances de proyecto (simulaciones) v.1.docx
@@ -6121,15 +6121,21 @@
     <w:p>
       <w:pPr>
         <w:pStyle w:val="Ttulo2"/>
+        <w:jc w:val="both"/>
       </w:pPr>
       <w:r>
         <w:t>SIMULACION, PRIORIZACION Y ENVEJECIMIENTO</w:t>
       </w:r>
     </w:p>
-    <w:p/>
+    <w:p>
+      <w:pPr>
+        <w:jc w:val="both"/>
+      </w:pPr>
+    </w:p>
     <w:p>
       <w:pPr>
         <w:pStyle w:val="Ttulo3"/>
+        <w:jc w:val="both"/>
       </w:pPr>
       <w:r>
         <w:t>DESCRIPCIÓN GENERAL</w:t>
@@ -6138,6 +6144,7 @@
     <w:p>
       <w:pPr>
         <w:pStyle w:val="Ttulo3"/>
+        <w:jc w:val="both"/>
       </w:pPr>
       <w:r>
         <w:tab/>
@@ -6163,6 +6170,9 @@
       </w:r>
     </w:p>
     <w:p>
+      <w:pPr>
+        <w:jc w:val="both"/>
+      </w:pPr>
       <w:r>
         <w:tab/>
         <w:t xml:space="preserve">Las simulaciones son una manera automatizada de revisar y presentar las interacciones entre los distintos trabajos de Maestranza </w:t>
@@ -6191,8 +6201,15 @@
         <w:t xml:space="preserve"> que se puedan minimizar los atrasos y los tiempos de espera entre un trabajo y otro.</w:t>
       </w:r>
     </w:p>
-    <w:p/>
-    <w:p>
+    <w:p>
+      <w:pPr>
+        <w:jc w:val="both"/>
+      </w:pPr>
+    </w:p>
+    <w:p>
+      <w:pPr>
+        <w:jc w:val="both"/>
+      </w:pPr>
       <w:r>
         <w:lastRenderedPageBreak/>
         <w:t xml:space="preserve">Para poder simular de manera automática todas las tareas, considerando que la mayor parte de los recursos con comunes para las distintas áreas, es necesario tener claro los criterios que definirán que tarea es más importante que las demás, de la misma manera, </w:t>
@@ -6214,11 +6231,17 @@
       </w:r>
     </w:p>
     <w:p>
+      <w:pPr>
+        <w:jc w:val="both"/>
+      </w:pPr>
       <w:r>
         <w:t>Una vez definidos los maestros de reparación, (con sus respectivos tiempos y recursos) las prioridades entre trabajos y los recursos disponibles para realizar un trabajo en particular, podríamos realizar una simulación completa y presentar el escenario de cómo se encuentra nuestra carga en planta, cuando empezaría el trabajo y como consecuencia cuando seria su fecha de entrega. La cual se podría actualizar por cada evento importante que afecte a los trabajos.</w:t>
       </w:r>
     </w:p>
     <w:p>
+      <w:pPr>
+        <w:jc w:val="both"/>
+      </w:pPr>
       <w:r>
         <w:t xml:space="preserve">Para definir </w:t>
       </w:r>
@@ -6257,6 +6280,9 @@
       </w:r>
     </w:p>
     <w:p>
+      <w:pPr>
+        <w:jc w:val="both"/>
+      </w:pPr>
       <w:r>
         <w:t xml:space="preserve">Todos los trabajos que deban ser aplazados o que sufran retrasos en su proceso deberán aumentar su puntuación generando una re-simulación con las nuevas prioridades producto de su </w:t>
       </w:r>
@@ -6277,6 +6303,9 @@
       </w:r>
     </w:p>
     <w:p>
+      <w:pPr>
+        <w:jc w:val="both"/>
+      </w:pPr>
       <w:r>
         <w:t xml:space="preserve">El concepto de envejecimiento de trabajos, es el aumento de </w:t>
       </w:r>
@@ -6296,13 +6325,21 @@
     <w:p>
       <w:pPr>
         <w:pStyle w:val="Ttulo3"/>
+        <w:jc w:val="both"/>
       </w:pPr>
       <w:r>
         <w:t>PROCESO</w:t>
       </w:r>
     </w:p>
-    <w:p/>
-    <w:p>
+    <w:p>
+      <w:pPr>
+        <w:jc w:val="both"/>
+      </w:pPr>
+    </w:p>
+    <w:p>
+      <w:pPr>
+        <w:jc w:val="both"/>
+      </w:pPr>
       <w:r>
         <w:t>El proceso para definir</w:t>
       </w:r>
@@ -6323,6 +6360,9 @@
       </w:r>
     </w:p>
     <w:p>
+      <w:pPr>
+        <w:jc w:val="both"/>
+      </w:pPr>
       <w:r>
         <w:t>Además de definir pos</w:t>
       </w:r>
@@ -6331,6 +6371,9 @@
       </w:r>
     </w:p>
     <w:p>
+      <w:pPr>
+        <w:jc w:val="both"/>
+      </w:pPr>
       <w:r>
         <w:t xml:space="preserve">En particular el cálculo propuesto se basas en la sumatoria de los </w:t>
       </w:r>
@@ -6340,22 +6383,20 @@
       </w:r>
       <w:proofErr w:type="spellEnd"/>
       <w:r>
-        <w:t>-productos producidos por el porcentaje entre el máximo de todos los valores y la corrección logarítmica de los valores considerados más uno. (Con la corrección de los valores que puedan indefinir el logaritmo).</w:t>
-      </w:r>
-    </w:p>
-    <w:p>
-      <w:r>
-        <w:lastRenderedPageBreak/>
-        <w:t>Además de considerar que el criterio de envejecimiento no cuenta con un máximo por lo que no tiene un porcentaje solo un valor directo.</w:t>
-      </w:r>
-    </w:p>
-    <w:p>
+        <w:t>-productos producidos por la corrección logarítmica de los valores considerados más uno. (Con la corrección de los valores que puedan indefinir el logaritmo).</w:t>
+      </w:r>
+    </w:p>
+    <w:p>
+      <w:pPr>
+        <w:jc w:val="both"/>
+      </w:pPr>
       <w:r>
         <w:t>Esto se traduce como:</w:t>
       </w:r>
     </w:p>
     <w:p>
       <w:pPr>
+        <w:jc w:val="both"/>
         <w:rPr>
           <w:rFonts w:eastAsiaTheme="minorEastAsia"/>
         </w:rPr>
@@ -6406,104 +6447,30 @@
                     <m:sub/>
                     <m:sup/>
                     <m:e>
-                      <m:f>
-                        <m:fPr>
+                      <m:r>
+                        <w:rPr>
+                          <w:rFonts w:ascii="Cambria Math" w:eastAsiaTheme="majorEastAsia" w:hAnsi="Cambria Math" w:cstheme="majorBidi"/>
+                        </w:rPr>
+                        <m:t>f</m:t>
+                      </m:r>
+                      <m:d>
+                        <m:dPr>
                           <m:ctrlPr>
                             <w:rPr>
                               <w:rFonts w:ascii="Cambria Math" w:eastAsiaTheme="majorEastAsia" w:hAnsi="Cambria Math" w:cstheme="majorBidi"/>
                               <w:i/>
                             </w:rPr>
                           </m:ctrlPr>
-                        </m:fPr>
-                        <m:num>
+                        </m:dPr>
+                        <m:e>
                           <m:r>
                             <w:rPr>
                               <w:rFonts w:ascii="Cambria Math" w:eastAsiaTheme="majorEastAsia" w:hAnsi="Cambria Math" w:cstheme="majorBidi"/>
                             </w:rPr>
-                            <m:t>f</m:t>
+                            <m:t>x</m:t>
                           </m:r>
-                          <m:d>
-                            <m:dPr>
-                              <m:ctrlPr>
-                                <w:rPr>
-                                  <w:rFonts w:ascii="Cambria Math" w:eastAsiaTheme="majorEastAsia" w:hAnsi="Cambria Math" w:cstheme="majorBidi"/>
-                                  <w:i/>
-                                </w:rPr>
-                              </m:ctrlPr>
-                            </m:dPr>
-                            <m:e>
-                              <m:r>
-                                <w:rPr>
-                                  <w:rFonts w:ascii="Cambria Math" w:eastAsiaTheme="majorEastAsia" w:hAnsi="Cambria Math" w:cstheme="majorBidi"/>
-                                </w:rPr>
-                                <m:t>x</m:t>
-                              </m:r>
-                            </m:e>
-                          </m:d>
-                        </m:num>
-                        <m:den>
-                          <m:func>
-                            <m:funcPr>
-                              <m:ctrlPr>
-                                <w:rPr>
-                                  <w:rFonts w:ascii="Cambria Math" w:eastAsiaTheme="majorEastAsia" w:hAnsi="Cambria Math" w:cstheme="majorBidi"/>
-                                  <w:i/>
-                                </w:rPr>
-                              </m:ctrlPr>
-                            </m:funcPr>
-                            <m:fName>
-                              <m:limLow>
-                                <m:limLowPr>
-                                  <m:ctrlPr>
-                                    <w:rPr>
-                                      <w:rFonts w:ascii="Cambria Math" w:eastAsiaTheme="majorEastAsia" w:hAnsi="Cambria Math" w:cstheme="majorBidi"/>
-                                      <w:i/>
-                                    </w:rPr>
-                                  </m:ctrlPr>
-                                </m:limLowPr>
-                                <m:e>
-                                  <m:r>
-                                    <m:rPr>
-                                      <m:sty m:val="p"/>
-                                    </m:rPr>
-                                    <w:rPr>
-                                      <w:rFonts w:ascii="Cambria Math" w:eastAsiaTheme="majorEastAsia" w:hAnsi="Cambria Math" w:cstheme="majorBidi"/>
-                                    </w:rPr>
-                                    <m:t>max</m:t>
-                                  </m:r>
-                                </m:e>
-                                <m:lim/>
-                              </m:limLow>
-                            </m:fName>
-                            <m:e>
-                              <m:r>
-                                <w:rPr>
-                                  <w:rFonts w:ascii="Cambria Math" w:eastAsiaTheme="majorEastAsia" w:hAnsi="Cambria Math" w:cstheme="majorBidi"/>
-                                </w:rPr>
-                                <m:t>f</m:t>
-                              </m:r>
-                              <m:d>
-                                <m:dPr>
-                                  <m:ctrlPr>
-                                    <w:rPr>
-                                      <w:rFonts w:ascii="Cambria Math" w:eastAsiaTheme="majorEastAsia" w:hAnsi="Cambria Math" w:cstheme="majorBidi"/>
-                                      <w:i/>
-                                    </w:rPr>
-                                  </m:ctrlPr>
-                                </m:dPr>
-                                <m:e>
-                                  <m:r>
-                                    <w:rPr>
-                                      <w:rFonts w:ascii="Cambria Math" w:eastAsiaTheme="majorEastAsia" w:hAnsi="Cambria Math" w:cstheme="majorBidi"/>
-                                    </w:rPr>
-                                    <m:t>x</m:t>
-                                  </m:r>
-                                </m:e>
-                              </m:d>
-                            </m:e>
-                          </m:func>
-                        </m:den>
-                      </m:f>
+                        </m:e>
+                      </m:d>
                     </m:e>
                   </m:nary>
                   <m:r>
@@ -6584,13 +6551,13 @@
                     <w:rPr>
                       <w:rFonts w:ascii="Cambria Math" w:hAnsi="Cambria Math"/>
                     </w:rPr>
-                    <m:t xml:space="preserve">1 </m:t>
+                    <m:t>1 ,  &amp;x&lt;</m:t>
                   </m:r>
                   <m:r>
                     <w:rPr>
                       <w:rFonts w:ascii="Cambria Math" w:hAnsi="Cambria Math"/>
                     </w:rPr>
-                    <m:t>,  &amp;x&lt;0</m:t>
+                    <m:t>1</m:t>
                   </m:r>
                 </m:e>
                 <m:e>
@@ -6635,35 +6602,63 @@
                       </m:sSub>
                     </m:fName>
                     <m:e>
-                      <m:r>
-                        <w:rPr>
-                          <w:rFonts w:ascii="Cambria Math" w:hAnsi="Cambria Math"/>
-                        </w:rPr>
-                        <m:t>(x+1)</m:t>
-                      </m:r>
+                      <m:d>
+                        <m:dPr>
+                          <m:ctrlPr>
+                            <w:rPr>
+                              <w:rFonts w:ascii="Cambria Math" w:hAnsi="Cambria Math"/>
+                              <w:i/>
+                            </w:rPr>
+                          </m:ctrlPr>
+                        </m:dPr>
+                        <m:e>
+                          <m:r>
+                            <w:rPr>
+                              <w:rFonts w:ascii="Cambria Math" w:hAnsi="Cambria Math"/>
+                            </w:rPr>
+                            <m:t>x</m:t>
+                          </m:r>
+                        </m:e>
+                      </m:d>
                     </m:e>
                   </m:func>
                   <m:r>
                     <w:rPr>
                       <w:rFonts w:ascii="Cambria Math" w:hAnsi="Cambria Math"/>
                     </w:rPr>
-                    <m:t>+1</m:t>
+                    <m:t>+1,  &amp;x≥</m:t>
                   </m:r>
                   <m:r>
                     <w:rPr>
                       <w:rFonts w:ascii="Cambria Math" w:hAnsi="Cambria Math"/>
                     </w:rPr>
-                    <m:t>,  &amp;x≥0</m:t>
+                    <m:t>1</m:t>
                   </m:r>
                 </m:e>
               </m:eqArr>
             </m:e>
           </m:d>
+          <m:r>
+            <w:rPr>
+              <w:rFonts w:ascii="Cambria Math" w:eastAsiaTheme="minorEastAsia" w:hAnsi="Cambria Math"/>
+            </w:rPr>
+            <m:t>;P∧R</m:t>
+          </m:r>
+          <m:r>
+            <m:rPr>
+              <m:scr m:val="double-struck"/>
+            </m:rPr>
+            <w:rPr>
+              <w:rFonts w:ascii="Cambria Math" w:eastAsiaTheme="minorEastAsia" w:hAnsi="Cambria Math"/>
+            </w:rPr>
+            <m:t xml:space="preserve"> ∈ R+</m:t>
+          </m:r>
         </m:oMath>
       </m:oMathPara>
     </w:p>
     <w:p>
       <w:pPr>
+        <w:jc w:val="both"/>
         <w:rPr>
           <w:rFonts w:eastAsiaTheme="minorEastAsia"/>
         </w:rPr>
@@ -6677,34 +6672,25 @@
     </w:p>
     <w:p>
       <w:pPr>
+        <w:jc w:val="both"/>
         <w:rPr>
           <w:rFonts w:eastAsiaTheme="minorEastAsia"/>
         </w:rPr>
       </w:pPr>
       <m:oMathPara>
         <m:oMath>
-          <m:nary>
-            <m:naryPr>
-              <m:chr m:val="∐"/>
-              <m:limLoc m:val="undOvr"/>
-              <m:subHide m:val="1"/>
-              <m:supHide m:val="1"/>
+          <m:d>
+            <m:dPr>
+              <m:begChr m:val="["/>
+              <m:endChr m:val="]"/>
               <m:ctrlPr>
                 <w:rPr>
                   <w:rFonts w:ascii="Cambria Math" w:eastAsiaTheme="majorEastAsia" w:hAnsi="Cambria Math" w:cstheme="majorBidi"/>
                   <w:i/>
                 </w:rPr>
               </m:ctrlPr>
-            </m:naryPr>
-            <m:sub/>
-            <m:sup/>
+            </m:dPr>
             <m:e>
-              <m:r>
-                <w:rPr>
-                  <w:rFonts w:ascii="Cambria Math" w:eastAsiaTheme="majorEastAsia" w:hAnsi="Cambria Math" w:cstheme="majorBidi"/>
-                </w:rPr>
-                <m:t>[</m:t>
-              </m:r>
               <m:func>
                 <m:funcPr>
                   <m:ctrlPr>
@@ -6760,7 +6746,7 @@
                         <w:rPr>
                           <w:rFonts w:ascii="Cambria Math" w:hAnsi="Cambria Math"/>
                         </w:rPr>
-                        <m:t>x+1</m:t>
+                        <m:t>x</m:t>
                       </m:r>
                     </m:e>
                   </m:d>
@@ -6772,25 +6758,19 @@
                 </w:rPr>
                 <m:t>+1</m:t>
               </m:r>
-              <m:r>
+              <m:ctrlPr>
                 <w:rPr>
                   <w:rFonts w:ascii="Cambria Math" w:hAnsi="Cambria Math"/>
+                  <w:i/>
                 </w:rPr>
-                <m:t>]</m:t>
-              </m:r>
+              </m:ctrlPr>
             </m:e>
-          </m:nary>
+          </m:d>
           <m:r>
             <w:rPr>
               <w:rFonts w:ascii="Cambria Math" w:eastAsiaTheme="majorEastAsia" w:hAnsi="Cambria Math" w:cstheme="majorBidi"/>
             </w:rPr>
-            <m:t>*P</m:t>
-          </m:r>
-          <m:r>
-            <w:rPr>
-              <w:rFonts w:ascii="Cambria Math" w:eastAsiaTheme="majorEastAsia" w:hAnsi="Cambria Math" w:cstheme="majorBidi"/>
-            </w:rPr>
-            <m:t xml:space="preserve">          x</m:t>
+            <m:t>*P          x</m:t>
           </m:r>
           <m:r>
             <m:rPr>
@@ -6801,20 +6781,68 @@
             </w:rPr>
             <m:t xml:space="preserve"> ∈N</m:t>
           </m:r>
+          <m:r>
+            <w:rPr>
+              <w:rFonts w:ascii="Cambria Math" w:eastAsiaTheme="minorEastAsia" w:hAnsi="Cambria Math"/>
+            </w:rPr>
+            <m:t>+;P</m:t>
+          </m:r>
+          <m:r>
+            <m:rPr>
+              <m:scr m:val="double-struck"/>
+            </m:rPr>
+            <w:rPr>
+              <w:rFonts w:ascii="Cambria Math" w:eastAsiaTheme="minorEastAsia" w:hAnsi="Cambria Math"/>
+            </w:rPr>
+            <m:t xml:space="preserve"> ∈ R+</m:t>
+          </m:r>
         </m:oMath>
       </m:oMathPara>
     </w:p>
     <w:p>
       <w:pPr>
+        <w:jc w:val="both"/>
         <w:rPr>
           <w:rFonts w:eastAsiaTheme="minorEastAsia"/>
         </w:rPr>
       </w:pPr>
-      <w:bookmarkStart w:id="34" w:name="_GoBack"/>
-      <w:bookmarkEnd w:id="34"/>
-    </w:p>
-    <w:p>
-      <w:pPr>
+      <w:r>
+        <w:rPr>
+          <w:rFonts w:eastAsiaTheme="minorEastAsia"/>
+        </w:rPr>
+        <w:t>Para explicar mejor la ecuación revisaremos sus distintas partes:</w:t>
+      </w:r>
+    </w:p>
+    <w:p>
+      <w:pPr>
+        <w:jc w:val="both"/>
+        <w:rPr>
+          <w:rFonts w:eastAsiaTheme="minorEastAsia"/>
+        </w:rPr>
+      </w:pPr>
+      <w:r>
+        <w:rPr>
+          <w:rFonts w:eastAsiaTheme="minorEastAsia"/>
+        </w:rPr>
+        <w:t xml:space="preserve">La variable </w:t>
+      </w:r>
+      <w:r>
+        <w:rPr>
+          <w:rFonts w:eastAsiaTheme="minorEastAsia"/>
+          <w:b/>
+        </w:rPr>
+        <w:t>x</w:t>
+      </w:r>
+      <w:r>
+        <w:rPr>
+          <w:rFonts w:eastAsiaTheme="minorEastAsia"/>
+        </w:rPr>
+        <w:t xml:space="preserve"> representa el valor a medir por ejemplo: facturación del cliente en la sucursal.</w:t>
+      </w:r>
+    </w:p>
+    <w:p>
+      <w:pPr>
+        <w:jc w:val="both"/>
         <w:rPr>
           <w:rFonts w:eastAsiaTheme="majorEastAsia" w:cstheme="majorBidi"/>
         </w:rPr>
@@ -6877,19 +6905,13 @@
                     <w:rPr>
                       <w:rFonts w:ascii="Cambria Math" w:hAnsi="Cambria Math"/>
                     </w:rPr>
-                    <m:t>1</m:t>
+                    <m:t>1 ,  &amp;x&lt;</m:t>
                   </m:r>
                   <m:r>
                     <w:rPr>
                       <w:rFonts w:ascii="Cambria Math" w:hAnsi="Cambria Math"/>
                     </w:rPr>
-                    <m:t xml:space="preserve"> </m:t>
-                  </m:r>
-                  <m:r>
-                    <w:rPr>
-                      <w:rFonts w:ascii="Cambria Math" w:hAnsi="Cambria Math"/>
-                    </w:rPr>
-                    <m:t>,  &amp;x&lt;0</m:t>
+                    <m:t>1</m:t>
                   </m:r>
                 </m:e>
                 <m:e>
@@ -6938,19 +6960,7 @@
                         <w:rPr>
                           <w:rFonts w:ascii="Cambria Math" w:hAnsi="Cambria Math"/>
                         </w:rPr>
-                        <m:t>(</m:t>
-                      </m:r>
-                      <m:r>
-                        <w:rPr>
-                          <w:rFonts w:ascii="Cambria Math" w:hAnsi="Cambria Math"/>
-                        </w:rPr>
-                        <m:t>x</m:t>
-                      </m:r>
-                      <m:r>
-                        <w:rPr>
-                          <w:rFonts w:ascii="Cambria Math" w:hAnsi="Cambria Math"/>
-                        </w:rPr>
-                        <m:t>+1)</m:t>
+                        <m:t>(x)</m:t>
                       </m:r>
                     </m:e>
                   </m:func>
@@ -6958,13 +6968,13 @@
                     <w:rPr>
                       <w:rFonts w:ascii="Cambria Math" w:hAnsi="Cambria Math"/>
                     </w:rPr>
-                    <m:t>+1</m:t>
+                    <m:t>+1,  &amp;x≥</m:t>
                   </m:r>
                   <m:r>
                     <w:rPr>
                       <w:rFonts w:ascii="Cambria Math" w:hAnsi="Cambria Math"/>
                     </w:rPr>
-                    <m:t>,  &amp;x≥0</m:t>
+                    <m:t>1</m:t>
                   </m:r>
                 </m:e>
               </m:eqArr>
@@ -6975,62 +6985,565 @@
     </w:p>
     <w:p>
       <w:pPr>
+        <w:jc w:val="both"/>
         <w:rPr>
           <w:rFonts w:eastAsiaTheme="majorEastAsia" w:cstheme="majorBidi"/>
         </w:rPr>
       </w:pPr>
-      <m:oMathPara>
-        <m:oMath>
-          <m:func>
-            <m:funcPr>
-              <m:ctrlPr>
-                <w:rPr>
-                  <w:rFonts w:ascii="Cambria Math" w:eastAsiaTheme="majorEastAsia" w:hAnsi="Cambria Math" w:cstheme="majorBidi"/>
-                  <w:i/>
-                </w:rPr>
-              </m:ctrlPr>
-            </m:funcPr>
-            <m:fName>
-              <m:limLow>
-                <m:limLowPr>
-                  <m:ctrlPr>
-                    <w:rPr>
-                      <w:rFonts w:ascii="Cambria Math" w:eastAsiaTheme="majorEastAsia" w:hAnsi="Cambria Math" w:cstheme="majorBidi"/>
-                      <w:i/>
-                    </w:rPr>
-                  </m:ctrlPr>
-                </m:limLowPr>
-                <m:e>
-                  <m:r>
-                    <m:rPr>
-                      <m:sty m:val="p"/>
-                    </m:rPr>
-                    <w:rPr>
-                      <w:rFonts w:ascii="Cambria Math" w:eastAsiaTheme="majorEastAsia" w:hAnsi="Cambria Math" w:cstheme="majorBidi"/>
-                    </w:rPr>
-                    <m:t>max</m:t>
-                  </m:r>
-                </m:e>
-                <m:lim/>
-              </m:limLow>
-            </m:fName>
-            <m:e>
-              <m:r>
-                <w:rPr>
-                  <w:rFonts w:ascii="Cambria Math" w:eastAsiaTheme="majorEastAsia" w:hAnsi="Cambria Math" w:cstheme="majorBidi"/>
-                </w:rPr>
-                <m:t>f(x)</m:t>
-              </m:r>
-            </m:e>
-          </m:func>
-          <m:r>
-            <w:rPr>
-              <w:rFonts w:ascii="Cambria Math" w:eastAsiaTheme="majorEastAsia" w:hAnsi="Cambria Math" w:cstheme="majorBidi"/>
-            </w:rPr>
-            <m:t>=i</m:t>
-          </m:r>
-        </m:oMath>
-      </m:oMathPara>
+      <w:r>
+        <w:rPr>
+          <w:rFonts w:eastAsiaTheme="majorEastAsia" w:cstheme="majorBidi"/>
+        </w:rPr>
+        <w:t xml:space="preserve">La función </w:t>
+      </w:r>
+      <w:r>
+        <w:rPr>
+          <w:rFonts w:eastAsiaTheme="majorEastAsia" w:cstheme="majorBidi"/>
+          <w:b/>
+        </w:rPr>
+        <w:t>f(x)</w:t>
+      </w:r>
+      <w:r>
+        <w:rPr>
+          <w:rFonts w:eastAsiaTheme="majorEastAsia" w:cstheme="majorBidi"/>
+          <w:b/>
+        </w:rPr>
+        <w:t xml:space="preserve"> </w:t>
+      </w:r>
+      <w:r>
+        <w:rPr>
+          <w:rFonts w:eastAsiaTheme="majorEastAsia" w:cstheme="majorBidi"/>
+        </w:rPr>
+        <w:t>define el la corrección numérica que se aplicara a los valores, esto para suavizar el comportamiento del valor con respecto a los extremos, por ejemplo</w:t>
+      </w:r>
+      <w:r>
+        <w:rPr>
+          <w:rFonts w:eastAsiaTheme="majorEastAsia" w:cstheme="majorBidi"/>
+        </w:rPr>
+        <w:t>:</w:t>
+      </w:r>
+    </w:p>
+    <w:tbl>
+      <w:tblPr>
+        <w:tblW w:w="5200" w:type="dxa"/>
+        <w:tblCellMar>
+          <w:left w:w="70" w:type="dxa"/>
+          <w:right w:w="70" w:type="dxa"/>
+        </w:tblCellMar>
+        <w:tblLook w:val="04A0" w:firstRow="1" w:lastRow="0" w:firstColumn="1" w:lastColumn="0" w:noHBand="0" w:noVBand="1"/>
+      </w:tblPr>
+      <w:tblGrid>
+        <w:gridCol w:w="2660"/>
+        <w:gridCol w:w="1422"/>
+        <w:gridCol w:w="1200"/>
+      </w:tblGrid>
+      <w:tr>
+        <w:trPr>
+          <w:trHeight w:val="300"/>
+        </w:trPr>
+        <w:tc>
+          <w:tcPr>
+            <w:tcW w:w="2660" w:type="dxa"/>
+            <w:tcBorders>
+              <w:top w:val="nil"/>
+              <w:left w:val="nil"/>
+              <w:bottom w:val="nil"/>
+              <w:right w:val="nil"/>
+            </w:tcBorders>
+            <w:shd w:val="clear" w:color="auto" w:fill="auto"/>
+            <w:noWrap/>
+            <w:vAlign w:val="bottom"/>
+            <w:hideMark/>
+          </w:tcPr>
+          <w:p>
+            <w:pPr>
+              <w:spacing w:after="0"/>
+              <w:jc w:val="both"/>
+              <w:rPr>
+                <w:rFonts w:ascii="Times New Roman" w:eastAsia="Times New Roman" w:hAnsi="Times New Roman" w:cs="Times New Roman"/>
+                <w:color w:val="000000"/>
+                <w:sz w:val="20"/>
+                <w:szCs w:val="20"/>
+                <w:lang w:val="es-CL" w:eastAsia="es-CL"/>
+              </w:rPr>
+            </w:pPr>
+            <w:r>
+              <w:rPr>
+                <w:rFonts w:ascii="Times New Roman" w:eastAsia="Times New Roman" w:hAnsi="Times New Roman" w:cs="Times New Roman"/>
+                <w:color w:val="000000"/>
+                <w:sz w:val="20"/>
+                <w:szCs w:val="20"/>
+                <w:lang w:val="es-CL" w:eastAsia="es-CL"/>
+              </w:rPr>
+              <w:t xml:space="preserve">Facturación anual </w:t>
+            </w:r>
+            <w:proofErr w:type="spellStart"/>
+            <w:r>
+              <w:rPr>
+                <w:rFonts w:ascii="Times New Roman" w:eastAsia="Times New Roman" w:hAnsi="Times New Roman" w:cs="Times New Roman"/>
+                <w:color w:val="000000"/>
+                <w:sz w:val="20"/>
+                <w:szCs w:val="20"/>
+                <w:lang w:val="es-CL" w:eastAsia="es-CL"/>
+              </w:rPr>
+              <w:t>Stgo</w:t>
+            </w:r>
+            <w:proofErr w:type="spellEnd"/>
+            <w:r>
+              <w:rPr>
+                <w:rFonts w:ascii="Times New Roman" w:eastAsia="Times New Roman" w:hAnsi="Times New Roman" w:cs="Times New Roman"/>
+                <w:color w:val="000000"/>
+                <w:sz w:val="20"/>
+                <w:szCs w:val="20"/>
+                <w:lang w:val="es-CL" w:eastAsia="es-CL"/>
+              </w:rPr>
+              <w:t>.</w:t>
+            </w:r>
+          </w:p>
+        </w:tc>
+        <w:tc>
+          <w:tcPr>
+            <w:tcW w:w="1340" w:type="dxa"/>
+            <w:tcBorders>
+              <w:top w:val="nil"/>
+              <w:left w:val="nil"/>
+              <w:bottom w:val="nil"/>
+              <w:right w:val="nil"/>
+            </w:tcBorders>
+            <w:shd w:val="clear" w:color="auto" w:fill="auto"/>
+            <w:noWrap/>
+            <w:vAlign w:val="bottom"/>
+            <w:hideMark/>
+          </w:tcPr>
+          <w:p>
+            <w:pPr>
+              <w:spacing w:after="0"/>
+              <w:jc w:val="both"/>
+              <w:rPr>
+                <w:rFonts w:ascii="Calibri" w:eastAsia="Times New Roman" w:hAnsi="Calibri" w:cs="Times New Roman"/>
+                <w:color w:val="000000"/>
+                <w:szCs w:val="22"/>
+                <w:lang w:val="es-CL" w:eastAsia="es-CL"/>
+              </w:rPr>
+            </w:pPr>
+            <w:r>
+              <w:rPr>
+                <w:rFonts w:ascii="Calibri" w:eastAsia="Times New Roman" w:hAnsi="Calibri" w:cs="Times New Roman"/>
+                <w:color w:val="000000"/>
+                <w:szCs w:val="22"/>
+                <w:lang w:val="es-CL" w:eastAsia="es-CL"/>
+              </w:rPr>
+              <w:t>valor</w:t>
+            </w:r>
+          </w:p>
+        </w:tc>
+        <w:tc>
+          <w:tcPr>
+            <w:tcW w:w="1200" w:type="dxa"/>
+            <w:tcBorders>
+              <w:top w:val="nil"/>
+              <w:left w:val="nil"/>
+              <w:bottom w:val="nil"/>
+              <w:right w:val="nil"/>
+            </w:tcBorders>
+            <w:shd w:val="clear" w:color="auto" w:fill="auto"/>
+            <w:noWrap/>
+            <w:vAlign w:val="bottom"/>
+            <w:hideMark/>
+          </w:tcPr>
+          <w:p>
+            <w:pPr>
+              <w:spacing w:after="0"/>
+              <w:jc w:val="both"/>
+              <w:rPr>
+                <w:rFonts w:ascii="Calibri" w:eastAsia="Times New Roman" w:hAnsi="Calibri" w:cs="Times New Roman"/>
+                <w:color w:val="000000"/>
+                <w:szCs w:val="22"/>
+                <w:lang w:val="es-CL" w:eastAsia="es-CL"/>
+              </w:rPr>
+            </w:pPr>
+            <w:r>
+              <w:rPr>
+                <w:rFonts w:ascii="Calibri" w:eastAsia="Times New Roman" w:hAnsi="Calibri" w:cs="Times New Roman"/>
+                <w:color w:val="000000"/>
+                <w:szCs w:val="22"/>
+                <w:lang w:val="es-CL" w:eastAsia="es-CL"/>
+              </w:rPr>
+              <w:t>log</w:t>
+            </w:r>
+          </w:p>
+        </w:tc>
+      </w:tr>
+      <w:tr>
+        <w:trPr>
+          <w:trHeight w:val="300"/>
+        </w:trPr>
+        <w:tc>
+          <w:tcPr>
+            <w:tcW w:w="2660" w:type="dxa"/>
+            <w:tcBorders>
+              <w:top w:val="nil"/>
+              <w:left w:val="nil"/>
+              <w:bottom w:val="nil"/>
+              <w:right w:val="nil"/>
+            </w:tcBorders>
+            <w:shd w:val="clear" w:color="auto" w:fill="auto"/>
+            <w:noWrap/>
+            <w:vAlign w:val="bottom"/>
+            <w:hideMark/>
+          </w:tcPr>
+          <w:p>
+            <w:pPr>
+              <w:spacing w:after="0"/>
+              <w:jc w:val="both"/>
+              <w:rPr>
+                <w:rFonts w:ascii="Calibri" w:eastAsia="Times New Roman" w:hAnsi="Calibri" w:cs="Times New Roman"/>
+                <w:color w:val="000000"/>
+                <w:szCs w:val="22"/>
+                <w:lang w:val="es-CL" w:eastAsia="es-CL"/>
+              </w:rPr>
+            </w:pPr>
+            <w:r>
+              <w:rPr>
+                <w:rFonts w:ascii="Calibri" w:eastAsia="Times New Roman" w:hAnsi="Calibri" w:cs="Times New Roman"/>
+                <w:color w:val="000000"/>
+                <w:szCs w:val="22"/>
+                <w:lang w:val="es-CL" w:eastAsia="es-CL"/>
+              </w:rPr>
+              <w:t>ANGLO AMERICAN SUR S.A.</w:t>
+            </w:r>
+          </w:p>
+        </w:tc>
+        <w:tc>
+          <w:tcPr>
+            <w:tcW w:w="1340" w:type="dxa"/>
+            <w:tcBorders>
+              <w:top w:val="nil"/>
+              <w:left w:val="nil"/>
+              <w:bottom w:val="nil"/>
+              <w:right w:val="nil"/>
+            </w:tcBorders>
+            <w:shd w:val="clear" w:color="auto" w:fill="auto"/>
+            <w:noWrap/>
+            <w:vAlign w:val="bottom"/>
+            <w:hideMark/>
+          </w:tcPr>
+          <w:p>
+            <w:pPr>
+              <w:spacing w:after="0"/>
+              <w:jc w:val="both"/>
+              <w:rPr>
+                <w:rFonts w:ascii="Calibri" w:eastAsia="Times New Roman" w:hAnsi="Calibri" w:cs="Times New Roman"/>
+                <w:color w:val="000000"/>
+                <w:szCs w:val="22"/>
+                <w:lang w:val="es-CL" w:eastAsia="es-CL"/>
+              </w:rPr>
+            </w:pPr>
+            <w:r>
+              <w:rPr>
+                <w:rFonts w:ascii="Calibri" w:eastAsia="Times New Roman" w:hAnsi="Calibri" w:cs="Times New Roman"/>
+                <w:color w:val="000000"/>
+                <w:szCs w:val="22"/>
+                <w:lang w:val="es-CL" w:eastAsia="es-CL"/>
+              </w:rPr>
+              <w:t>1.811.550.229</w:t>
+            </w:r>
+          </w:p>
+        </w:tc>
+        <w:tc>
+          <w:tcPr>
+            <w:tcW w:w="1200" w:type="dxa"/>
+            <w:tcBorders>
+              <w:top w:val="nil"/>
+              <w:left w:val="nil"/>
+              <w:bottom w:val="nil"/>
+              <w:right w:val="nil"/>
+            </w:tcBorders>
+            <w:shd w:val="clear" w:color="auto" w:fill="auto"/>
+            <w:noWrap/>
+            <w:vAlign w:val="bottom"/>
+            <w:hideMark/>
+          </w:tcPr>
+          <w:p>
+            <w:pPr>
+              <w:spacing w:after="0"/>
+              <w:jc w:val="both"/>
+              <w:rPr>
+                <w:rFonts w:ascii="Calibri" w:eastAsia="Times New Roman" w:hAnsi="Calibri" w:cs="Times New Roman"/>
+                <w:color w:val="000000"/>
+                <w:szCs w:val="22"/>
+                <w:lang w:val="es-CL" w:eastAsia="es-CL"/>
+              </w:rPr>
+            </w:pPr>
+            <w:r>
+              <w:rPr>
+                <w:rFonts w:ascii="Calibri" w:eastAsia="Times New Roman" w:hAnsi="Calibri" w:cs="Times New Roman"/>
+                <w:color w:val="000000"/>
+                <w:szCs w:val="22"/>
+                <w:lang w:val="es-CL" w:eastAsia="es-CL"/>
+              </w:rPr>
+              <w:t>30,75</w:t>
+            </w:r>
+          </w:p>
+        </w:tc>
+      </w:tr>
+      <w:tr>
+        <w:trPr>
+          <w:trHeight w:val="300"/>
+        </w:trPr>
+        <w:tc>
+          <w:tcPr>
+            <w:tcW w:w="2660" w:type="dxa"/>
+            <w:tcBorders>
+              <w:top w:val="nil"/>
+              <w:left w:val="nil"/>
+              <w:bottom w:val="nil"/>
+              <w:right w:val="nil"/>
+            </w:tcBorders>
+            <w:shd w:val="clear" w:color="auto" w:fill="auto"/>
+            <w:noWrap/>
+            <w:vAlign w:val="bottom"/>
+            <w:hideMark/>
+          </w:tcPr>
+          <w:p>
+            <w:pPr>
+              <w:spacing w:after="0"/>
+              <w:jc w:val="both"/>
+              <w:rPr>
+                <w:rFonts w:ascii="Calibri" w:eastAsia="Times New Roman" w:hAnsi="Calibri" w:cs="Times New Roman"/>
+                <w:color w:val="000000"/>
+                <w:szCs w:val="22"/>
+                <w:lang w:val="es-CL" w:eastAsia="es-CL"/>
+              </w:rPr>
+            </w:pPr>
+            <w:r>
+              <w:rPr>
+                <w:rFonts w:ascii="Calibri" w:eastAsia="Times New Roman" w:hAnsi="Calibri" w:cs="Times New Roman"/>
+                <w:color w:val="000000"/>
+                <w:szCs w:val="22"/>
+                <w:lang w:val="es-CL" w:eastAsia="es-CL"/>
+              </w:rPr>
+              <w:t>MINERA LOS PELAMBRES</w:t>
+            </w:r>
+          </w:p>
+        </w:tc>
+        <w:tc>
+          <w:tcPr>
+            <w:tcW w:w="1340" w:type="dxa"/>
+            <w:tcBorders>
+              <w:top w:val="nil"/>
+              <w:left w:val="nil"/>
+              <w:bottom w:val="nil"/>
+              <w:right w:val="nil"/>
+            </w:tcBorders>
+            <w:shd w:val="clear" w:color="auto" w:fill="auto"/>
+            <w:noWrap/>
+            <w:vAlign w:val="bottom"/>
+            <w:hideMark/>
+          </w:tcPr>
+          <w:p>
+            <w:pPr>
+              <w:spacing w:after="0"/>
+              <w:jc w:val="both"/>
+              <w:rPr>
+                <w:rFonts w:ascii="Calibri" w:eastAsia="Times New Roman" w:hAnsi="Calibri" w:cs="Times New Roman"/>
+                <w:color w:val="000000"/>
+                <w:szCs w:val="22"/>
+                <w:lang w:val="es-CL" w:eastAsia="es-CL"/>
+              </w:rPr>
+            </w:pPr>
+            <w:r>
+              <w:rPr>
+                <w:rFonts w:ascii="Calibri" w:eastAsia="Times New Roman" w:hAnsi="Calibri" w:cs="Times New Roman"/>
+                <w:color w:val="000000"/>
+                <w:szCs w:val="22"/>
+                <w:lang w:val="es-CL" w:eastAsia="es-CL"/>
+              </w:rPr>
+              <w:t>534.609.911</w:t>
+            </w:r>
+          </w:p>
+        </w:tc>
+        <w:tc>
+          <w:tcPr>
+            <w:tcW w:w="1200" w:type="dxa"/>
+            <w:tcBorders>
+              <w:top w:val="nil"/>
+              <w:left w:val="nil"/>
+              <w:bottom w:val="nil"/>
+              <w:right w:val="nil"/>
+            </w:tcBorders>
+            <w:shd w:val="clear" w:color="auto" w:fill="auto"/>
+            <w:noWrap/>
+            <w:vAlign w:val="bottom"/>
+            <w:hideMark/>
+          </w:tcPr>
+          <w:p>
+            <w:pPr>
+              <w:spacing w:after="0"/>
+              <w:jc w:val="both"/>
+              <w:rPr>
+                <w:rFonts w:ascii="Calibri" w:eastAsia="Times New Roman" w:hAnsi="Calibri" w:cs="Times New Roman"/>
+                <w:color w:val="000000"/>
+                <w:szCs w:val="22"/>
+                <w:lang w:val="es-CL" w:eastAsia="es-CL"/>
+              </w:rPr>
+            </w:pPr>
+            <w:r>
+              <w:rPr>
+                <w:rFonts w:ascii="Calibri" w:eastAsia="Times New Roman" w:hAnsi="Calibri" w:cs="Times New Roman"/>
+                <w:color w:val="000000"/>
+                <w:szCs w:val="22"/>
+                <w:lang w:val="es-CL" w:eastAsia="es-CL"/>
+              </w:rPr>
+              <w:t>28,99</w:t>
+            </w:r>
+          </w:p>
+        </w:tc>
+      </w:tr>
+    </w:tbl>
+    <w:p>
+      <w:pPr>
+        <w:jc w:val="both"/>
+        <w:rPr>
+          <w:rFonts w:eastAsiaTheme="majorEastAsia" w:cstheme="majorBidi"/>
+        </w:rPr>
+      </w:pPr>
+    </w:p>
+    <w:p>
+      <w:pPr>
+        <w:jc w:val="both"/>
+        <w:rPr>
+          <w:rFonts w:eastAsiaTheme="majorEastAsia" w:cstheme="majorBidi"/>
+        </w:rPr>
+      </w:pPr>
+      <w:r>
+        <w:rPr>
+          <w:rFonts w:eastAsiaTheme="majorEastAsia" w:cstheme="majorBidi"/>
+        </w:rPr>
+        <w:t xml:space="preserve">Además se realiza una restricción </w:t>
+      </w:r>
+      <w:r>
+        <w:rPr>
+          <w:rFonts w:eastAsiaTheme="majorEastAsia" w:cstheme="majorBidi"/>
+        </w:rPr>
+        <w:t>en el dominio de</w:t>
+      </w:r>
+      <w:r>
+        <w:rPr>
+          <w:rFonts w:eastAsiaTheme="majorEastAsia" w:cstheme="majorBidi"/>
+        </w:rPr>
+        <w:t xml:space="preserve"> la función en orden de evitar la </w:t>
+      </w:r>
+      <w:r>
+        <w:rPr>
+          <w:rFonts w:eastAsiaTheme="majorEastAsia" w:cstheme="majorBidi"/>
+        </w:rPr>
+        <w:t xml:space="preserve">indeterminación de la corrección logarítmica </w:t>
+      </w:r>
+      <w:r>
+        <w:rPr>
+          <w:rFonts w:eastAsiaTheme="majorEastAsia" w:cstheme="majorBidi"/>
+        </w:rPr>
+        <w:t>y se le suma 1 al valor</w:t>
+      </w:r>
+      <w:r>
+        <w:rPr>
+          <w:rFonts w:eastAsiaTheme="majorEastAsia" w:cstheme="majorBidi"/>
+        </w:rPr>
+        <w:t xml:space="preserve"> </w:t>
+      </w:r>
+      <w:r>
+        <w:rPr>
+          <w:rFonts w:eastAsiaTheme="majorEastAsia" w:cstheme="majorBidi"/>
+        </w:rPr>
+        <w:t>para</w:t>
+      </w:r>
+      <w:r>
+        <w:rPr>
+          <w:rFonts w:eastAsiaTheme="majorEastAsia" w:cstheme="majorBidi"/>
+        </w:rPr>
+        <w:t xml:space="preserve"> tener valores no negativos.</w:t>
+      </w:r>
+    </w:p>
+    <w:p>
+      <w:pPr>
+        <w:jc w:val="both"/>
+        <w:rPr>
+          <w:rFonts w:eastAsiaTheme="majorEastAsia" w:cstheme="majorBidi"/>
+        </w:rPr>
+      </w:pPr>
+      <w:r>
+        <w:rPr>
+          <w:rFonts w:eastAsiaTheme="majorEastAsia" w:cstheme="majorBidi"/>
+        </w:rPr>
+        <w:t xml:space="preserve">En el caso del envejecimiento se define </w:t>
+      </w:r>
+      <w:r>
+        <w:rPr>
+          <w:rFonts w:eastAsiaTheme="majorEastAsia" w:cstheme="majorBidi"/>
+          <w:b/>
+        </w:rPr>
+        <w:t>x</w:t>
+      </w:r>
+      <w:r>
+        <w:rPr>
+          <w:rFonts w:eastAsiaTheme="majorEastAsia" w:cstheme="majorBidi"/>
+        </w:rPr>
+        <w:t xml:space="preserve"> </w:t>
+      </w:r>
+      <w:r>
+        <w:rPr>
+          <w:rFonts w:eastAsiaTheme="majorEastAsia" w:cstheme="majorBidi"/>
+        </w:rPr>
+        <w:t xml:space="preserve">como un número natural positivo, </w:t>
+      </w:r>
+      <w:r>
+        <w:rPr>
+          <w:rFonts w:eastAsiaTheme="majorEastAsia" w:cstheme="majorBidi"/>
+          <w:color w:val="595959" w:themeColor="text1" w:themeTint="A6"/>
+        </w:rPr>
+        <w:t>“quedando pendiente los intervalos de crecimiento del valor en caso de envejecimiento”</w:t>
+      </w:r>
+    </w:p>
+    <w:p>
+      <w:pPr>
+        <w:rPr>
+          <w:rFonts w:eastAsiaTheme="majorEastAsia" w:cstheme="majorBidi"/>
+        </w:rPr>
+      </w:pPr>
+      <w:r>
+        <w:rPr>
+          <w:rFonts w:eastAsiaTheme="majorEastAsia" w:cstheme="majorBidi"/>
+        </w:rPr>
+        <w:t xml:space="preserve">La variable </w:t>
+      </w:r>
+      <w:r>
+        <w:rPr>
+          <w:rFonts w:eastAsiaTheme="majorEastAsia" w:cstheme="majorBidi"/>
+          <w:b/>
+        </w:rPr>
+        <w:t>P</w:t>
+      </w:r>
+      <w:r>
+        <w:rPr>
+          <w:rFonts w:eastAsiaTheme="majorEastAsia" w:cstheme="majorBidi"/>
+        </w:rPr>
+        <w:t xml:space="preserve"> se define como el peso relativo entre los </w:t>
+      </w:r>
+      <w:proofErr w:type="spellStart"/>
+      <w:r>
+        <w:rPr>
+          <w:rFonts w:eastAsiaTheme="majorEastAsia" w:cstheme="majorBidi"/>
+        </w:rPr>
+        <w:t>co</w:t>
+      </w:r>
+      <w:proofErr w:type="spellEnd"/>
+      <w:r>
+        <w:rPr>
+          <w:rFonts w:eastAsiaTheme="majorEastAsia" w:cstheme="majorBidi"/>
+        </w:rPr>
+        <w:t>-factores que interactúan en una variable en particular.</w:t>
+      </w:r>
     </w:p>
     <w:p>
       <w:pPr>
@@ -7056,69 +7569,37 @@
             <m:sub/>
             <m:sup/>
             <m:e>
-              <m:f>
-                <m:fPr>
+              <m:r>
+                <w:rPr>
+                  <w:rFonts w:ascii="Cambria Math" w:eastAsiaTheme="majorEastAsia" w:hAnsi="Cambria Math" w:cstheme="majorBidi"/>
+                </w:rPr>
+                <m:t>f</m:t>
+              </m:r>
+              <m:d>
+                <m:dPr>
                   <m:ctrlPr>
                     <w:rPr>
                       <w:rFonts w:ascii="Cambria Math" w:eastAsiaTheme="majorEastAsia" w:hAnsi="Cambria Math" w:cstheme="majorBidi"/>
                       <w:i/>
                     </w:rPr>
                   </m:ctrlPr>
-                </m:fPr>
-                <m:num>
+                </m:dPr>
+                <m:e>
                   <m:r>
                     <w:rPr>
                       <w:rFonts w:ascii="Cambria Math" w:eastAsiaTheme="majorEastAsia" w:hAnsi="Cambria Math" w:cstheme="majorBidi"/>
                     </w:rPr>
-                    <m:t>f</m:t>
+                    <m:t>x</m:t>
                   </m:r>
-                  <m:d>
-                    <m:dPr>
-                      <m:ctrlPr>
-                        <w:rPr>
-                          <w:rFonts w:ascii="Cambria Math" w:eastAsiaTheme="majorEastAsia" w:hAnsi="Cambria Math" w:cstheme="majorBidi"/>
-                          <w:i/>
-                        </w:rPr>
-                      </m:ctrlPr>
-                    </m:dPr>
-                    <m:e>
-                      <m:r>
-                        <w:rPr>
-                          <w:rFonts w:ascii="Cambria Math" w:eastAsiaTheme="majorEastAsia" w:hAnsi="Cambria Math" w:cstheme="majorBidi"/>
-                        </w:rPr>
-                        <m:t>x</m:t>
-                      </m:r>
-                    </m:e>
-                  </m:d>
-                  <m:ctrlPr>
-                    <w:rPr>
-                      <w:rFonts w:ascii="Cambria Math" w:eastAsiaTheme="majorEastAsia" w:hAnsi="Cambria Math" w:cs="Cambria Math"/>
-                      <w:i/>
-                    </w:rPr>
-                  </m:ctrlPr>
-                </m:num>
-                <m:den>
-                  <m:r>
-                    <w:rPr>
-                      <w:rFonts w:ascii="Cambria Math" w:eastAsiaTheme="majorEastAsia" w:hAnsi="Cambria Math" w:cstheme="majorBidi"/>
-                    </w:rPr>
-                    <m:t>i</m:t>
-                  </m:r>
-                </m:den>
-              </m:f>
-              <m:r>
-                <w:rPr>
-                  <w:rFonts w:ascii="Cambria Math" w:eastAsiaTheme="majorEastAsia" w:hAnsi="Cambria Math" w:cstheme="majorBidi"/>
-                </w:rPr>
-                <m:t>*P</m:t>
-              </m:r>
+                </m:e>
+              </m:d>
             </m:e>
           </m:nary>
           <m:r>
             <w:rPr>
               <w:rFonts w:ascii="Cambria Math" w:eastAsiaTheme="majorEastAsia" w:hAnsi="Cambria Math" w:cstheme="majorBidi"/>
             </w:rPr>
-            <m:t>=C</m:t>
+            <m:t>*P</m:t>
           </m:r>
         </m:oMath>
       </m:oMathPara>
@@ -7129,34 +7610,2422 @@
           <w:rFonts w:eastAsiaTheme="majorEastAsia" w:cstheme="majorBidi"/>
         </w:rPr>
       </w:pPr>
-      <m:oMathPara>
-        <m:oMath>
-          <m:nary>
-            <m:naryPr>
-              <m:chr m:val="∑"/>
-              <m:limLoc m:val="undOvr"/>
-              <m:subHide m:val="1"/>
-              <m:supHide m:val="1"/>
-              <m:ctrlPr>
-                <w:rPr>
-                  <w:rFonts w:ascii="Cambria Math" w:eastAsiaTheme="majorEastAsia" w:hAnsi="Cambria Math" w:cstheme="majorBidi"/>
-                  <w:i/>
-                </w:rPr>
-              </m:ctrlPr>
-            </m:naryPr>
-            <m:sub/>
-            <m:sup/>
-            <m:e>
-              <m:r>
-                <w:rPr>
-                  <w:rFonts w:ascii="Cambria Math" w:eastAsiaTheme="majorEastAsia" w:hAnsi="Cambria Math" w:cstheme="majorBidi"/>
-                </w:rPr>
-                <m:t>C*R</m:t>
-              </m:r>
-            </m:e>
-          </m:nary>
-        </m:oMath>
-      </m:oMathPara>
+      <w:r>
+        <w:rPr>
+          <w:rFonts w:eastAsiaTheme="majorEastAsia" w:cstheme="majorBidi"/>
+        </w:rPr>
+        <w:t xml:space="preserve">La definición del </w:t>
+      </w:r>
+      <w:proofErr w:type="spellStart"/>
+      <w:r>
+        <w:rPr>
+          <w:rFonts w:eastAsiaTheme="majorEastAsia" w:cstheme="majorBidi"/>
+        </w:rPr>
+        <w:t>co</w:t>
+      </w:r>
+      <w:proofErr w:type="spellEnd"/>
+      <w:r>
+        <w:rPr>
+          <w:rFonts w:eastAsiaTheme="majorEastAsia" w:cstheme="majorBidi"/>
+        </w:rPr>
+        <w:t xml:space="preserve">-producto </w:t>
+      </w:r>
+      <m:oMath>
+        <m:r>
+          <w:rPr>
+            <w:rFonts w:ascii="Cambria Math" w:eastAsiaTheme="majorEastAsia" w:hAnsi="Cambria Math" w:cstheme="majorBidi"/>
+          </w:rPr>
+          <m:t>∐</m:t>
+        </m:r>
+      </m:oMath>
+      <w:r>
+        <w:rPr>
+          <w:rFonts w:eastAsiaTheme="majorEastAsia" w:cstheme="majorBidi"/>
+        </w:rPr>
+        <w:t xml:space="preserve"> esta dada para multiplicar los factores que influyen en la variable a medir, teniendo en consideración los peso</w:t>
+      </w:r>
+      <w:r>
+        <w:rPr>
+          <w:rFonts w:eastAsiaTheme="majorEastAsia" w:cstheme="majorBidi"/>
+        </w:rPr>
+        <w:t>s para cada una de los factores.</w:t>
+      </w:r>
+    </w:p>
+    <w:p>
+      <w:pPr>
+        <w:rPr>
+          <w:rFonts w:eastAsiaTheme="majorEastAsia" w:cstheme="majorBidi"/>
+        </w:rPr>
+      </w:pPr>
+    </w:p>
+    <w:p>
+      <w:pPr>
+        <w:rPr>
+          <w:rFonts w:eastAsiaTheme="majorEastAsia" w:cstheme="majorBidi"/>
+        </w:rPr>
+      </w:pPr>
+    </w:p>
+    <w:p>
+      <w:pPr>
+        <w:rPr>
+          <w:rFonts w:eastAsiaTheme="majorEastAsia" w:cstheme="majorBidi"/>
+        </w:rPr>
+      </w:pPr>
+    </w:p>
+    <w:p>
+      <w:pPr>
+        <w:rPr>
+          <w:rFonts w:eastAsiaTheme="majorEastAsia" w:cstheme="majorBidi"/>
+        </w:rPr>
+      </w:pPr>
+    </w:p>
+    <w:p>
+      <w:pPr>
+        <w:rPr>
+          <w:rFonts w:eastAsiaTheme="majorEastAsia" w:cstheme="majorBidi"/>
+        </w:rPr>
+      </w:pPr>
+    </w:p>
+    <w:p>
+      <w:pPr>
+        <w:rPr>
+          <w:rFonts w:eastAsiaTheme="majorEastAsia" w:cstheme="majorBidi"/>
+        </w:rPr>
+      </w:pPr>
+      <w:r>
+        <w:rPr>
+          <w:rFonts w:eastAsiaTheme="majorEastAsia" w:cstheme="majorBidi"/>
+        </w:rPr>
+        <w:lastRenderedPageBreak/>
+        <w:t xml:space="preserve">Ejemplo </w:t>
+      </w:r>
+      <w:r>
+        <w:rPr>
+          <w:rFonts w:eastAsiaTheme="majorEastAsia" w:cstheme="majorBidi"/>
+          <w:sz w:val="18"/>
+        </w:rPr>
+        <w:t>(considerando P=1 para todos los valores)</w:t>
+      </w:r>
+      <w:r>
+        <w:rPr>
+          <w:rFonts w:eastAsiaTheme="majorEastAsia" w:cstheme="majorBidi"/>
+        </w:rPr>
+        <w:t>:</w:t>
+      </w:r>
+    </w:p>
+    <w:tbl>
+      <w:tblPr>
+        <w:tblW w:w="9475" w:type="dxa"/>
+        <w:tblLayout w:type="fixed"/>
+        <w:tblCellMar>
+          <w:left w:w="70" w:type="dxa"/>
+          <w:right w:w="70" w:type="dxa"/>
+        </w:tblCellMar>
+        <w:tblLook w:val="04A0" w:firstRow="1" w:lastRow="0" w:firstColumn="1" w:lastColumn="0" w:noHBand="0" w:noVBand="1"/>
+      </w:tblPr>
+      <w:tblGrid>
+        <w:gridCol w:w="2307"/>
+        <w:gridCol w:w="1142"/>
+        <w:gridCol w:w="1220"/>
+        <w:gridCol w:w="2307"/>
+        <w:gridCol w:w="1279"/>
+        <w:gridCol w:w="1220"/>
+      </w:tblGrid>
+      <w:tr>
+        <w:trPr>
+          <w:trHeight w:val="300"/>
+        </w:trPr>
+        <w:tc>
+          <w:tcPr>
+            <w:tcW w:w="2307" w:type="dxa"/>
+            <w:tcBorders>
+              <w:top w:val="nil"/>
+              <w:left w:val="nil"/>
+              <w:bottom w:val="nil"/>
+              <w:right w:val="nil"/>
+            </w:tcBorders>
+            <w:shd w:val="clear" w:color="auto" w:fill="auto"/>
+            <w:noWrap/>
+            <w:vAlign w:val="bottom"/>
+            <w:hideMark/>
+          </w:tcPr>
+          <w:p>
+            <w:pPr>
+              <w:spacing w:after="0"/>
+              <w:rPr>
+                <w:rFonts w:ascii="Times New Roman" w:eastAsia="Times New Roman" w:hAnsi="Times New Roman" w:cs="Times New Roman"/>
+                <w:color w:val="000000"/>
+                <w:sz w:val="18"/>
+                <w:szCs w:val="20"/>
+                <w:lang w:val="es-CL" w:eastAsia="es-CL"/>
+              </w:rPr>
+            </w:pPr>
+            <w:r>
+              <w:rPr>
+                <w:rFonts w:ascii="Times New Roman" w:eastAsia="Times New Roman" w:hAnsi="Times New Roman" w:cs="Times New Roman"/>
+                <w:color w:val="000000"/>
+                <w:sz w:val="18"/>
+                <w:szCs w:val="20"/>
+                <w:lang w:val="es-CL" w:eastAsia="es-CL"/>
+              </w:rPr>
+              <w:t xml:space="preserve">Facturación anual </w:t>
+            </w:r>
+            <w:proofErr w:type="spellStart"/>
+            <w:r>
+              <w:rPr>
+                <w:rFonts w:ascii="Times New Roman" w:eastAsia="Times New Roman" w:hAnsi="Times New Roman" w:cs="Times New Roman"/>
+                <w:color w:val="000000"/>
+                <w:sz w:val="18"/>
+                <w:szCs w:val="20"/>
+                <w:lang w:val="es-CL" w:eastAsia="es-CL"/>
+              </w:rPr>
+              <w:t>Stgo</w:t>
+            </w:r>
+            <w:proofErr w:type="spellEnd"/>
+          </w:p>
+        </w:tc>
+        <w:tc>
+          <w:tcPr>
+            <w:tcW w:w="1142" w:type="dxa"/>
+            <w:tcBorders>
+              <w:top w:val="nil"/>
+              <w:left w:val="nil"/>
+              <w:bottom w:val="nil"/>
+              <w:right w:val="nil"/>
+            </w:tcBorders>
+            <w:shd w:val="clear" w:color="auto" w:fill="auto"/>
+            <w:noWrap/>
+            <w:vAlign w:val="bottom"/>
+            <w:hideMark/>
+          </w:tcPr>
+          <w:p>
+            <w:pPr>
+              <w:spacing w:after="0"/>
+              <w:rPr>
+                <w:rFonts w:ascii="Calibri" w:eastAsia="Times New Roman" w:hAnsi="Calibri" w:cs="Times New Roman"/>
+                <w:color w:val="000000"/>
+                <w:sz w:val="18"/>
+                <w:szCs w:val="22"/>
+                <w:lang w:val="es-CL" w:eastAsia="es-CL"/>
+              </w:rPr>
+            </w:pPr>
+            <w:r>
+              <w:rPr>
+                <w:rFonts w:ascii="Calibri" w:eastAsia="Times New Roman" w:hAnsi="Calibri" w:cs="Times New Roman"/>
+                <w:color w:val="000000"/>
+                <w:sz w:val="18"/>
+                <w:szCs w:val="22"/>
+                <w:lang w:val="es-CL" w:eastAsia="es-CL"/>
+              </w:rPr>
+              <w:t>valor</w:t>
+            </w:r>
+          </w:p>
+        </w:tc>
+        <w:tc>
+          <w:tcPr>
+            <w:tcW w:w="1220" w:type="dxa"/>
+            <w:tcBorders>
+              <w:top w:val="nil"/>
+              <w:left w:val="nil"/>
+              <w:bottom w:val="nil"/>
+              <w:right w:val="nil"/>
+            </w:tcBorders>
+            <w:shd w:val="clear" w:color="auto" w:fill="auto"/>
+            <w:noWrap/>
+            <w:vAlign w:val="bottom"/>
+            <w:hideMark/>
+          </w:tcPr>
+          <w:p>
+            <w:pPr>
+              <w:spacing w:after="0"/>
+              <w:rPr>
+                <w:rFonts w:ascii="Calibri" w:eastAsia="Times New Roman" w:hAnsi="Calibri" w:cs="Times New Roman"/>
+                <w:color w:val="000000"/>
+                <w:sz w:val="18"/>
+                <w:szCs w:val="22"/>
+                <w:lang w:val="es-CL" w:eastAsia="es-CL"/>
+              </w:rPr>
+            </w:pPr>
+            <w:r>
+              <w:rPr>
+                <w:rFonts w:ascii="Calibri" w:eastAsia="Times New Roman" w:hAnsi="Calibri" w:cs="Times New Roman"/>
+                <w:color w:val="000000"/>
+                <w:sz w:val="18"/>
+                <w:szCs w:val="22"/>
+                <w:lang w:val="es-CL" w:eastAsia="es-CL"/>
+              </w:rPr>
+              <w:t>log</w:t>
+            </w:r>
+          </w:p>
+        </w:tc>
+        <w:tc>
+          <w:tcPr>
+            <w:tcW w:w="2307" w:type="dxa"/>
+            <w:tcBorders>
+              <w:top w:val="nil"/>
+              <w:left w:val="nil"/>
+              <w:bottom w:val="nil"/>
+              <w:right w:val="nil"/>
+            </w:tcBorders>
+            <w:shd w:val="clear" w:color="auto" w:fill="auto"/>
+            <w:noWrap/>
+            <w:vAlign w:val="bottom"/>
+            <w:hideMark/>
+          </w:tcPr>
+          <w:p>
+            <w:pPr>
+              <w:spacing w:after="0"/>
+              <w:rPr>
+                <w:rFonts w:ascii="Times New Roman" w:eastAsia="Times New Roman" w:hAnsi="Times New Roman" w:cs="Times New Roman"/>
+                <w:color w:val="000000"/>
+                <w:sz w:val="18"/>
+                <w:szCs w:val="20"/>
+                <w:lang w:val="es-CL" w:eastAsia="es-CL"/>
+              </w:rPr>
+            </w:pPr>
+            <w:r>
+              <w:rPr>
+                <w:rFonts w:ascii="Times New Roman" w:eastAsia="Times New Roman" w:hAnsi="Times New Roman" w:cs="Times New Roman"/>
+                <w:color w:val="000000"/>
+                <w:sz w:val="18"/>
+                <w:szCs w:val="20"/>
+                <w:lang w:val="es-CL" w:eastAsia="es-CL"/>
+              </w:rPr>
+              <w:t xml:space="preserve">Facturación anual </w:t>
+            </w:r>
+            <w:proofErr w:type="spellStart"/>
+            <w:r>
+              <w:rPr>
+                <w:rFonts w:ascii="Times New Roman" w:eastAsia="Times New Roman" w:hAnsi="Times New Roman" w:cs="Times New Roman"/>
+                <w:color w:val="000000"/>
+                <w:sz w:val="18"/>
+                <w:szCs w:val="20"/>
+                <w:lang w:val="es-CL" w:eastAsia="es-CL"/>
+              </w:rPr>
+              <w:t>Stgo</w:t>
+            </w:r>
+            <w:proofErr w:type="spellEnd"/>
+          </w:p>
+        </w:tc>
+        <w:tc>
+          <w:tcPr>
+            <w:tcW w:w="1279" w:type="dxa"/>
+            <w:tcBorders>
+              <w:top w:val="nil"/>
+              <w:left w:val="nil"/>
+              <w:bottom w:val="nil"/>
+              <w:right w:val="nil"/>
+            </w:tcBorders>
+            <w:shd w:val="clear" w:color="auto" w:fill="auto"/>
+            <w:noWrap/>
+            <w:vAlign w:val="bottom"/>
+            <w:hideMark/>
+          </w:tcPr>
+          <w:p>
+            <w:pPr>
+              <w:spacing w:after="0"/>
+              <w:rPr>
+                <w:rFonts w:ascii="Calibri" w:eastAsia="Times New Roman" w:hAnsi="Calibri" w:cs="Times New Roman"/>
+                <w:color w:val="000000"/>
+                <w:sz w:val="18"/>
+                <w:szCs w:val="22"/>
+                <w:lang w:val="es-CL" w:eastAsia="es-CL"/>
+              </w:rPr>
+            </w:pPr>
+            <w:r>
+              <w:rPr>
+                <w:rFonts w:ascii="Calibri" w:eastAsia="Times New Roman" w:hAnsi="Calibri" w:cs="Times New Roman"/>
+                <w:color w:val="000000"/>
+                <w:sz w:val="18"/>
+                <w:szCs w:val="22"/>
+                <w:lang w:val="es-CL" w:eastAsia="es-CL"/>
+              </w:rPr>
+              <w:t>valor</w:t>
+            </w:r>
+          </w:p>
+        </w:tc>
+        <w:tc>
+          <w:tcPr>
+            <w:tcW w:w="1220" w:type="dxa"/>
+            <w:tcBorders>
+              <w:top w:val="nil"/>
+              <w:left w:val="nil"/>
+              <w:bottom w:val="nil"/>
+              <w:right w:val="nil"/>
+            </w:tcBorders>
+            <w:shd w:val="clear" w:color="auto" w:fill="auto"/>
+            <w:noWrap/>
+            <w:vAlign w:val="bottom"/>
+            <w:hideMark/>
+          </w:tcPr>
+          <w:p>
+            <w:pPr>
+              <w:spacing w:after="0"/>
+              <w:rPr>
+                <w:rFonts w:ascii="Calibri" w:eastAsia="Times New Roman" w:hAnsi="Calibri" w:cs="Times New Roman"/>
+                <w:color w:val="000000"/>
+                <w:sz w:val="18"/>
+                <w:szCs w:val="22"/>
+                <w:lang w:val="es-CL" w:eastAsia="es-CL"/>
+              </w:rPr>
+            </w:pPr>
+            <w:r>
+              <w:rPr>
+                <w:rFonts w:ascii="Calibri" w:eastAsia="Times New Roman" w:hAnsi="Calibri" w:cs="Times New Roman"/>
+                <w:color w:val="000000"/>
+                <w:sz w:val="18"/>
+                <w:szCs w:val="22"/>
+                <w:lang w:val="es-CL" w:eastAsia="es-CL"/>
+              </w:rPr>
+              <w:t>log</w:t>
+            </w:r>
+          </w:p>
+        </w:tc>
+      </w:tr>
+      <w:tr>
+        <w:trPr>
+          <w:trHeight w:val="300"/>
+        </w:trPr>
+        <w:tc>
+          <w:tcPr>
+            <w:tcW w:w="2307" w:type="dxa"/>
+            <w:tcBorders>
+              <w:top w:val="nil"/>
+              <w:left w:val="nil"/>
+              <w:bottom w:val="nil"/>
+              <w:right w:val="nil"/>
+            </w:tcBorders>
+            <w:shd w:val="clear" w:color="auto" w:fill="auto"/>
+            <w:noWrap/>
+            <w:vAlign w:val="bottom"/>
+            <w:hideMark/>
+          </w:tcPr>
+          <w:p>
+            <w:pPr>
+              <w:spacing w:after="0"/>
+              <w:rPr>
+                <w:rFonts w:ascii="Calibri" w:eastAsia="Times New Roman" w:hAnsi="Calibri" w:cs="Times New Roman"/>
+                <w:color w:val="000000"/>
+                <w:sz w:val="18"/>
+                <w:szCs w:val="22"/>
+                <w:lang w:val="es-CL" w:eastAsia="es-CL"/>
+              </w:rPr>
+            </w:pPr>
+            <w:r>
+              <w:rPr>
+                <w:rFonts w:ascii="Calibri" w:eastAsia="Times New Roman" w:hAnsi="Calibri" w:cs="Times New Roman"/>
+                <w:color w:val="000000"/>
+                <w:sz w:val="18"/>
+                <w:szCs w:val="22"/>
+                <w:lang w:val="es-CL" w:eastAsia="es-CL"/>
+              </w:rPr>
+              <w:t>MINERA LOS PELAMBRES</w:t>
+            </w:r>
+          </w:p>
+        </w:tc>
+        <w:tc>
+          <w:tcPr>
+            <w:tcW w:w="1142" w:type="dxa"/>
+            <w:tcBorders>
+              <w:top w:val="nil"/>
+              <w:left w:val="nil"/>
+              <w:bottom w:val="nil"/>
+              <w:right w:val="nil"/>
+            </w:tcBorders>
+            <w:shd w:val="clear" w:color="auto" w:fill="auto"/>
+            <w:noWrap/>
+            <w:vAlign w:val="bottom"/>
+            <w:hideMark/>
+          </w:tcPr>
+          <w:p>
+            <w:pPr>
+              <w:spacing w:after="0"/>
+              <w:jc w:val="right"/>
+              <w:rPr>
+                <w:rFonts w:ascii="Calibri" w:eastAsia="Times New Roman" w:hAnsi="Calibri" w:cs="Times New Roman"/>
+                <w:color w:val="000000"/>
+                <w:sz w:val="18"/>
+                <w:szCs w:val="22"/>
+                <w:lang w:val="es-CL" w:eastAsia="es-CL"/>
+              </w:rPr>
+            </w:pPr>
+            <w:r>
+              <w:rPr>
+                <w:rFonts w:ascii="Calibri" w:eastAsia="Times New Roman" w:hAnsi="Calibri" w:cs="Times New Roman"/>
+                <w:color w:val="000000"/>
+                <w:sz w:val="18"/>
+                <w:szCs w:val="22"/>
+                <w:lang w:val="es-CL" w:eastAsia="es-CL"/>
+              </w:rPr>
+              <w:t>534.609.911</w:t>
+            </w:r>
+          </w:p>
+        </w:tc>
+        <w:tc>
+          <w:tcPr>
+            <w:tcW w:w="1220" w:type="dxa"/>
+            <w:tcBorders>
+              <w:top w:val="nil"/>
+              <w:left w:val="nil"/>
+              <w:bottom w:val="nil"/>
+              <w:right w:val="nil"/>
+            </w:tcBorders>
+            <w:shd w:val="clear" w:color="auto" w:fill="auto"/>
+            <w:noWrap/>
+            <w:vAlign w:val="bottom"/>
+            <w:hideMark/>
+          </w:tcPr>
+          <w:p>
+            <w:pPr>
+              <w:spacing w:after="0"/>
+              <w:rPr>
+                <w:rFonts w:ascii="Calibri" w:eastAsia="Times New Roman" w:hAnsi="Calibri" w:cs="Times New Roman"/>
+                <w:color w:val="000000"/>
+                <w:sz w:val="18"/>
+                <w:szCs w:val="22"/>
+                <w:lang w:val="es-CL" w:eastAsia="es-CL"/>
+              </w:rPr>
+            </w:pPr>
+            <w:r>
+              <w:rPr>
+                <w:rFonts w:ascii="Calibri" w:eastAsia="Times New Roman" w:hAnsi="Calibri" w:cs="Times New Roman"/>
+                <w:color w:val="000000"/>
+                <w:sz w:val="18"/>
+                <w:szCs w:val="22"/>
+                <w:lang w:val="es-CL" w:eastAsia="es-CL"/>
+              </w:rPr>
+              <w:t xml:space="preserve">             28,99 </w:t>
+            </w:r>
+          </w:p>
+        </w:tc>
+        <w:tc>
+          <w:tcPr>
+            <w:tcW w:w="2307" w:type="dxa"/>
+            <w:tcBorders>
+              <w:top w:val="nil"/>
+              <w:left w:val="nil"/>
+              <w:bottom w:val="nil"/>
+              <w:right w:val="nil"/>
+            </w:tcBorders>
+            <w:shd w:val="clear" w:color="auto" w:fill="auto"/>
+            <w:noWrap/>
+            <w:vAlign w:val="bottom"/>
+            <w:hideMark/>
+          </w:tcPr>
+          <w:p>
+            <w:pPr>
+              <w:spacing w:after="0"/>
+              <w:rPr>
+                <w:rFonts w:ascii="Calibri" w:eastAsia="Times New Roman" w:hAnsi="Calibri" w:cs="Times New Roman"/>
+                <w:color w:val="000000"/>
+                <w:sz w:val="18"/>
+                <w:szCs w:val="22"/>
+                <w:lang w:val="es-CL" w:eastAsia="es-CL"/>
+              </w:rPr>
+            </w:pPr>
+            <w:r>
+              <w:rPr>
+                <w:rFonts w:ascii="Calibri" w:eastAsia="Times New Roman" w:hAnsi="Calibri" w:cs="Times New Roman"/>
+                <w:color w:val="000000"/>
+                <w:sz w:val="18"/>
+                <w:szCs w:val="22"/>
+                <w:lang w:val="es-CL" w:eastAsia="es-CL"/>
+              </w:rPr>
+              <w:t>ANGLO AMERICAN SUR S.A.</w:t>
+            </w:r>
+          </w:p>
+        </w:tc>
+        <w:tc>
+          <w:tcPr>
+            <w:tcW w:w="1279" w:type="dxa"/>
+            <w:tcBorders>
+              <w:top w:val="nil"/>
+              <w:left w:val="nil"/>
+              <w:bottom w:val="nil"/>
+              <w:right w:val="nil"/>
+            </w:tcBorders>
+            <w:shd w:val="clear" w:color="auto" w:fill="auto"/>
+            <w:noWrap/>
+            <w:vAlign w:val="bottom"/>
+            <w:hideMark/>
+          </w:tcPr>
+          <w:p>
+            <w:pPr>
+              <w:spacing w:after="0"/>
+              <w:jc w:val="right"/>
+              <w:rPr>
+                <w:rFonts w:ascii="Calibri" w:eastAsia="Times New Roman" w:hAnsi="Calibri" w:cs="Times New Roman"/>
+                <w:color w:val="000000"/>
+                <w:sz w:val="18"/>
+                <w:szCs w:val="22"/>
+                <w:lang w:val="es-CL" w:eastAsia="es-CL"/>
+              </w:rPr>
+            </w:pPr>
+            <w:r>
+              <w:rPr>
+                <w:rFonts w:ascii="Calibri" w:eastAsia="Times New Roman" w:hAnsi="Calibri" w:cs="Times New Roman"/>
+                <w:color w:val="000000"/>
+                <w:sz w:val="18"/>
+                <w:szCs w:val="22"/>
+                <w:lang w:val="es-CL" w:eastAsia="es-CL"/>
+              </w:rPr>
+              <w:t>1.811.550.229</w:t>
+            </w:r>
+          </w:p>
+        </w:tc>
+        <w:tc>
+          <w:tcPr>
+            <w:tcW w:w="1220" w:type="dxa"/>
+            <w:tcBorders>
+              <w:top w:val="nil"/>
+              <w:left w:val="nil"/>
+              <w:bottom w:val="nil"/>
+              <w:right w:val="nil"/>
+            </w:tcBorders>
+            <w:shd w:val="clear" w:color="auto" w:fill="auto"/>
+            <w:noWrap/>
+            <w:vAlign w:val="bottom"/>
+            <w:hideMark/>
+          </w:tcPr>
+          <w:p>
+            <w:pPr>
+              <w:spacing w:after="0"/>
+              <w:rPr>
+                <w:rFonts w:ascii="Calibri" w:eastAsia="Times New Roman" w:hAnsi="Calibri" w:cs="Times New Roman"/>
+                <w:color w:val="000000"/>
+                <w:sz w:val="18"/>
+                <w:szCs w:val="22"/>
+                <w:lang w:val="es-CL" w:eastAsia="es-CL"/>
+              </w:rPr>
+            </w:pPr>
+            <w:r>
+              <w:rPr>
+                <w:rFonts w:ascii="Calibri" w:eastAsia="Times New Roman" w:hAnsi="Calibri" w:cs="Times New Roman"/>
+                <w:color w:val="000000"/>
+                <w:sz w:val="18"/>
+                <w:szCs w:val="22"/>
+                <w:lang w:val="es-CL" w:eastAsia="es-CL"/>
+              </w:rPr>
+              <w:t xml:space="preserve">             30,75 </w:t>
+            </w:r>
+          </w:p>
+        </w:tc>
+      </w:tr>
+      <w:tr>
+        <w:trPr>
+          <w:trHeight w:val="300"/>
+        </w:trPr>
+        <w:tc>
+          <w:tcPr>
+            <w:tcW w:w="2307" w:type="dxa"/>
+            <w:tcBorders>
+              <w:top w:val="nil"/>
+              <w:left w:val="nil"/>
+              <w:bottom w:val="nil"/>
+              <w:right w:val="nil"/>
+            </w:tcBorders>
+            <w:shd w:val="clear" w:color="auto" w:fill="auto"/>
+            <w:noWrap/>
+            <w:vAlign w:val="bottom"/>
+            <w:hideMark/>
+          </w:tcPr>
+          <w:p>
+            <w:pPr>
+              <w:spacing w:after="0"/>
+              <w:rPr>
+                <w:rFonts w:ascii="Calibri" w:eastAsia="Times New Roman" w:hAnsi="Calibri" w:cs="Times New Roman"/>
+                <w:color w:val="000000"/>
+                <w:sz w:val="18"/>
+                <w:szCs w:val="22"/>
+                <w:lang w:val="es-CL" w:eastAsia="es-CL"/>
+              </w:rPr>
+            </w:pPr>
+            <w:r>
+              <w:rPr>
+                <w:rFonts w:ascii="Calibri" w:eastAsia="Times New Roman" w:hAnsi="Calibri" w:cs="Times New Roman"/>
+                <w:color w:val="000000"/>
+                <w:sz w:val="18"/>
+                <w:szCs w:val="22"/>
+                <w:lang w:val="es-CL" w:eastAsia="es-CL"/>
+              </w:rPr>
+              <w:t>Reductores Paralelos</w:t>
+            </w:r>
+          </w:p>
+        </w:tc>
+        <w:tc>
+          <w:tcPr>
+            <w:tcW w:w="1142" w:type="dxa"/>
+            <w:tcBorders>
+              <w:top w:val="nil"/>
+              <w:left w:val="nil"/>
+              <w:bottom w:val="nil"/>
+              <w:right w:val="nil"/>
+            </w:tcBorders>
+            <w:shd w:val="clear" w:color="auto" w:fill="auto"/>
+            <w:noWrap/>
+            <w:vAlign w:val="bottom"/>
+            <w:hideMark/>
+          </w:tcPr>
+          <w:p>
+            <w:pPr>
+              <w:spacing w:after="0"/>
+              <w:jc w:val="right"/>
+              <w:rPr>
+                <w:rFonts w:ascii="Calibri" w:eastAsia="Times New Roman" w:hAnsi="Calibri" w:cs="Times New Roman"/>
+                <w:color w:val="000000"/>
+                <w:sz w:val="18"/>
+                <w:szCs w:val="22"/>
+                <w:lang w:val="es-CL" w:eastAsia="es-CL"/>
+              </w:rPr>
+            </w:pPr>
+            <w:r>
+              <w:rPr>
+                <w:rFonts w:ascii="Calibri" w:eastAsia="Times New Roman" w:hAnsi="Calibri" w:cs="Times New Roman"/>
+                <w:color w:val="000000"/>
+                <w:sz w:val="18"/>
+                <w:szCs w:val="22"/>
+                <w:lang w:val="es-CL" w:eastAsia="es-CL"/>
+              </w:rPr>
+              <w:t>296.373.935</w:t>
+            </w:r>
+          </w:p>
+        </w:tc>
+        <w:tc>
+          <w:tcPr>
+            <w:tcW w:w="1220" w:type="dxa"/>
+            <w:tcBorders>
+              <w:top w:val="nil"/>
+              <w:left w:val="nil"/>
+              <w:bottom w:val="nil"/>
+              <w:right w:val="nil"/>
+            </w:tcBorders>
+            <w:shd w:val="clear" w:color="auto" w:fill="auto"/>
+            <w:noWrap/>
+            <w:vAlign w:val="bottom"/>
+            <w:hideMark/>
+          </w:tcPr>
+          <w:p>
+            <w:pPr>
+              <w:spacing w:after="0"/>
+              <w:rPr>
+                <w:rFonts w:ascii="Calibri" w:eastAsia="Times New Roman" w:hAnsi="Calibri" w:cs="Times New Roman"/>
+                <w:color w:val="000000"/>
+                <w:sz w:val="18"/>
+                <w:szCs w:val="22"/>
+                <w:lang w:val="es-CL" w:eastAsia="es-CL"/>
+              </w:rPr>
+            </w:pPr>
+            <w:r>
+              <w:rPr>
+                <w:rFonts w:ascii="Calibri" w:eastAsia="Times New Roman" w:hAnsi="Calibri" w:cs="Times New Roman"/>
+                <w:color w:val="000000"/>
+                <w:sz w:val="18"/>
+                <w:szCs w:val="22"/>
+                <w:lang w:val="es-CL" w:eastAsia="es-CL"/>
+              </w:rPr>
+              <w:t xml:space="preserve">             28,14 </w:t>
+            </w:r>
+          </w:p>
+        </w:tc>
+        <w:tc>
+          <w:tcPr>
+            <w:tcW w:w="2307" w:type="dxa"/>
+            <w:tcBorders>
+              <w:top w:val="nil"/>
+              <w:left w:val="nil"/>
+              <w:bottom w:val="nil"/>
+              <w:right w:val="nil"/>
+            </w:tcBorders>
+            <w:shd w:val="clear" w:color="auto" w:fill="auto"/>
+            <w:noWrap/>
+            <w:vAlign w:val="bottom"/>
+            <w:hideMark/>
+          </w:tcPr>
+          <w:p>
+            <w:pPr>
+              <w:spacing w:after="0"/>
+              <w:rPr>
+                <w:rFonts w:ascii="Calibri" w:eastAsia="Times New Roman" w:hAnsi="Calibri" w:cs="Times New Roman"/>
+                <w:color w:val="000000"/>
+                <w:sz w:val="18"/>
+                <w:szCs w:val="22"/>
+                <w:lang w:val="es-CL" w:eastAsia="es-CL"/>
+              </w:rPr>
+            </w:pPr>
+            <w:r>
+              <w:rPr>
+                <w:rFonts w:ascii="Calibri" w:eastAsia="Times New Roman" w:hAnsi="Calibri" w:cs="Times New Roman"/>
+                <w:color w:val="000000"/>
+                <w:sz w:val="18"/>
+                <w:szCs w:val="22"/>
+                <w:lang w:val="es-CL" w:eastAsia="es-CL"/>
+              </w:rPr>
+              <w:t>Reductores Paralelos</w:t>
+            </w:r>
+          </w:p>
+        </w:tc>
+        <w:tc>
+          <w:tcPr>
+            <w:tcW w:w="1279" w:type="dxa"/>
+            <w:tcBorders>
+              <w:top w:val="nil"/>
+              <w:left w:val="nil"/>
+              <w:bottom w:val="nil"/>
+              <w:right w:val="nil"/>
+            </w:tcBorders>
+            <w:shd w:val="clear" w:color="auto" w:fill="auto"/>
+            <w:noWrap/>
+            <w:vAlign w:val="bottom"/>
+            <w:hideMark/>
+          </w:tcPr>
+          <w:p>
+            <w:pPr>
+              <w:spacing w:after="0"/>
+              <w:jc w:val="right"/>
+              <w:rPr>
+                <w:rFonts w:ascii="Calibri" w:eastAsia="Times New Roman" w:hAnsi="Calibri" w:cs="Times New Roman"/>
+                <w:color w:val="000000"/>
+                <w:sz w:val="18"/>
+                <w:szCs w:val="22"/>
+                <w:lang w:val="es-CL" w:eastAsia="es-CL"/>
+              </w:rPr>
+            </w:pPr>
+            <w:r>
+              <w:rPr>
+                <w:rFonts w:ascii="Calibri" w:eastAsia="Times New Roman" w:hAnsi="Calibri" w:cs="Times New Roman"/>
+                <w:color w:val="000000"/>
+                <w:sz w:val="18"/>
+                <w:szCs w:val="22"/>
+                <w:lang w:val="es-CL" w:eastAsia="es-CL"/>
+              </w:rPr>
+              <w:t>151.334.078</w:t>
+            </w:r>
+          </w:p>
+        </w:tc>
+        <w:tc>
+          <w:tcPr>
+            <w:tcW w:w="1220" w:type="dxa"/>
+            <w:tcBorders>
+              <w:top w:val="nil"/>
+              <w:left w:val="nil"/>
+              <w:bottom w:val="nil"/>
+              <w:right w:val="nil"/>
+            </w:tcBorders>
+            <w:shd w:val="clear" w:color="auto" w:fill="auto"/>
+            <w:noWrap/>
+            <w:vAlign w:val="bottom"/>
+            <w:hideMark/>
+          </w:tcPr>
+          <w:p>
+            <w:pPr>
+              <w:spacing w:after="0"/>
+              <w:rPr>
+                <w:rFonts w:ascii="Calibri" w:eastAsia="Times New Roman" w:hAnsi="Calibri" w:cs="Times New Roman"/>
+                <w:color w:val="000000"/>
+                <w:sz w:val="18"/>
+                <w:szCs w:val="22"/>
+                <w:lang w:val="es-CL" w:eastAsia="es-CL"/>
+              </w:rPr>
+            </w:pPr>
+            <w:r>
+              <w:rPr>
+                <w:rFonts w:ascii="Calibri" w:eastAsia="Times New Roman" w:hAnsi="Calibri" w:cs="Times New Roman"/>
+                <w:color w:val="000000"/>
+                <w:sz w:val="18"/>
+                <w:szCs w:val="22"/>
+                <w:lang w:val="es-CL" w:eastAsia="es-CL"/>
+              </w:rPr>
+              <w:t xml:space="preserve">             27,17 </w:t>
+            </w:r>
+          </w:p>
+        </w:tc>
+      </w:tr>
+      <w:tr>
+        <w:trPr>
+          <w:trHeight w:val="300"/>
+        </w:trPr>
+        <w:tc>
+          <w:tcPr>
+            <w:tcW w:w="2307" w:type="dxa"/>
+            <w:tcBorders>
+              <w:top w:val="nil"/>
+              <w:left w:val="nil"/>
+              <w:bottom w:val="nil"/>
+              <w:right w:val="nil"/>
+            </w:tcBorders>
+            <w:shd w:val="clear" w:color="auto" w:fill="auto"/>
+            <w:noWrap/>
+            <w:vAlign w:val="bottom"/>
+            <w:hideMark/>
+          </w:tcPr>
+          <w:p>
+            <w:pPr>
+              <w:spacing w:after="0"/>
+              <w:rPr>
+                <w:rFonts w:ascii="Calibri" w:eastAsia="Times New Roman" w:hAnsi="Calibri" w:cs="Times New Roman"/>
+                <w:color w:val="000000"/>
+                <w:sz w:val="18"/>
+                <w:szCs w:val="22"/>
+                <w:lang w:val="es-CL" w:eastAsia="es-CL"/>
+              </w:rPr>
+            </w:pPr>
+          </w:p>
+        </w:tc>
+        <w:tc>
+          <w:tcPr>
+            <w:tcW w:w="1142" w:type="dxa"/>
+            <w:tcBorders>
+              <w:top w:val="nil"/>
+              <w:left w:val="nil"/>
+              <w:bottom w:val="nil"/>
+              <w:right w:val="nil"/>
+            </w:tcBorders>
+            <w:shd w:val="clear" w:color="000000" w:fill="FFFF00"/>
+            <w:noWrap/>
+            <w:vAlign w:val="bottom"/>
+            <w:hideMark/>
+          </w:tcPr>
+          <w:p>
+            <w:pPr>
+              <w:spacing w:after="0"/>
+              <w:rPr>
+                <w:rFonts w:ascii="Calibri" w:eastAsia="Times New Roman" w:hAnsi="Calibri" w:cs="Times New Roman"/>
+                <w:color w:val="000000"/>
+                <w:sz w:val="18"/>
+                <w:szCs w:val="22"/>
+                <w:lang w:val="es-CL" w:eastAsia="es-CL"/>
+              </w:rPr>
+            </w:pPr>
+            <w:r>
+              <w:rPr>
+                <w:rFonts w:ascii="Calibri" w:eastAsia="Times New Roman" w:hAnsi="Calibri" w:cs="Times New Roman"/>
+                <w:color w:val="000000"/>
+                <w:sz w:val="18"/>
+                <w:szCs w:val="22"/>
+                <w:lang w:val="es-CL" w:eastAsia="es-CL"/>
+              </w:rPr>
+              <w:t>Puntaje</w:t>
+            </w:r>
+          </w:p>
+        </w:tc>
+        <w:tc>
+          <w:tcPr>
+            <w:tcW w:w="1220" w:type="dxa"/>
+            <w:tcBorders>
+              <w:top w:val="nil"/>
+              <w:left w:val="nil"/>
+              <w:bottom w:val="nil"/>
+              <w:right w:val="nil"/>
+            </w:tcBorders>
+            <w:shd w:val="clear" w:color="000000" w:fill="FFFF00"/>
+            <w:noWrap/>
+            <w:vAlign w:val="bottom"/>
+            <w:hideMark/>
+          </w:tcPr>
+          <w:p>
+            <w:pPr>
+              <w:spacing w:after="0"/>
+              <w:rPr>
+                <w:rFonts w:ascii="Calibri" w:eastAsia="Times New Roman" w:hAnsi="Calibri" w:cs="Times New Roman"/>
+                <w:color w:val="000000"/>
+                <w:sz w:val="18"/>
+                <w:szCs w:val="22"/>
+                <w:lang w:val="es-CL" w:eastAsia="es-CL"/>
+              </w:rPr>
+            </w:pPr>
+            <w:r>
+              <w:rPr>
+                <w:rFonts w:ascii="Calibri" w:eastAsia="Times New Roman" w:hAnsi="Calibri" w:cs="Times New Roman"/>
+                <w:color w:val="000000"/>
+                <w:sz w:val="18"/>
+                <w:szCs w:val="22"/>
+                <w:lang w:val="es-CL" w:eastAsia="es-CL"/>
+              </w:rPr>
+              <w:t xml:space="preserve">           815,97 </w:t>
+            </w:r>
+          </w:p>
+        </w:tc>
+        <w:tc>
+          <w:tcPr>
+            <w:tcW w:w="2307" w:type="dxa"/>
+            <w:tcBorders>
+              <w:top w:val="nil"/>
+              <w:left w:val="nil"/>
+              <w:bottom w:val="nil"/>
+              <w:right w:val="nil"/>
+            </w:tcBorders>
+            <w:shd w:val="clear" w:color="auto" w:fill="auto"/>
+            <w:noWrap/>
+            <w:vAlign w:val="bottom"/>
+            <w:hideMark/>
+          </w:tcPr>
+          <w:p>
+            <w:pPr>
+              <w:spacing w:after="0"/>
+              <w:rPr>
+                <w:rFonts w:ascii="Calibri" w:eastAsia="Times New Roman" w:hAnsi="Calibri" w:cs="Times New Roman"/>
+                <w:color w:val="000000"/>
+                <w:sz w:val="18"/>
+                <w:szCs w:val="22"/>
+                <w:lang w:val="es-CL" w:eastAsia="es-CL"/>
+              </w:rPr>
+            </w:pPr>
+          </w:p>
+        </w:tc>
+        <w:tc>
+          <w:tcPr>
+            <w:tcW w:w="1279" w:type="dxa"/>
+            <w:tcBorders>
+              <w:top w:val="nil"/>
+              <w:left w:val="nil"/>
+              <w:bottom w:val="nil"/>
+              <w:right w:val="nil"/>
+            </w:tcBorders>
+            <w:shd w:val="clear" w:color="000000" w:fill="FFFF00"/>
+            <w:noWrap/>
+            <w:vAlign w:val="bottom"/>
+            <w:hideMark/>
+          </w:tcPr>
+          <w:p>
+            <w:pPr>
+              <w:spacing w:after="0"/>
+              <w:rPr>
+                <w:rFonts w:ascii="Calibri" w:eastAsia="Times New Roman" w:hAnsi="Calibri" w:cs="Times New Roman"/>
+                <w:color w:val="000000"/>
+                <w:sz w:val="18"/>
+                <w:szCs w:val="22"/>
+                <w:lang w:val="es-CL" w:eastAsia="es-CL"/>
+              </w:rPr>
+            </w:pPr>
+            <w:r>
+              <w:rPr>
+                <w:rFonts w:ascii="Calibri" w:eastAsia="Times New Roman" w:hAnsi="Calibri" w:cs="Times New Roman"/>
+                <w:color w:val="000000"/>
+                <w:sz w:val="18"/>
+                <w:szCs w:val="22"/>
+                <w:lang w:val="es-CL" w:eastAsia="es-CL"/>
+              </w:rPr>
+              <w:t>Puntaje</w:t>
+            </w:r>
+          </w:p>
+        </w:tc>
+        <w:tc>
+          <w:tcPr>
+            <w:tcW w:w="1220" w:type="dxa"/>
+            <w:tcBorders>
+              <w:top w:val="nil"/>
+              <w:left w:val="nil"/>
+              <w:bottom w:val="nil"/>
+              <w:right w:val="nil"/>
+            </w:tcBorders>
+            <w:shd w:val="clear" w:color="000000" w:fill="FFFF00"/>
+            <w:noWrap/>
+            <w:vAlign w:val="bottom"/>
+            <w:hideMark/>
+          </w:tcPr>
+          <w:p>
+            <w:pPr>
+              <w:spacing w:after="0"/>
+              <w:rPr>
+                <w:rFonts w:ascii="Calibri" w:eastAsia="Times New Roman" w:hAnsi="Calibri" w:cs="Times New Roman"/>
+                <w:color w:val="000000"/>
+                <w:sz w:val="18"/>
+                <w:szCs w:val="22"/>
+                <w:lang w:val="es-CL" w:eastAsia="es-CL"/>
+              </w:rPr>
+            </w:pPr>
+            <w:r>
+              <w:rPr>
+                <w:rFonts w:ascii="Calibri" w:eastAsia="Times New Roman" w:hAnsi="Calibri" w:cs="Times New Roman"/>
+                <w:color w:val="000000"/>
+                <w:sz w:val="18"/>
+                <w:szCs w:val="22"/>
+                <w:lang w:val="es-CL" w:eastAsia="es-CL"/>
+              </w:rPr>
+              <w:t xml:space="preserve">           835,70 </w:t>
+            </w:r>
+          </w:p>
+        </w:tc>
+      </w:tr>
+      <w:tr>
+        <w:trPr>
+          <w:trHeight w:val="300"/>
+        </w:trPr>
+        <w:tc>
+          <w:tcPr>
+            <w:tcW w:w="2307" w:type="dxa"/>
+            <w:tcBorders>
+              <w:top w:val="nil"/>
+              <w:left w:val="nil"/>
+              <w:bottom w:val="nil"/>
+              <w:right w:val="nil"/>
+            </w:tcBorders>
+            <w:shd w:val="clear" w:color="auto" w:fill="auto"/>
+            <w:noWrap/>
+            <w:vAlign w:val="bottom"/>
+            <w:hideMark/>
+          </w:tcPr>
+          <w:p>
+            <w:pPr>
+              <w:spacing w:after="0"/>
+              <w:rPr>
+                <w:rFonts w:ascii="Calibri" w:eastAsia="Times New Roman" w:hAnsi="Calibri" w:cs="Times New Roman"/>
+                <w:color w:val="000000"/>
+                <w:sz w:val="18"/>
+                <w:szCs w:val="22"/>
+                <w:lang w:val="es-CL" w:eastAsia="es-CL"/>
+              </w:rPr>
+            </w:pPr>
+            <w:r>
+              <w:rPr>
+                <w:rFonts w:ascii="Calibri" w:eastAsia="Times New Roman" w:hAnsi="Calibri" w:cs="Times New Roman"/>
+                <w:color w:val="000000"/>
+                <w:sz w:val="18"/>
+                <w:szCs w:val="22"/>
+                <w:lang w:val="es-CL" w:eastAsia="es-CL"/>
+              </w:rPr>
+              <w:t>MINERA LOS PELAMBRES</w:t>
+            </w:r>
+          </w:p>
+        </w:tc>
+        <w:tc>
+          <w:tcPr>
+            <w:tcW w:w="1142" w:type="dxa"/>
+            <w:tcBorders>
+              <w:top w:val="nil"/>
+              <w:left w:val="nil"/>
+              <w:bottom w:val="nil"/>
+              <w:right w:val="nil"/>
+            </w:tcBorders>
+            <w:shd w:val="clear" w:color="auto" w:fill="auto"/>
+            <w:noWrap/>
+            <w:vAlign w:val="bottom"/>
+            <w:hideMark/>
+          </w:tcPr>
+          <w:p>
+            <w:pPr>
+              <w:spacing w:after="0"/>
+              <w:jc w:val="right"/>
+              <w:rPr>
+                <w:rFonts w:ascii="Calibri" w:eastAsia="Times New Roman" w:hAnsi="Calibri" w:cs="Times New Roman"/>
+                <w:color w:val="000000"/>
+                <w:sz w:val="18"/>
+                <w:szCs w:val="22"/>
+                <w:lang w:val="es-CL" w:eastAsia="es-CL"/>
+              </w:rPr>
+            </w:pPr>
+            <w:r>
+              <w:rPr>
+                <w:rFonts w:ascii="Calibri" w:eastAsia="Times New Roman" w:hAnsi="Calibri" w:cs="Times New Roman"/>
+                <w:color w:val="000000"/>
+                <w:sz w:val="18"/>
+                <w:szCs w:val="22"/>
+                <w:lang w:val="es-CL" w:eastAsia="es-CL"/>
+              </w:rPr>
+              <w:t>534.609.911</w:t>
+            </w:r>
+          </w:p>
+        </w:tc>
+        <w:tc>
+          <w:tcPr>
+            <w:tcW w:w="1220" w:type="dxa"/>
+            <w:tcBorders>
+              <w:top w:val="nil"/>
+              <w:left w:val="nil"/>
+              <w:bottom w:val="nil"/>
+              <w:right w:val="nil"/>
+            </w:tcBorders>
+            <w:shd w:val="clear" w:color="auto" w:fill="auto"/>
+            <w:noWrap/>
+            <w:vAlign w:val="bottom"/>
+            <w:hideMark/>
+          </w:tcPr>
+          <w:p>
+            <w:pPr>
+              <w:spacing w:after="0"/>
+              <w:rPr>
+                <w:rFonts w:ascii="Calibri" w:eastAsia="Times New Roman" w:hAnsi="Calibri" w:cs="Times New Roman"/>
+                <w:color w:val="000000"/>
+                <w:sz w:val="18"/>
+                <w:szCs w:val="22"/>
+                <w:lang w:val="es-CL" w:eastAsia="es-CL"/>
+              </w:rPr>
+            </w:pPr>
+            <w:r>
+              <w:rPr>
+                <w:rFonts w:ascii="Calibri" w:eastAsia="Times New Roman" w:hAnsi="Calibri" w:cs="Times New Roman"/>
+                <w:color w:val="000000"/>
+                <w:sz w:val="18"/>
+                <w:szCs w:val="22"/>
+                <w:lang w:val="es-CL" w:eastAsia="es-CL"/>
+              </w:rPr>
+              <w:t xml:space="preserve">             28,99 </w:t>
+            </w:r>
+          </w:p>
+        </w:tc>
+        <w:tc>
+          <w:tcPr>
+            <w:tcW w:w="2307" w:type="dxa"/>
+            <w:tcBorders>
+              <w:top w:val="nil"/>
+              <w:left w:val="nil"/>
+              <w:bottom w:val="nil"/>
+              <w:right w:val="nil"/>
+            </w:tcBorders>
+            <w:shd w:val="clear" w:color="auto" w:fill="auto"/>
+            <w:noWrap/>
+            <w:vAlign w:val="bottom"/>
+            <w:hideMark/>
+          </w:tcPr>
+          <w:p>
+            <w:pPr>
+              <w:spacing w:after="0"/>
+              <w:rPr>
+                <w:rFonts w:ascii="Calibri" w:eastAsia="Times New Roman" w:hAnsi="Calibri" w:cs="Times New Roman"/>
+                <w:color w:val="000000"/>
+                <w:sz w:val="18"/>
+                <w:szCs w:val="22"/>
+                <w:lang w:val="es-CL" w:eastAsia="es-CL"/>
+              </w:rPr>
+            </w:pPr>
+            <w:r>
+              <w:rPr>
+                <w:rFonts w:ascii="Calibri" w:eastAsia="Times New Roman" w:hAnsi="Calibri" w:cs="Times New Roman"/>
+                <w:color w:val="000000"/>
+                <w:sz w:val="18"/>
+                <w:szCs w:val="22"/>
+                <w:lang w:val="es-CL" w:eastAsia="es-CL"/>
+              </w:rPr>
+              <w:t>ANGLO AMERICAN SUR S.A.</w:t>
+            </w:r>
+          </w:p>
+        </w:tc>
+        <w:tc>
+          <w:tcPr>
+            <w:tcW w:w="1279" w:type="dxa"/>
+            <w:tcBorders>
+              <w:top w:val="nil"/>
+              <w:left w:val="nil"/>
+              <w:bottom w:val="nil"/>
+              <w:right w:val="nil"/>
+            </w:tcBorders>
+            <w:shd w:val="clear" w:color="auto" w:fill="auto"/>
+            <w:noWrap/>
+            <w:vAlign w:val="bottom"/>
+            <w:hideMark/>
+          </w:tcPr>
+          <w:p>
+            <w:pPr>
+              <w:spacing w:after="0"/>
+              <w:jc w:val="right"/>
+              <w:rPr>
+                <w:rFonts w:ascii="Calibri" w:eastAsia="Times New Roman" w:hAnsi="Calibri" w:cs="Times New Roman"/>
+                <w:color w:val="000000"/>
+                <w:sz w:val="18"/>
+                <w:szCs w:val="22"/>
+                <w:lang w:val="es-CL" w:eastAsia="es-CL"/>
+              </w:rPr>
+            </w:pPr>
+            <w:r>
+              <w:rPr>
+                <w:rFonts w:ascii="Calibri" w:eastAsia="Times New Roman" w:hAnsi="Calibri" w:cs="Times New Roman"/>
+                <w:color w:val="000000"/>
+                <w:sz w:val="18"/>
+                <w:szCs w:val="22"/>
+                <w:lang w:val="es-CL" w:eastAsia="es-CL"/>
+              </w:rPr>
+              <w:t>1.811.550.229</w:t>
+            </w:r>
+          </w:p>
+        </w:tc>
+        <w:tc>
+          <w:tcPr>
+            <w:tcW w:w="1220" w:type="dxa"/>
+            <w:tcBorders>
+              <w:top w:val="nil"/>
+              <w:left w:val="nil"/>
+              <w:bottom w:val="nil"/>
+              <w:right w:val="nil"/>
+            </w:tcBorders>
+            <w:shd w:val="clear" w:color="auto" w:fill="auto"/>
+            <w:noWrap/>
+            <w:vAlign w:val="bottom"/>
+            <w:hideMark/>
+          </w:tcPr>
+          <w:p>
+            <w:pPr>
+              <w:spacing w:after="0"/>
+              <w:rPr>
+                <w:rFonts w:ascii="Calibri" w:eastAsia="Times New Roman" w:hAnsi="Calibri" w:cs="Times New Roman"/>
+                <w:color w:val="000000"/>
+                <w:sz w:val="18"/>
+                <w:szCs w:val="22"/>
+                <w:lang w:val="es-CL" w:eastAsia="es-CL"/>
+              </w:rPr>
+            </w:pPr>
+            <w:r>
+              <w:rPr>
+                <w:rFonts w:ascii="Calibri" w:eastAsia="Times New Roman" w:hAnsi="Calibri" w:cs="Times New Roman"/>
+                <w:color w:val="000000"/>
+                <w:sz w:val="18"/>
+                <w:szCs w:val="22"/>
+                <w:lang w:val="es-CL" w:eastAsia="es-CL"/>
+              </w:rPr>
+              <w:t xml:space="preserve">             30,75 </w:t>
+            </w:r>
+          </w:p>
+        </w:tc>
+      </w:tr>
+      <w:tr>
+        <w:trPr>
+          <w:trHeight w:val="300"/>
+        </w:trPr>
+        <w:tc>
+          <w:tcPr>
+            <w:tcW w:w="2307" w:type="dxa"/>
+            <w:tcBorders>
+              <w:top w:val="nil"/>
+              <w:left w:val="nil"/>
+              <w:bottom w:val="nil"/>
+              <w:right w:val="nil"/>
+            </w:tcBorders>
+            <w:shd w:val="clear" w:color="auto" w:fill="auto"/>
+            <w:noWrap/>
+            <w:vAlign w:val="bottom"/>
+            <w:hideMark/>
+          </w:tcPr>
+          <w:p>
+            <w:pPr>
+              <w:spacing w:after="0"/>
+              <w:rPr>
+                <w:rFonts w:ascii="Calibri" w:eastAsia="Times New Roman" w:hAnsi="Calibri" w:cs="Times New Roman"/>
+                <w:color w:val="000000"/>
+                <w:sz w:val="18"/>
+                <w:szCs w:val="22"/>
+                <w:lang w:val="es-CL" w:eastAsia="es-CL"/>
+              </w:rPr>
+            </w:pPr>
+            <w:r>
+              <w:rPr>
+                <w:rFonts w:ascii="Calibri" w:eastAsia="Times New Roman" w:hAnsi="Calibri" w:cs="Times New Roman"/>
+                <w:color w:val="000000"/>
+                <w:sz w:val="18"/>
+                <w:szCs w:val="22"/>
+                <w:lang w:val="es-CL" w:eastAsia="es-CL"/>
+              </w:rPr>
+              <w:t>Fabricación y Recuperación de Componentes</w:t>
+            </w:r>
+          </w:p>
+        </w:tc>
+        <w:tc>
+          <w:tcPr>
+            <w:tcW w:w="1142" w:type="dxa"/>
+            <w:tcBorders>
+              <w:top w:val="nil"/>
+              <w:left w:val="nil"/>
+              <w:bottom w:val="nil"/>
+              <w:right w:val="nil"/>
+            </w:tcBorders>
+            <w:shd w:val="clear" w:color="auto" w:fill="auto"/>
+            <w:noWrap/>
+            <w:vAlign w:val="bottom"/>
+            <w:hideMark/>
+          </w:tcPr>
+          <w:p>
+            <w:pPr>
+              <w:spacing w:after="0"/>
+              <w:jc w:val="right"/>
+              <w:rPr>
+                <w:rFonts w:ascii="Calibri" w:eastAsia="Times New Roman" w:hAnsi="Calibri" w:cs="Times New Roman"/>
+                <w:color w:val="000000"/>
+                <w:sz w:val="18"/>
+                <w:szCs w:val="22"/>
+                <w:lang w:val="es-CL" w:eastAsia="es-CL"/>
+              </w:rPr>
+            </w:pPr>
+            <w:r>
+              <w:rPr>
+                <w:rFonts w:ascii="Calibri" w:eastAsia="Times New Roman" w:hAnsi="Calibri" w:cs="Times New Roman"/>
+                <w:color w:val="000000"/>
+                <w:sz w:val="18"/>
+                <w:szCs w:val="22"/>
+                <w:lang w:val="es-CL" w:eastAsia="es-CL"/>
+              </w:rPr>
+              <w:t>144.225.351</w:t>
+            </w:r>
+          </w:p>
+        </w:tc>
+        <w:tc>
+          <w:tcPr>
+            <w:tcW w:w="1220" w:type="dxa"/>
+            <w:tcBorders>
+              <w:top w:val="nil"/>
+              <w:left w:val="nil"/>
+              <w:bottom w:val="nil"/>
+              <w:right w:val="nil"/>
+            </w:tcBorders>
+            <w:shd w:val="clear" w:color="auto" w:fill="auto"/>
+            <w:noWrap/>
+            <w:vAlign w:val="bottom"/>
+            <w:hideMark/>
+          </w:tcPr>
+          <w:p>
+            <w:pPr>
+              <w:spacing w:after="0"/>
+              <w:rPr>
+                <w:rFonts w:ascii="Calibri" w:eastAsia="Times New Roman" w:hAnsi="Calibri" w:cs="Times New Roman"/>
+                <w:color w:val="000000"/>
+                <w:sz w:val="18"/>
+                <w:szCs w:val="22"/>
+                <w:lang w:val="es-CL" w:eastAsia="es-CL"/>
+              </w:rPr>
+            </w:pPr>
+            <w:r>
+              <w:rPr>
+                <w:rFonts w:ascii="Calibri" w:eastAsia="Times New Roman" w:hAnsi="Calibri" w:cs="Times New Roman"/>
+                <w:color w:val="000000"/>
+                <w:sz w:val="18"/>
+                <w:szCs w:val="22"/>
+                <w:lang w:val="es-CL" w:eastAsia="es-CL"/>
+              </w:rPr>
+              <w:t xml:space="preserve">             27,10 </w:t>
+            </w:r>
+          </w:p>
+        </w:tc>
+        <w:tc>
+          <w:tcPr>
+            <w:tcW w:w="2307" w:type="dxa"/>
+            <w:tcBorders>
+              <w:top w:val="nil"/>
+              <w:left w:val="nil"/>
+              <w:bottom w:val="nil"/>
+              <w:right w:val="nil"/>
+            </w:tcBorders>
+            <w:shd w:val="clear" w:color="auto" w:fill="auto"/>
+            <w:noWrap/>
+            <w:vAlign w:val="bottom"/>
+            <w:hideMark/>
+          </w:tcPr>
+          <w:p>
+            <w:pPr>
+              <w:spacing w:after="0"/>
+              <w:rPr>
+                <w:rFonts w:ascii="Calibri" w:eastAsia="Times New Roman" w:hAnsi="Calibri" w:cs="Times New Roman"/>
+                <w:color w:val="000000"/>
+                <w:sz w:val="18"/>
+                <w:szCs w:val="22"/>
+                <w:lang w:val="es-CL" w:eastAsia="es-CL"/>
+              </w:rPr>
+            </w:pPr>
+            <w:r>
+              <w:rPr>
+                <w:rFonts w:ascii="Calibri" w:eastAsia="Times New Roman" w:hAnsi="Calibri" w:cs="Times New Roman"/>
+                <w:color w:val="000000"/>
+                <w:sz w:val="18"/>
+                <w:szCs w:val="22"/>
+                <w:lang w:val="es-CL" w:eastAsia="es-CL"/>
+              </w:rPr>
+              <w:t>Fabricación y Recuperación de Componentes</w:t>
+            </w:r>
+          </w:p>
+        </w:tc>
+        <w:tc>
+          <w:tcPr>
+            <w:tcW w:w="1279" w:type="dxa"/>
+            <w:tcBorders>
+              <w:top w:val="nil"/>
+              <w:left w:val="nil"/>
+              <w:bottom w:val="nil"/>
+              <w:right w:val="nil"/>
+            </w:tcBorders>
+            <w:shd w:val="clear" w:color="auto" w:fill="auto"/>
+            <w:noWrap/>
+            <w:vAlign w:val="bottom"/>
+            <w:hideMark/>
+          </w:tcPr>
+          <w:p>
+            <w:pPr>
+              <w:spacing w:after="0"/>
+              <w:jc w:val="right"/>
+              <w:rPr>
+                <w:rFonts w:ascii="Calibri" w:eastAsia="Times New Roman" w:hAnsi="Calibri" w:cs="Times New Roman"/>
+                <w:color w:val="000000"/>
+                <w:sz w:val="18"/>
+                <w:szCs w:val="22"/>
+                <w:lang w:val="es-CL" w:eastAsia="es-CL"/>
+              </w:rPr>
+            </w:pPr>
+            <w:r>
+              <w:rPr>
+                <w:rFonts w:ascii="Calibri" w:eastAsia="Times New Roman" w:hAnsi="Calibri" w:cs="Times New Roman"/>
+                <w:color w:val="000000"/>
+                <w:sz w:val="18"/>
+                <w:szCs w:val="22"/>
+                <w:lang w:val="es-CL" w:eastAsia="es-CL"/>
+              </w:rPr>
+              <w:t>662.748.005</w:t>
+            </w:r>
+          </w:p>
+        </w:tc>
+        <w:tc>
+          <w:tcPr>
+            <w:tcW w:w="1220" w:type="dxa"/>
+            <w:tcBorders>
+              <w:top w:val="nil"/>
+              <w:left w:val="nil"/>
+              <w:bottom w:val="nil"/>
+              <w:right w:val="nil"/>
+            </w:tcBorders>
+            <w:shd w:val="clear" w:color="auto" w:fill="auto"/>
+            <w:noWrap/>
+            <w:vAlign w:val="bottom"/>
+            <w:hideMark/>
+          </w:tcPr>
+          <w:p>
+            <w:pPr>
+              <w:spacing w:after="0"/>
+              <w:rPr>
+                <w:rFonts w:ascii="Calibri" w:eastAsia="Times New Roman" w:hAnsi="Calibri" w:cs="Times New Roman"/>
+                <w:color w:val="000000"/>
+                <w:sz w:val="18"/>
+                <w:szCs w:val="22"/>
+                <w:lang w:val="es-CL" w:eastAsia="es-CL"/>
+              </w:rPr>
+            </w:pPr>
+            <w:r>
+              <w:rPr>
+                <w:rFonts w:ascii="Calibri" w:eastAsia="Times New Roman" w:hAnsi="Calibri" w:cs="Times New Roman"/>
+                <w:color w:val="000000"/>
+                <w:sz w:val="18"/>
+                <w:szCs w:val="22"/>
+                <w:lang w:val="es-CL" w:eastAsia="es-CL"/>
+              </w:rPr>
+              <w:t xml:space="preserve">             29,30 </w:t>
+            </w:r>
+          </w:p>
+        </w:tc>
+      </w:tr>
+      <w:tr>
+        <w:trPr>
+          <w:trHeight w:val="300"/>
+        </w:trPr>
+        <w:tc>
+          <w:tcPr>
+            <w:tcW w:w="2307" w:type="dxa"/>
+            <w:tcBorders>
+              <w:top w:val="nil"/>
+              <w:left w:val="nil"/>
+              <w:bottom w:val="nil"/>
+              <w:right w:val="nil"/>
+            </w:tcBorders>
+            <w:shd w:val="clear" w:color="auto" w:fill="auto"/>
+            <w:noWrap/>
+            <w:vAlign w:val="bottom"/>
+            <w:hideMark/>
+          </w:tcPr>
+          <w:p>
+            <w:pPr>
+              <w:spacing w:after="0"/>
+              <w:rPr>
+                <w:rFonts w:ascii="Calibri" w:eastAsia="Times New Roman" w:hAnsi="Calibri" w:cs="Times New Roman"/>
+                <w:color w:val="000000"/>
+                <w:sz w:val="18"/>
+                <w:szCs w:val="22"/>
+                <w:lang w:val="es-CL" w:eastAsia="es-CL"/>
+              </w:rPr>
+            </w:pPr>
+          </w:p>
+        </w:tc>
+        <w:tc>
+          <w:tcPr>
+            <w:tcW w:w="1142" w:type="dxa"/>
+            <w:tcBorders>
+              <w:top w:val="nil"/>
+              <w:left w:val="nil"/>
+              <w:bottom w:val="nil"/>
+              <w:right w:val="nil"/>
+            </w:tcBorders>
+            <w:shd w:val="clear" w:color="000000" w:fill="FFFF00"/>
+            <w:noWrap/>
+            <w:vAlign w:val="bottom"/>
+            <w:hideMark/>
+          </w:tcPr>
+          <w:p>
+            <w:pPr>
+              <w:spacing w:after="0"/>
+              <w:rPr>
+                <w:rFonts w:ascii="Calibri" w:eastAsia="Times New Roman" w:hAnsi="Calibri" w:cs="Times New Roman"/>
+                <w:color w:val="000000"/>
+                <w:sz w:val="18"/>
+                <w:szCs w:val="22"/>
+                <w:lang w:val="es-CL" w:eastAsia="es-CL"/>
+              </w:rPr>
+            </w:pPr>
+            <w:r>
+              <w:rPr>
+                <w:rFonts w:ascii="Calibri" w:eastAsia="Times New Roman" w:hAnsi="Calibri" w:cs="Times New Roman"/>
+                <w:color w:val="000000"/>
+                <w:sz w:val="18"/>
+                <w:szCs w:val="22"/>
+                <w:lang w:val="es-CL" w:eastAsia="es-CL"/>
+              </w:rPr>
+              <w:t>Puntaje</w:t>
+            </w:r>
+          </w:p>
+        </w:tc>
+        <w:tc>
+          <w:tcPr>
+            <w:tcW w:w="1220" w:type="dxa"/>
+            <w:tcBorders>
+              <w:top w:val="nil"/>
+              <w:left w:val="nil"/>
+              <w:bottom w:val="nil"/>
+              <w:right w:val="nil"/>
+            </w:tcBorders>
+            <w:shd w:val="clear" w:color="000000" w:fill="FFFF00"/>
+            <w:noWrap/>
+            <w:vAlign w:val="bottom"/>
+            <w:hideMark/>
+          </w:tcPr>
+          <w:p>
+            <w:pPr>
+              <w:spacing w:after="0"/>
+              <w:rPr>
+                <w:rFonts w:ascii="Calibri" w:eastAsia="Times New Roman" w:hAnsi="Calibri" w:cs="Times New Roman"/>
+                <w:color w:val="000000"/>
+                <w:sz w:val="18"/>
+                <w:szCs w:val="22"/>
+                <w:lang w:val="es-CL" w:eastAsia="es-CL"/>
+              </w:rPr>
+            </w:pPr>
+            <w:r>
+              <w:rPr>
+                <w:rFonts w:ascii="Calibri" w:eastAsia="Times New Roman" w:hAnsi="Calibri" w:cs="Times New Roman"/>
+                <w:color w:val="000000"/>
+                <w:sz w:val="18"/>
+                <w:szCs w:val="22"/>
+                <w:lang w:val="es-CL" w:eastAsia="es-CL"/>
+              </w:rPr>
+              <w:t xml:space="preserve">           785,84 </w:t>
+            </w:r>
+          </w:p>
+        </w:tc>
+        <w:tc>
+          <w:tcPr>
+            <w:tcW w:w="2307" w:type="dxa"/>
+            <w:tcBorders>
+              <w:top w:val="nil"/>
+              <w:left w:val="nil"/>
+              <w:bottom w:val="nil"/>
+              <w:right w:val="nil"/>
+            </w:tcBorders>
+            <w:shd w:val="clear" w:color="auto" w:fill="auto"/>
+            <w:noWrap/>
+            <w:vAlign w:val="bottom"/>
+            <w:hideMark/>
+          </w:tcPr>
+          <w:p>
+            <w:pPr>
+              <w:spacing w:after="0"/>
+              <w:rPr>
+                <w:rFonts w:ascii="Calibri" w:eastAsia="Times New Roman" w:hAnsi="Calibri" w:cs="Times New Roman"/>
+                <w:color w:val="000000"/>
+                <w:sz w:val="18"/>
+                <w:szCs w:val="22"/>
+                <w:lang w:val="es-CL" w:eastAsia="es-CL"/>
+              </w:rPr>
+            </w:pPr>
+          </w:p>
+        </w:tc>
+        <w:tc>
+          <w:tcPr>
+            <w:tcW w:w="1279" w:type="dxa"/>
+            <w:tcBorders>
+              <w:top w:val="nil"/>
+              <w:left w:val="nil"/>
+              <w:bottom w:val="nil"/>
+              <w:right w:val="nil"/>
+            </w:tcBorders>
+            <w:shd w:val="clear" w:color="000000" w:fill="FFFF00"/>
+            <w:noWrap/>
+            <w:vAlign w:val="bottom"/>
+            <w:hideMark/>
+          </w:tcPr>
+          <w:p>
+            <w:pPr>
+              <w:spacing w:after="0"/>
+              <w:rPr>
+                <w:rFonts w:ascii="Calibri" w:eastAsia="Times New Roman" w:hAnsi="Calibri" w:cs="Times New Roman"/>
+                <w:color w:val="000000"/>
+                <w:sz w:val="18"/>
+                <w:szCs w:val="22"/>
+                <w:lang w:val="es-CL" w:eastAsia="es-CL"/>
+              </w:rPr>
+            </w:pPr>
+            <w:r>
+              <w:rPr>
+                <w:rFonts w:ascii="Calibri" w:eastAsia="Times New Roman" w:hAnsi="Calibri" w:cs="Times New Roman"/>
+                <w:color w:val="000000"/>
+                <w:sz w:val="18"/>
+                <w:szCs w:val="22"/>
+                <w:lang w:val="es-CL" w:eastAsia="es-CL"/>
+              </w:rPr>
+              <w:t>Puntaje</w:t>
+            </w:r>
+          </w:p>
+        </w:tc>
+        <w:tc>
+          <w:tcPr>
+            <w:tcW w:w="1220" w:type="dxa"/>
+            <w:tcBorders>
+              <w:top w:val="nil"/>
+              <w:left w:val="nil"/>
+              <w:bottom w:val="nil"/>
+              <w:right w:val="nil"/>
+            </w:tcBorders>
+            <w:shd w:val="clear" w:color="000000" w:fill="FFFF00"/>
+            <w:noWrap/>
+            <w:vAlign w:val="bottom"/>
+            <w:hideMark/>
+          </w:tcPr>
+          <w:p>
+            <w:pPr>
+              <w:spacing w:after="0"/>
+              <w:rPr>
+                <w:rFonts w:ascii="Calibri" w:eastAsia="Times New Roman" w:hAnsi="Calibri" w:cs="Times New Roman"/>
+                <w:color w:val="000000"/>
+                <w:sz w:val="18"/>
+                <w:szCs w:val="22"/>
+                <w:lang w:val="es-CL" w:eastAsia="es-CL"/>
+              </w:rPr>
+            </w:pPr>
+            <w:r>
+              <w:rPr>
+                <w:rFonts w:ascii="Calibri" w:eastAsia="Times New Roman" w:hAnsi="Calibri" w:cs="Times New Roman"/>
+                <w:color w:val="000000"/>
+                <w:sz w:val="18"/>
+                <w:szCs w:val="22"/>
+                <w:lang w:val="es-CL" w:eastAsia="es-CL"/>
+              </w:rPr>
+              <w:t xml:space="preserve">           901,23 </w:t>
+            </w:r>
+          </w:p>
+        </w:tc>
+      </w:tr>
+      <w:tr>
+        <w:trPr>
+          <w:trHeight w:val="300"/>
+        </w:trPr>
+        <w:tc>
+          <w:tcPr>
+            <w:tcW w:w="2307" w:type="dxa"/>
+            <w:tcBorders>
+              <w:top w:val="nil"/>
+              <w:left w:val="nil"/>
+              <w:bottom w:val="nil"/>
+              <w:right w:val="nil"/>
+            </w:tcBorders>
+            <w:shd w:val="clear" w:color="auto" w:fill="auto"/>
+            <w:noWrap/>
+            <w:vAlign w:val="bottom"/>
+            <w:hideMark/>
+          </w:tcPr>
+          <w:p>
+            <w:pPr>
+              <w:spacing w:after="0"/>
+              <w:rPr>
+                <w:rFonts w:ascii="Calibri" w:eastAsia="Times New Roman" w:hAnsi="Calibri" w:cs="Times New Roman"/>
+                <w:color w:val="000000"/>
+                <w:sz w:val="18"/>
+                <w:szCs w:val="22"/>
+                <w:lang w:val="es-CL" w:eastAsia="es-CL"/>
+              </w:rPr>
+            </w:pPr>
+            <w:r>
+              <w:rPr>
+                <w:rFonts w:ascii="Calibri" w:eastAsia="Times New Roman" w:hAnsi="Calibri" w:cs="Times New Roman"/>
+                <w:color w:val="000000"/>
+                <w:sz w:val="18"/>
+                <w:szCs w:val="22"/>
+                <w:lang w:val="es-CL" w:eastAsia="es-CL"/>
+              </w:rPr>
+              <w:t>MINERA LOS PELAMBRES</w:t>
+            </w:r>
+          </w:p>
+        </w:tc>
+        <w:tc>
+          <w:tcPr>
+            <w:tcW w:w="1142" w:type="dxa"/>
+            <w:tcBorders>
+              <w:top w:val="nil"/>
+              <w:left w:val="nil"/>
+              <w:bottom w:val="nil"/>
+              <w:right w:val="nil"/>
+            </w:tcBorders>
+            <w:shd w:val="clear" w:color="auto" w:fill="auto"/>
+            <w:noWrap/>
+            <w:vAlign w:val="bottom"/>
+            <w:hideMark/>
+          </w:tcPr>
+          <w:p>
+            <w:pPr>
+              <w:spacing w:after="0"/>
+              <w:jc w:val="right"/>
+              <w:rPr>
+                <w:rFonts w:ascii="Calibri" w:eastAsia="Times New Roman" w:hAnsi="Calibri" w:cs="Times New Roman"/>
+                <w:color w:val="000000"/>
+                <w:sz w:val="18"/>
+                <w:szCs w:val="22"/>
+                <w:lang w:val="es-CL" w:eastAsia="es-CL"/>
+              </w:rPr>
+            </w:pPr>
+            <w:r>
+              <w:rPr>
+                <w:rFonts w:ascii="Calibri" w:eastAsia="Times New Roman" w:hAnsi="Calibri" w:cs="Times New Roman"/>
+                <w:color w:val="000000"/>
+                <w:sz w:val="18"/>
+                <w:szCs w:val="22"/>
+                <w:lang w:val="es-CL" w:eastAsia="es-CL"/>
+              </w:rPr>
+              <w:t>534.609.911</w:t>
+            </w:r>
+          </w:p>
+        </w:tc>
+        <w:tc>
+          <w:tcPr>
+            <w:tcW w:w="1220" w:type="dxa"/>
+            <w:tcBorders>
+              <w:top w:val="nil"/>
+              <w:left w:val="nil"/>
+              <w:bottom w:val="nil"/>
+              <w:right w:val="nil"/>
+            </w:tcBorders>
+            <w:shd w:val="clear" w:color="auto" w:fill="auto"/>
+            <w:noWrap/>
+            <w:vAlign w:val="bottom"/>
+            <w:hideMark/>
+          </w:tcPr>
+          <w:p>
+            <w:pPr>
+              <w:spacing w:after="0"/>
+              <w:rPr>
+                <w:rFonts w:ascii="Calibri" w:eastAsia="Times New Roman" w:hAnsi="Calibri" w:cs="Times New Roman"/>
+                <w:color w:val="000000"/>
+                <w:sz w:val="18"/>
+                <w:szCs w:val="22"/>
+                <w:lang w:val="es-CL" w:eastAsia="es-CL"/>
+              </w:rPr>
+            </w:pPr>
+            <w:r>
+              <w:rPr>
+                <w:rFonts w:ascii="Calibri" w:eastAsia="Times New Roman" w:hAnsi="Calibri" w:cs="Times New Roman"/>
+                <w:color w:val="000000"/>
+                <w:sz w:val="18"/>
+                <w:szCs w:val="22"/>
+                <w:lang w:val="es-CL" w:eastAsia="es-CL"/>
+              </w:rPr>
+              <w:t xml:space="preserve">             28,99 </w:t>
+            </w:r>
+          </w:p>
+        </w:tc>
+        <w:tc>
+          <w:tcPr>
+            <w:tcW w:w="2307" w:type="dxa"/>
+            <w:tcBorders>
+              <w:top w:val="nil"/>
+              <w:left w:val="nil"/>
+              <w:bottom w:val="nil"/>
+              <w:right w:val="nil"/>
+            </w:tcBorders>
+            <w:shd w:val="clear" w:color="auto" w:fill="auto"/>
+            <w:noWrap/>
+            <w:vAlign w:val="bottom"/>
+            <w:hideMark/>
+          </w:tcPr>
+          <w:p>
+            <w:pPr>
+              <w:spacing w:after="0"/>
+              <w:rPr>
+                <w:rFonts w:ascii="Calibri" w:eastAsia="Times New Roman" w:hAnsi="Calibri" w:cs="Times New Roman"/>
+                <w:color w:val="000000"/>
+                <w:sz w:val="18"/>
+                <w:szCs w:val="22"/>
+                <w:lang w:val="es-CL" w:eastAsia="es-CL"/>
+              </w:rPr>
+            </w:pPr>
+            <w:r>
+              <w:rPr>
+                <w:rFonts w:ascii="Calibri" w:eastAsia="Times New Roman" w:hAnsi="Calibri" w:cs="Times New Roman"/>
+                <w:color w:val="000000"/>
+                <w:sz w:val="18"/>
+                <w:szCs w:val="22"/>
+                <w:lang w:val="es-CL" w:eastAsia="es-CL"/>
+              </w:rPr>
+              <w:t>ANGLO AMERICAN SUR S.A.</w:t>
+            </w:r>
+          </w:p>
+        </w:tc>
+        <w:tc>
+          <w:tcPr>
+            <w:tcW w:w="1279" w:type="dxa"/>
+            <w:tcBorders>
+              <w:top w:val="nil"/>
+              <w:left w:val="nil"/>
+              <w:bottom w:val="nil"/>
+              <w:right w:val="nil"/>
+            </w:tcBorders>
+            <w:shd w:val="clear" w:color="auto" w:fill="auto"/>
+            <w:noWrap/>
+            <w:vAlign w:val="bottom"/>
+            <w:hideMark/>
+          </w:tcPr>
+          <w:p>
+            <w:pPr>
+              <w:spacing w:after="0"/>
+              <w:jc w:val="right"/>
+              <w:rPr>
+                <w:rFonts w:ascii="Calibri" w:eastAsia="Times New Roman" w:hAnsi="Calibri" w:cs="Times New Roman"/>
+                <w:color w:val="000000"/>
+                <w:sz w:val="18"/>
+                <w:szCs w:val="22"/>
+                <w:lang w:val="es-CL" w:eastAsia="es-CL"/>
+              </w:rPr>
+            </w:pPr>
+            <w:r>
+              <w:rPr>
+                <w:rFonts w:ascii="Calibri" w:eastAsia="Times New Roman" w:hAnsi="Calibri" w:cs="Times New Roman"/>
+                <w:color w:val="000000"/>
+                <w:sz w:val="18"/>
+                <w:szCs w:val="22"/>
+                <w:lang w:val="es-CL" w:eastAsia="es-CL"/>
+              </w:rPr>
+              <w:t>1.811.550.229</w:t>
+            </w:r>
+          </w:p>
+        </w:tc>
+        <w:tc>
+          <w:tcPr>
+            <w:tcW w:w="1220" w:type="dxa"/>
+            <w:tcBorders>
+              <w:top w:val="nil"/>
+              <w:left w:val="nil"/>
+              <w:bottom w:val="nil"/>
+              <w:right w:val="nil"/>
+            </w:tcBorders>
+            <w:shd w:val="clear" w:color="auto" w:fill="auto"/>
+            <w:noWrap/>
+            <w:vAlign w:val="bottom"/>
+            <w:hideMark/>
+          </w:tcPr>
+          <w:p>
+            <w:pPr>
+              <w:spacing w:after="0"/>
+              <w:rPr>
+                <w:rFonts w:ascii="Calibri" w:eastAsia="Times New Roman" w:hAnsi="Calibri" w:cs="Times New Roman"/>
+                <w:color w:val="000000"/>
+                <w:sz w:val="18"/>
+                <w:szCs w:val="22"/>
+                <w:lang w:val="es-CL" w:eastAsia="es-CL"/>
+              </w:rPr>
+            </w:pPr>
+            <w:r>
+              <w:rPr>
+                <w:rFonts w:ascii="Calibri" w:eastAsia="Times New Roman" w:hAnsi="Calibri" w:cs="Times New Roman"/>
+                <w:color w:val="000000"/>
+                <w:sz w:val="18"/>
+                <w:szCs w:val="22"/>
+                <w:lang w:val="es-CL" w:eastAsia="es-CL"/>
+              </w:rPr>
+              <w:t xml:space="preserve">             30,75 </w:t>
+            </w:r>
+          </w:p>
+        </w:tc>
+      </w:tr>
+      <w:tr>
+        <w:trPr>
+          <w:trHeight w:val="300"/>
+        </w:trPr>
+        <w:tc>
+          <w:tcPr>
+            <w:tcW w:w="2307" w:type="dxa"/>
+            <w:tcBorders>
+              <w:top w:val="nil"/>
+              <w:left w:val="nil"/>
+              <w:bottom w:val="nil"/>
+              <w:right w:val="nil"/>
+            </w:tcBorders>
+            <w:shd w:val="clear" w:color="auto" w:fill="auto"/>
+            <w:noWrap/>
+            <w:vAlign w:val="bottom"/>
+            <w:hideMark/>
+          </w:tcPr>
+          <w:p>
+            <w:pPr>
+              <w:spacing w:after="0"/>
+              <w:rPr>
+                <w:rFonts w:ascii="Calibri" w:eastAsia="Times New Roman" w:hAnsi="Calibri" w:cs="Times New Roman"/>
+                <w:color w:val="000000"/>
+                <w:sz w:val="18"/>
+                <w:szCs w:val="22"/>
+                <w:lang w:val="es-CL" w:eastAsia="es-CL"/>
+              </w:rPr>
+            </w:pPr>
+            <w:r>
+              <w:rPr>
+                <w:rFonts w:ascii="Calibri" w:eastAsia="Times New Roman" w:hAnsi="Calibri" w:cs="Times New Roman"/>
+                <w:color w:val="000000"/>
+                <w:sz w:val="18"/>
+                <w:szCs w:val="22"/>
+                <w:lang w:val="es-CL" w:eastAsia="es-CL"/>
+              </w:rPr>
+              <w:t>Aire Comprimido</w:t>
+            </w:r>
+          </w:p>
+        </w:tc>
+        <w:tc>
+          <w:tcPr>
+            <w:tcW w:w="1142" w:type="dxa"/>
+            <w:tcBorders>
+              <w:top w:val="nil"/>
+              <w:left w:val="nil"/>
+              <w:bottom w:val="nil"/>
+              <w:right w:val="nil"/>
+            </w:tcBorders>
+            <w:shd w:val="clear" w:color="auto" w:fill="auto"/>
+            <w:noWrap/>
+            <w:vAlign w:val="bottom"/>
+            <w:hideMark/>
+          </w:tcPr>
+          <w:p>
+            <w:pPr>
+              <w:spacing w:after="0"/>
+              <w:jc w:val="right"/>
+              <w:rPr>
+                <w:rFonts w:ascii="Calibri" w:eastAsia="Times New Roman" w:hAnsi="Calibri" w:cs="Times New Roman"/>
+                <w:color w:val="000000"/>
+                <w:sz w:val="18"/>
+                <w:szCs w:val="22"/>
+                <w:lang w:val="es-CL" w:eastAsia="es-CL"/>
+              </w:rPr>
+            </w:pPr>
+            <w:r>
+              <w:rPr>
+                <w:rFonts w:ascii="Calibri" w:eastAsia="Times New Roman" w:hAnsi="Calibri" w:cs="Times New Roman"/>
+                <w:color w:val="000000"/>
+                <w:sz w:val="18"/>
+                <w:szCs w:val="22"/>
+                <w:lang w:val="es-CL" w:eastAsia="es-CL"/>
+              </w:rPr>
+              <w:t>31.250.289</w:t>
+            </w:r>
+          </w:p>
+        </w:tc>
+        <w:tc>
+          <w:tcPr>
+            <w:tcW w:w="1220" w:type="dxa"/>
+            <w:tcBorders>
+              <w:top w:val="nil"/>
+              <w:left w:val="nil"/>
+              <w:bottom w:val="nil"/>
+              <w:right w:val="nil"/>
+            </w:tcBorders>
+            <w:shd w:val="clear" w:color="auto" w:fill="auto"/>
+            <w:noWrap/>
+            <w:vAlign w:val="bottom"/>
+            <w:hideMark/>
+          </w:tcPr>
+          <w:p>
+            <w:pPr>
+              <w:spacing w:after="0"/>
+              <w:rPr>
+                <w:rFonts w:ascii="Calibri" w:eastAsia="Times New Roman" w:hAnsi="Calibri" w:cs="Times New Roman"/>
+                <w:color w:val="000000"/>
+                <w:sz w:val="18"/>
+                <w:szCs w:val="22"/>
+                <w:lang w:val="es-CL" w:eastAsia="es-CL"/>
+              </w:rPr>
+            </w:pPr>
+            <w:r>
+              <w:rPr>
+                <w:rFonts w:ascii="Calibri" w:eastAsia="Times New Roman" w:hAnsi="Calibri" w:cs="Times New Roman"/>
+                <w:color w:val="000000"/>
+                <w:sz w:val="18"/>
+                <w:szCs w:val="22"/>
+                <w:lang w:val="es-CL" w:eastAsia="es-CL"/>
+              </w:rPr>
+              <w:t xml:space="preserve">             24,90 </w:t>
+            </w:r>
+          </w:p>
+        </w:tc>
+        <w:tc>
+          <w:tcPr>
+            <w:tcW w:w="2307" w:type="dxa"/>
+            <w:tcBorders>
+              <w:top w:val="nil"/>
+              <w:left w:val="nil"/>
+              <w:bottom w:val="nil"/>
+              <w:right w:val="nil"/>
+            </w:tcBorders>
+            <w:shd w:val="clear" w:color="auto" w:fill="auto"/>
+            <w:noWrap/>
+            <w:vAlign w:val="bottom"/>
+            <w:hideMark/>
+          </w:tcPr>
+          <w:p>
+            <w:pPr>
+              <w:spacing w:after="0"/>
+              <w:rPr>
+                <w:rFonts w:ascii="Calibri" w:eastAsia="Times New Roman" w:hAnsi="Calibri" w:cs="Times New Roman"/>
+                <w:color w:val="000000"/>
+                <w:sz w:val="18"/>
+                <w:szCs w:val="22"/>
+                <w:lang w:val="es-CL" w:eastAsia="es-CL"/>
+              </w:rPr>
+            </w:pPr>
+            <w:r>
+              <w:rPr>
+                <w:rFonts w:ascii="Calibri" w:eastAsia="Times New Roman" w:hAnsi="Calibri" w:cs="Times New Roman"/>
+                <w:color w:val="000000"/>
+                <w:sz w:val="18"/>
+                <w:szCs w:val="22"/>
+                <w:lang w:val="es-CL" w:eastAsia="es-CL"/>
+              </w:rPr>
+              <w:t>Aire Comprimido</w:t>
+            </w:r>
+          </w:p>
+        </w:tc>
+        <w:tc>
+          <w:tcPr>
+            <w:tcW w:w="1279" w:type="dxa"/>
+            <w:tcBorders>
+              <w:top w:val="nil"/>
+              <w:left w:val="nil"/>
+              <w:bottom w:val="nil"/>
+              <w:right w:val="nil"/>
+            </w:tcBorders>
+            <w:shd w:val="clear" w:color="auto" w:fill="auto"/>
+            <w:noWrap/>
+            <w:vAlign w:val="bottom"/>
+            <w:hideMark/>
+          </w:tcPr>
+          <w:p>
+            <w:pPr>
+              <w:spacing w:after="0"/>
+              <w:jc w:val="right"/>
+              <w:rPr>
+                <w:rFonts w:ascii="Calibri" w:eastAsia="Times New Roman" w:hAnsi="Calibri" w:cs="Times New Roman"/>
+                <w:color w:val="000000"/>
+                <w:sz w:val="18"/>
+                <w:szCs w:val="22"/>
+                <w:lang w:val="es-CL" w:eastAsia="es-CL"/>
+              </w:rPr>
+            </w:pPr>
+            <w:r>
+              <w:rPr>
+                <w:rFonts w:ascii="Calibri" w:eastAsia="Times New Roman" w:hAnsi="Calibri" w:cs="Times New Roman"/>
+                <w:color w:val="000000"/>
+                <w:sz w:val="18"/>
+                <w:szCs w:val="22"/>
+                <w:lang w:val="es-CL" w:eastAsia="es-CL"/>
+              </w:rPr>
+              <w:t>38.383.572</w:t>
+            </w:r>
+          </w:p>
+        </w:tc>
+        <w:tc>
+          <w:tcPr>
+            <w:tcW w:w="1220" w:type="dxa"/>
+            <w:tcBorders>
+              <w:top w:val="nil"/>
+              <w:left w:val="nil"/>
+              <w:bottom w:val="nil"/>
+              <w:right w:val="nil"/>
+            </w:tcBorders>
+            <w:shd w:val="clear" w:color="auto" w:fill="auto"/>
+            <w:noWrap/>
+            <w:vAlign w:val="bottom"/>
+            <w:hideMark/>
+          </w:tcPr>
+          <w:p>
+            <w:pPr>
+              <w:spacing w:after="0"/>
+              <w:rPr>
+                <w:rFonts w:ascii="Calibri" w:eastAsia="Times New Roman" w:hAnsi="Calibri" w:cs="Times New Roman"/>
+                <w:color w:val="000000"/>
+                <w:sz w:val="18"/>
+                <w:szCs w:val="22"/>
+                <w:lang w:val="es-CL" w:eastAsia="es-CL"/>
+              </w:rPr>
+            </w:pPr>
+            <w:r>
+              <w:rPr>
+                <w:rFonts w:ascii="Calibri" w:eastAsia="Times New Roman" w:hAnsi="Calibri" w:cs="Times New Roman"/>
+                <w:color w:val="000000"/>
+                <w:sz w:val="18"/>
+                <w:szCs w:val="22"/>
+                <w:lang w:val="es-CL" w:eastAsia="es-CL"/>
+              </w:rPr>
+              <w:t xml:space="preserve">             25,19 </w:t>
+            </w:r>
+          </w:p>
+        </w:tc>
+      </w:tr>
+      <w:tr>
+        <w:trPr>
+          <w:trHeight w:val="300"/>
+        </w:trPr>
+        <w:tc>
+          <w:tcPr>
+            <w:tcW w:w="2307" w:type="dxa"/>
+            <w:tcBorders>
+              <w:top w:val="nil"/>
+              <w:left w:val="nil"/>
+              <w:bottom w:val="nil"/>
+              <w:right w:val="nil"/>
+            </w:tcBorders>
+            <w:shd w:val="clear" w:color="auto" w:fill="auto"/>
+            <w:noWrap/>
+            <w:vAlign w:val="bottom"/>
+            <w:hideMark/>
+          </w:tcPr>
+          <w:p>
+            <w:pPr>
+              <w:spacing w:after="0"/>
+              <w:rPr>
+                <w:rFonts w:ascii="Calibri" w:eastAsia="Times New Roman" w:hAnsi="Calibri" w:cs="Times New Roman"/>
+                <w:color w:val="000000"/>
+                <w:sz w:val="18"/>
+                <w:szCs w:val="22"/>
+                <w:lang w:val="es-CL" w:eastAsia="es-CL"/>
+              </w:rPr>
+            </w:pPr>
+          </w:p>
+        </w:tc>
+        <w:tc>
+          <w:tcPr>
+            <w:tcW w:w="1142" w:type="dxa"/>
+            <w:tcBorders>
+              <w:top w:val="nil"/>
+              <w:left w:val="nil"/>
+              <w:bottom w:val="nil"/>
+              <w:right w:val="nil"/>
+            </w:tcBorders>
+            <w:shd w:val="clear" w:color="000000" w:fill="FFFF00"/>
+            <w:noWrap/>
+            <w:vAlign w:val="bottom"/>
+            <w:hideMark/>
+          </w:tcPr>
+          <w:p>
+            <w:pPr>
+              <w:spacing w:after="0"/>
+              <w:rPr>
+                <w:rFonts w:ascii="Calibri" w:eastAsia="Times New Roman" w:hAnsi="Calibri" w:cs="Times New Roman"/>
+                <w:color w:val="000000"/>
+                <w:sz w:val="18"/>
+                <w:szCs w:val="22"/>
+                <w:lang w:val="es-CL" w:eastAsia="es-CL"/>
+              </w:rPr>
+            </w:pPr>
+            <w:r>
+              <w:rPr>
+                <w:rFonts w:ascii="Calibri" w:eastAsia="Times New Roman" w:hAnsi="Calibri" w:cs="Times New Roman"/>
+                <w:color w:val="000000"/>
+                <w:sz w:val="18"/>
+                <w:szCs w:val="22"/>
+                <w:lang w:val="es-CL" w:eastAsia="es-CL"/>
+              </w:rPr>
+              <w:t>Puntaje</w:t>
+            </w:r>
+          </w:p>
+        </w:tc>
+        <w:tc>
+          <w:tcPr>
+            <w:tcW w:w="1220" w:type="dxa"/>
+            <w:tcBorders>
+              <w:top w:val="nil"/>
+              <w:left w:val="nil"/>
+              <w:bottom w:val="nil"/>
+              <w:right w:val="nil"/>
+            </w:tcBorders>
+            <w:shd w:val="clear" w:color="000000" w:fill="FFFF00"/>
+            <w:noWrap/>
+            <w:vAlign w:val="bottom"/>
+            <w:hideMark/>
+          </w:tcPr>
+          <w:p>
+            <w:pPr>
+              <w:spacing w:after="0"/>
+              <w:rPr>
+                <w:rFonts w:ascii="Calibri" w:eastAsia="Times New Roman" w:hAnsi="Calibri" w:cs="Times New Roman"/>
+                <w:color w:val="000000"/>
+                <w:sz w:val="18"/>
+                <w:szCs w:val="22"/>
+                <w:lang w:val="es-CL" w:eastAsia="es-CL"/>
+              </w:rPr>
+            </w:pPr>
+            <w:r>
+              <w:rPr>
+                <w:rFonts w:ascii="Calibri" w:eastAsia="Times New Roman" w:hAnsi="Calibri" w:cs="Times New Roman"/>
+                <w:color w:val="000000"/>
+                <w:sz w:val="18"/>
+                <w:szCs w:val="22"/>
+                <w:lang w:val="es-CL" w:eastAsia="es-CL"/>
+              </w:rPr>
+              <w:t xml:space="preserve">           721,87 </w:t>
+            </w:r>
+          </w:p>
+        </w:tc>
+        <w:tc>
+          <w:tcPr>
+            <w:tcW w:w="2307" w:type="dxa"/>
+            <w:tcBorders>
+              <w:top w:val="nil"/>
+              <w:left w:val="nil"/>
+              <w:bottom w:val="nil"/>
+              <w:right w:val="nil"/>
+            </w:tcBorders>
+            <w:shd w:val="clear" w:color="auto" w:fill="auto"/>
+            <w:noWrap/>
+            <w:vAlign w:val="bottom"/>
+            <w:hideMark/>
+          </w:tcPr>
+          <w:p>
+            <w:pPr>
+              <w:spacing w:after="0"/>
+              <w:rPr>
+                <w:rFonts w:ascii="Calibri" w:eastAsia="Times New Roman" w:hAnsi="Calibri" w:cs="Times New Roman"/>
+                <w:color w:val="000000"/>
+                <w:sz w:val="18"/>
+                <w:szCs w:val="22"/>
+                <w:lang w:val="es-CL" w:eastAsia="es-CL"/>
+              </w:rPr>
+            </w:pPr>
+          </w:p>
+        </w:tc>
+        <w:tc>
+          <w:tcPr>
+            <w:tcW w:w="1279" w:type="dxa"/>
+            <w:tcBorders>
+              <w:top w:val="nil"/>
+              <w:left w:val="nil"/>
+              <w:bottom w:val="nil"/>
+              <w:right w:val="nil"/>
+            </w:tcBorders>
+            <w:shd w:val="clear" w:color="000000" w:fill="FFFF00"/>
+            <w:noWrap/>
+            <w:vAlign w:val="bottom"/>
+            <w:hideMark/>
+          </w:tcPr>
+          <w:p>
+            <w:pPr>
+              <w:spacing w:after="0"/>
+              <w:rPr>
+                <w:rFonts w:ascii="Calibri" w:eastAsia="Times New Roman" w:hAnsi="Calibri" w:cs="Times New Roman"/>
+                <w:color w:val="000000"/>
+                <w:sz w:val="18"/>
+                <w:szCs w:val="22"/>
+                <w:lang w:val="es-CL" w:eastAsia="es-CL"/>
+              </w:rPr>
+            </w:pPr>
+            <w:r>
+              <w:rPr>
+                <w:rFonts w:ascii="Calibri" w:eastAsia="Times New Roman" w:hAnsi="Calibri" w:cs="Times New Roman"/>
+                <w:color w:val="000000"/>
+                <w:sz w:val="18"/>
+                <w:szCs w:val="22"/>
+                <w:lang w:val="es-CL" w:eastAsia="es-CL"/>
+              </w:rPr>
+              <w:t>Puntaje</w:t>
+            </w:r>
+          </w:p>
+        </w:tc>
+        <w:tc>
+          <w:tcPr>
+            <w:tcW w:w="1220" w:type="dxa"/>
+            <w:tcBorders>
+              <w:top w:val="nil"/>
+              <w:left w:val="nil"/>
+              <w:bottom w:val="nil"/>
+              <w:right w:val="nil"/>
+            </w:tcBorders>
+            <w:shd w:val="clear" w:color="000000" w:fill="FFFF00"/>
+            <w:noWrap/>
+            <w:vAlign w:val="bottom"/>
+            <w:hideMark/>
+          </w:tcPr>
+          <w:p>
+            <w:pPr>
+              <w:spacing w:after="0"/>
+              <w:rPr>
+                <w:rFonts w:ascii="Calibri" w:eastAsia="Times New Roman" w:hAnsi="Calibri" w:cs="Times New Roman"/>
+                <w:color w:val="000000"/>
+                <w:sz w:val="18"/>
+                <w:szCs w:val="22"/>
+                <w:lang w:val="es-CL" w:eastAsia="es-CL"/>
+              </w:rPr>
+            </w:pPr>
+            <w:r>
+              <w:rPr>
+                <w:rFonts w:ascii="Calibri" w:eastAsia="Times New Roman" w:hAnsi="Calibri" w:cs="Times New Roman"/>
+                <w:color w:val="000000"/>
+                <w:sz w:val="18"/>
+                <w:szCs w:val="22"/>
+                <w:lang w:val="es-CL" w:eastAsia="es-CL"/>
+              </w:rPr>
+              <w:t xml:space="preserve">           774,83 </w:t>
+            </w:r>
+          </w:p>
+        </w:tc>
+      </w:tr>
+    </w:tbl>
+    <w:p>
+      <w:pPr>
+        <w:rPr>
+          <w:rFonts w:eastAsiaTheme="majorEastAsia" w:cstheme="majorBidi"/>
+        </w:rPr>
+      </w:pPr>
+    </w:p>
+    <w:p>
+      <w:pPr>
+        <w:rPr>
+          <w:rFonts w:eastAsiaTheme="majorEastAsia" w:cstheme="majorBidi"/>
+        </w:rPr>
+      </w:pPr>
+      <w:r>
+        <w:rPr>
+          <w:rFonts w:eastAsiaTheme="majorEastAsia" w:cstheme="majorBidi"/>
+        </w:rPr>
+        <w:t xml:space="preserve">Para finalizar el proceso de definición de prioridades, se realizara la sumatoria de todos los resultados de los puntajes finales de los criterios analizados, esto multiplicado por </w:t>
+      </w:r>
+      <w:r>
+        <w:rPr>
+          <w:rFonts w:eastAsiaTheme="majorEastAsia" w:cstheme="majorBidi"/>
+          <w:b/>
+        </w:rPr>
+        <w:t>R</w:t>
+      </w:r>
+      <w:r>
+        <w:rPr>
+          <w:rFonts w:eastAsiaTheme="majorEastAsia" w:cstheme="majorBidi"/>
+        </w:rPr>
+        <w:t xml:space="preserve"> que es la razón que se aplicara entre factores, esto en caso de que sea necesario equilibrar un factor con respecto a otro.</w:t>
+      </w:r>
+    </w:p>
+    <w:p>
+      <w:pPr>
+        <w:rPr>
+          <w:rFonts w:eastAsiaTheme="majorEastAsia" w:cstheme="majorBidi"/>
+        </w:rPr>
+      </w:pPr>
+    </w:p>
+    <w:p>
+      <w:pPr>
+        <w:rPr>
+          <w:rFonts w:eastAsiaTheme="majorEastAsia" w:cstheme="majorBidi"/>
+        </w:rPr>
+      </w:pPr>
+      <w:bookmarkStart w:id="34" w:name="_GoBack"/>
+      <w:bookmarkEnd w:id="34"/>
     </w:p>
     <w:p>
       <w:pPr>
@@ -9507,587 +12376,6 @@
 </w:styles>
 </file>
 
-<file path=word/glossary/document.xml><?xml version="1.0" encoding="utf-8"?>
-<w:glossaryDocument xmlns:wpc="http://schemas.microsoft.com/office/word/2010/wordprocessingCanvas" xmlns:mc="http://schemas.openxmlformats.org/markup-compatibility/2006" xmlns:o="urn:schemas-microsoft-com:office:office" xmlns:r="http://schemas.openxmlformats.org/officeDocument/2006/relationships" xmlns:m="http://schemas.openxmlformats.org/officeDocument/2006/math" xmlns:v="urn:schemas-microsoft-com:vml" xmlns:wp14="http://schemas.microsoft.com/office/word/2010/wordprocessingDrawing" xmlns:wp="http://schemas.openxmlformats.org/drawingml/2006/wordprocessingDrawing" xmlns:w10="urn:schemas-microsoft-com:office:word" xmlns:w="http://schemas.openxmlformats.org/wordprocessingml/2006/main" xmlns:w14="http://schemas.microsoft.com/office/word/2010/wordml" xmlns:w15="http://schemas.microsoft.com/office/word/2012/wordml" xmlns:wpg="http://schemas.microsoft.com/office/word/2010/wordprocessingGroup" xmlns:wpi="http://schemas.microsoft.com/office/word/2010/wordprocessingInk" xmlns:wne="http://schemas.microsoft.com/office/word/2006/wordml" xmlns:wps="http://schemas.microsoft.com/office/word/2010/wordprocessingShape" mc:Ignorable="w14 w15 wp14"/>
-</file>
-
-<file path=word/glossary/fontTable.xml><?xml version="1.0" encoding="utf-8"?>
-<w:fonts xmlns:mc="http://schemas.openxmlformats.org/markup-compatibility/2006" xmlns:r="http://schemas.openxmlformats.org/officeDocument/2006/relationships" xmlns:w="http://schemas.openxmlformats.org/wordprocessingml/2006/main" xmlns:w14="http://schemas.microsoft.com/office/word/2010/wordml" xmlns:w15="http://schemas.microsoft.com/office/word/2012/wordml" mc:Ignorable="w14 w15">
-  <w:font w:name="Symbol">
-    <w:panose1 w:val="05050102010706020507"/>
-    <w:charset w:val="02"/>
-    <w:family w:val="roman"/>
-    <w:pitch w:val="variable"/>
-    <w:sig w:usb0="00000000" w:usb1="10000000" w:usb2="00000000" w:usb3="00000000" w:csb0="80000000" w:csb1="00000000"/>
-  </w:font>
-  <w:font w:name="Times New Roman">
-    <w:panose1 w:val="02020603050405020304"/>
-    <w:charset w:val="00"/>
-    <w:family w:val="roman"/>
-    <w:pitch w:val="variable"/>
-    <w:sig w:usb0="E0002EFF" w:usb1="C0007843" w:usb2="00000009" w:usb3="00000000" w:csb0="000001FF" w:csb1="00000000"/>
-  </w:font>
-  <w:font w:name="Courier New">
-    <w:panose1 w:val="02070309020205020404"/>
-    <w:charset w:val="00"/>
-    <w:family w:val="modern"/>
-    <w:pitch w:val="fixed"/>
-    <w:sig w:usb0="E0002AFF" w:usb1="C0007843" w:usb2="00000009" w:usb3="00000000" w:csb0="000001FF" w:csb1="00000000"/>
-  </w:font>
-  <w:font w:name="Wingdings">
-    <w:panose1 w:val="05000000000000000000"/>
-    <w:charset w:val="02"/>
-    <w:family w:val="auto"/>
-    <w:pitch w:val="variable"/>
-    <w:sig w:usb0="00000000" w:usb1="10000000" w:usb2="00000000" w:usb3="00000000" w:csb0="80000000" w:csb1="00000000"/>
-  </w:font>
-  <w:font w:name="Cambria">
-    <w:panose1 w:val="02040503050406030204"/>
-    <w:charset w:val="00"/>
-    <w:family w:val="roman"/>
-    <w:pitch w:val="variable"/>
-    <w:sig w:usb0="E00002FF" w:usb1="400004FF" w:usb2="00000000" w:usb3="00000000" w:csb0="0000019F" w:csb1="00000000"/>
-  </w:font>
-  <w:font w:name="Segoe UI">
-    <w:panose1 w:val="020B0502040204020203"/>
-    <w:charset w:val="00"/>
-    <w:family w:val="swiss"/>
-    <w:pitch w:val="variable"/>
-    <w:sig w:usb0="E4002EFF" w:usb1="C000E47F" w:usb2="00000009" w:usb3="00000000" w:csb0="000001FF" w:csb1="00000000"/>
-  </w:font>
-  <w:font w:name="Arial">
-    <w:panose1 w:val="020B0604020202020204"/>
-    <w:charset w:val="00"/>
-    <w:family w:val="swiss"/>
-    <w:pitch w:val="variable"/>
-    <w:sig w:usb0="E0002AFF" w:usb1="C0007843" w:usb2="00000009" w:usb3="00000000" w:csb0="000001FF" w:csb1="00000000"/>
-  </w:font>
-  <w:font w:name="Tahoma">
-    <w:panose1 w:val="020B0604030504040204"/>
-    <w:charset w:val="00"/>
-    <w:family w:val="swiss"/>
-    <w:pitch w:val="variable"/>
-    <w:sig w:usb0="E1002EFF" w:usb1="C000605B" w:usb2="00000029" w:usb3="00000000" w:csb0="000101FF" w:csb1="00000000"/>
-  </w:font>
-  <w:font w:name="Calibri">
-    <w:panose1 w:val="020F0502020204030204"/>
-    <w:charset w:val="00"/>
-    <w:family w:val="swiss"/>
-    <w:pitch w:val="variable"/>
-    <w:sig w:usb0="E00002FF" w:usb1="4000ACFF" w:usb2="00000001" w:usb3="00000000" w:csb0="0000019F" w:csb1="00000000"/>
-  </w:font>
-  <w:font w:name="Consolas">
-    <w:panose1 w:val="020B0609020204030204"/>
-    <w:charset w:val="00"/>
-    <w:family w:val="modern"/>
-    <w:pitch w:val="fixed"/>
-    <w:sig w:usb0="E00002FF" w:usb1="0000FCFF" w:usb2="00000001" w:usb3="00000000" w:csb0="0000019F" w:csb1="00000000"/>
-  </w:font>
-  <w:font w:name="Arial Unicode MS">
-    <w:panose1 w:val="020B0604020202020204"/>
-    <w:charset w:val="80"/>
-    <w:family w:val="swiss"/>
-    <w:pitch w:val="variable"/>
-    <w:sig w:usb0="F7FFAFFF" w:usb1="E9DFFFFF" w:usb2="0000003F" w:usb3="00000000" w:csb0="003F01FF" w:csb1="00000000"/>
-  </w:font>
-  <w:font w:name="Cambria Math">
-    <w:panose1 w:val="02040503050406030204"/>
-    <w:charset w:val="00"/>
-    <w:family w:val="roman"/>
-    <w:pitch w:val="variable"/>
-    <w:sig w:usb0="E00002FF" w:usb1="420024FF" w:usb2="00000000" w:usb3="00000000" w:csb0="0000019F" w:csb1="00000000"/>
-  </w:font>
-  <w:font w:name="Calibri Light">
-    <w:panose1 w:val="020F0302020204030204"/>
-    <w:charset w:val="00"/>
-    <w:family w:val="swiss"/>
-    <w:pitch w:val="variable"/>
-    <w:sig w:usb0="A00002EF" w:usb1="4000207B" w:usb2="00000000" w:usb3="00000000" w:csb0="0000019F" w:csb1="00000000"/>
-  </w:font>
-</w:fonts>
-</file>
-
-<file path=word/glossary/settings.xml><?xml version="1.0" encoding="utf-8"?>
-<w:settings xmlns:mc="http://schemas.openxmlformats.org/markup-compatibility/2006" xmlns:o="urn:schemas-microsoft-com:office:office" xmlns:r="http://schemas.openxmlformats.org/officeDocument/2006/relationships" xmlns:m="http://schemas.openxmlformats.org/officeDocument/2006/math" xmlns:v="urn:schemas-microsoft-com:vml" xmlns:w10="urn:schemas-microsoft-com:office:word" xmlns:w="http://schemas.openxmlformats.org/wordprocessingml/2006/main" xmlns:w14="http://schemas.microsoft.com/office/word/2010/wordml" xmlns:w15="http://schemas.microsoft.com/office/word/2012/wordml" xmlns:sl="http://schemas.openxmlformats.org/schemaLibrary/2006/main" mc:Ignorable="w14 w15">
-  <w:view w:val="normal"/>
-  <w:defaultTabStop w:val="708"/>
-  <w:hyphenationZone w:val="425"/>
-  <w:characterSpacingControl w:val="doNotCompress"/>
-  <w:compat>
-    <w:useFELayout/>
-    <w:compatSetting w:name="compatibilityMode" w:uri="http://schemas.microsoft.com/office/word" w:val="15"/>
-    <w:compatSetting w:name="overrideTableStyleFontSizeAndJustification" w:uri="http://schemas.microsoft.com/office/word" w:val="1"/>
-    <w:compatSetting w:name="enableOpenTypeFeatures" w:uri="http://schemas.microsoft.com/office/word" w:val="1"/>
-    <w:compatSetting w:name="doNotFlipMirrorIndents" w:uri="http://schemas.microsoft.com/office/word" w:val="1"/>
-    <w:compatSetting w:name="differentiateMultirowTableHeaders" w:uri="http://schemas.microsoft.com/office/word" w:val="1"/>
-  </w:compat>
-  <w:rsids>
-    <w:rsidRoot w:val="00F06EB8"/>
-    <w:rsid w:val="003509CB"/>
-    <w:rsid w:val="00F06EB8"/>
-  </w:rsids>
-  <m:mathPr>
-    <m:mathFont m:val="Cambria Math"/>
-    <m:brkBin m:val="before"/>
-    <m:brkBinSub m:val="--"/>
-    <m:smallFrac m:val="0"/>
-    <m:dispDef/>
-    <m:lMargin m:val="0"/>
-    <m:rMargin m:val="0"/>
-    <m:defJc m:val="centerGroup"/>
-    <m:wrapIndent m:val="1440"/>
-    <m:intLim m:val="subSup"/>
-    <m:naryLim m:val="undOvr"/>
-  </m:mathPr>
-  <w:themeFontLang w:val="es-CL"/>
-  <w:clrSchemeMapping w:bg1="light1" w:t1="dark1" w:bg2="light2" w:t2="dark2" w:accent1="accent1" w:accent2="accent2" w:accent3="accent3" w:accent4="accent4" w:accent5="accent5" w:accent6="accent6" w:hyperlink="hyperlink" w:followedHyperlink="followedHyperlink"/>
-  <w:decimalSymbol w:val=","/>
-  <w:listSeparator w:val=";"/>
-  <w15:chartTrackingRefBased/>
-</w:settings>
-</file>
-
-<file path=word/glossary/styles.xml><?xml version="1.0" encoding="utf-8"?>
-<w:styles xmlns:mc="http://schemas.openxmlformats.org/markup-compatibility/2006" xmlns:r="http://schemas.openxmlformats.org/officeDocument/2006/relationships" xmlns:w="http://schemas.openxmlformats.org/wordprocessingml/2006/main" xmlns:w14="http://schemas.microsoft.com/office/word/2010/wordml" xmlns:w15="http://schemas.microsoft.com/office/word/2012/wordml" mc:Ignorable="w14 w15">
-  <w:docDefaults>
-    <w:rPrDefault>
-      <w:rPr>
-        <w:rFonts w:asciiTheme="minorHAnsi" w:eastAsiaTheme="minorEastAsia" w:hAnsiTheme="minorHAnsi" w:cstheme="minorBidi"/>
-        <w:sz w:val="22"/>
-        <w:szCs w:val="22"/>
-        <w:lang w:val="es-CL" w:eastAsia="es-CL" w:bidi="ar-SA"/>
-      </w:rPr>
-    </w:rPrDefault>
-    <w:pPrDefault>
-      <w:pPr>
-        <w:spacing w:after="160" w:line="259" w:lineRule="auto"/>
-      </w:pPr>
-    </w:pPrDefault>
-  </w:docDefaults>
-  <w:latentStyles w:defLockedState="0" w:defUIPriority="99" w:defSemiHidden="0" w:defUnhideWhenUsed="0" w:defQFormat="0" w:count="371">
-    <w:lsdException w:name="Normal" w:uiPriority="0" w:qFormat="1"/>
-    <w:lsdException w:name="heading 1" w:uiPriority="9" w:qFormat="1"/>
-    <w:lsdException w:name="heading 2" w:semiHidden="1" w:uiPriority="9" w:unhideWhenUsed="1" w:qFormat="1"/>
-    <w:lsdException w:name="heading 3" w:semiHidden="1" w:uiPriority="9" w:unhideWhenUsed="1" w:qFormat="1"/>
-    <w:lsdException w:name="heading 4" w:semiHidden="1" w:uiPriority="9" w:unhideWhenUsed="1" w:qFormat="1"/>
-    <w:lsdException w:name="heading 5" w:semiHidden="1" w:uiPriority="9" w:unhideWhenUsed="1" w:qFormat="1"/>
-    <w:lsdException w:name="heading 6" w:semiHidden="1" w:uiPriority="9" w:unhideWhenUsed="1" w:qFormat="1"/>
-    <w:lsdException w:name="heading 7" w:semiHidden="1" w:uiPriority="9" w:unhideWhenUsed="1" w:qFormat="1"/>
-    <w:lsdException w:name="heading 8" w:semiHidden="1" w:uiPriority="9" w:unhideWhenUsed="1" w:qFormat="1"/>
-    <w:lsdException w:name="heading 9" w:semiHidden="1" w:uiPriority="9" w:unhideWhenUsed="1" w:qFormat="1"/>
-    <w:lsdException w:name="index 1" w:semiHidden="1" w:unhideWhenUsed="1"/>
-    <w:lsdException w:name="index 2" w:semiHidden="1" w:unhideWhenUsed="1"/>
-    <w:lsdException w:name="index 3" w:semiHidden="1" w:unhideWhenUsed="1"/>
-    <w:lsdException w:name="index 4" w:semiHidden="1" w:unhideWhenUsed="1"/>
-    <w:lsdException w:name="index 5" w:semiHidden="1" w:unhideWhenUsed="1"/>
-    <w:lsdException w:name="index 6" w:semiHidden="1" w:unhideWhenUsed="1"/>
-    <w:lsdException w:name="index 7" w:semiHidden="1" w:unhideWhenUsed="1"/>
-    <w:lsdException w:name="index 8" w:semiHidden="1" w:unhideWhenUsed="1"/>
-    <w:lsdException w:name="index 9" w:semiHidden="1" w:unhideWhenUsed="1"/>
-    <w:lsdException w:name="toc 1" w:semiHidden="1" w:uiPriority="39" w:unhideWhenUsed="1"/>
-    <w:lsdException w:name="toc 2" w:semiHidden="1" w:uiPriority="39" w:unhideWhenUsed="1"/>
-    <w:lsdException w:name="toc 3" w:semiHidden="1" w:uiPriority="39" w:unhideWhenUsed="1"/>
-    <w:lsdException w:name="toc 4" w:semiHidden="1" w:uiPriority="39" w:unhideWhenUsed="1"/>
-    <w:lsdException w:name="toc 5" w:semiHidden="1" w:uiPriority="39" w:unhideWhenUsed="1"/>
-    <w:lsdException w:name="toc 6" w:semiHidden="1" w:uiPriority="39" w:unhideWhenUsed="1"/>
-    <w:lsdException w:name="toc 7" w:semiHidden="1" w:uiPriority="39" w:unhideWhenUsed="1"/>
-    <w:lsdException w:name="toc 8" w:semiHidden="1" w:uiPriority="39" w:unhideWhenUsed="1"/>
-    <w:lsdException w:name="toc 9" w:semiHidden="1" w:uiPriority="39" w:unhideWhenUsed="1"/>
-    <w:lsdException w:name="Normal Indent" w:semiHidden="1" w:unhideWhenUsed="1"/>
-    <w:lsdException w:name="footnote text" w:semiHidden="1" w:unhideWhenUsed="1"/>
-    <w:lsdException w:name="annotation text" w:semiHidden="1" w:unhideWhenUsed="1"/>
-    <w:lsdException w:name="header" w:semiHidden="1" w:unhideWhenUsed="1"/>
-    <w:lsdException w:name="footer" w:semiHidden="1" w:unhideWhenUsed="1"/>
-    <w:lsdException w:name="index heading" w:semiHidden="1" w:unhideWhenUsed="1"/>
-    <w:lsdException w:name="caption" w:semiHidden="1" w:uiPriority="35" w:unhideWhenUsed="1" w:qFormat="1"/>
-    <w:lsdException w:name="table of figures" w:semiHidden="1" w:unhideWhenUsed="1"/>
-    <w:lsdException w:name="envelope address" w:semiHidden="1" w:unhideWhenUsed="1"/>
-    <w:lsdException w:name="envelope return" w:semiHidden="1" w:unhideWhenUsed="1"/>
-    <w:lsdException w:name="footnote reference" w:semiHidden="1" w:unhideWhenUsed="1"/>
-    <w:lsdException w:name="annotation reference" w:semiHidden="1" w:unhideWhenUsed="1"/>
-    <w:lsdException w:name="line number" w:semiHidden="1" w:unhideWhenUsed="1"/>
-    <w:lsdException w:name="page number" w:semiHidden="1" w:unhideWhenUsed="1"/>
-    <w:lsdException w:name="endnote reference" w:semiHidden="1" w:unhideWhenUsed="1"/>
-    <w:lsdException w:name="endnote text" w:semiHidden="1" w:unhideWhenUsed="1"/>
-    <w:lsdException w:name="table of authorities" w:semiHidden="1" w:unhideWhenUsed="1"/>
-    <w:lsdException w:name="macro" w:semiHidden="1" w:unhideWhenUsed="1"/>
-    <w:lsdException w:name="toa heading" w:semiHidden="1" w:unhideWhenUsed="1"/>
-    <w:lsdException w:name="List" w:semiHidden="1" w:unhideWhenUsed="1"/>
-    <w:lsdException w:name="List Bullet" w:semiHidden="1" w:unhideWhenUsed="1"/>
-    <w:lsdException w:name="List Number" w:semiHidden="1" w:unhideWhenUsed="1"/>
-    <w:lsdException w:name="List 2" w:semiHidden="1" w:unhideWhenUsed="1"/>
-    <w:lsdException w:name="List 3" w:semiHidden="1" w:unhideWhenUsed="1"/>
-    <w:lsdException w:name="List 4" w:semiHidden="1" w:unhideWhenUsed="1"/>
-    <w:lsdException w:name="List 5" w:semiHidden="1" w:unhideWhenUsed="1"/>
-    <w:lsdException w:name="List Bullet 2" w:semiHidden="1" w:unhideWhenUsed="1"/>
-    <w:lsdException w:name="List Bullet 3" w:semiHidden="1" w:unhideWhenUsed="1"/>
-    <w:lsdException w:name="List Bullet 4" w:semiHidden="1" w:unhideWhenUsed="1"/>
-    <w:lsdException w:name="List Bullet 5" w:semiHidden="1" w:unhideWhenUsed="1"/>
-    <w:lsdException w:name="List Number 2" w:semiHidden="1" w:unhideWhenUsed="1"/>
-    <w:lsdException w:name="List Number 3" w:semiHidden="1" w:unhideWhenUsed="1"/>
-    <w:lsdException w:name="List Number 4" w:semiHidden="1" w:unhideWhenUsed="1"/>
-    <w:lsdException w:name="List Number 5" w:semiHidden="1" w:unhideWhenUsed="1"/>
-    <w:lsdException w:name="Title" w:uiPriority="10" w:qFormat="1"/>
-    <w:lsdException w:name="Closing" w:semiHidden="1" w:unhideWhenUsed="1"/>
-    <w:lsdException w:name="Signature" w:semiHidden="1" w:unhideWhenUsed="1"/>
-    <w:lsdException w:name="Default Paragraph Font" w:semiHidden="1" w:uiPriority="1" w:unhideWhenUsed="1"/>
-    <w:lsdException w:name="Body Text" w:semiHidden="1" w:unhideWhenUsed="1"/>
-    <w:lsdException w:name="Body Text Indent" w:semiHidden="1" w:unhideWhenUsed="1"/>
-    <w:lsdException w:name="List Continue" w:semiHidden="1" w:unhideWhenUsed="1"/>
-    <w:lsdException w:name="List Continue 2" w:semiHidden="1" w:unhideWhenUsed="1"/>
-    <w:lsdException w:name="List Continue 3" w:semiHidden="1" w:unhideWhenUsed="1"/>
-    <w:lsdException w:name="List Continue 4" w:semiHidden="1" w:unhideWhenUsed="1"/>
-    <w:lsdException w:name="List Continue 5" w:semiHidden="1" w:unhideWhenUsed="1"/>
-    <w:lsdException w:name="Message Header" w:semiHidden="1" w:unhideWhenUsed="1"/>
-    <w:lsdException w:name="Subtitle" w:uiPriority="11" w:qFormat="1"/>
-    <w:lsdException w:name="Salutation" w:semiHidden="1" w:unhideWhenUsed="1"/>
-    <w:lsdException w:name="Date" w:semiHidden="1" w:unhideWhenUsed="1"/>
-    <w:lsdException w:name="Body Text First Indent" w:semiHidden="1" w:unhideWhenUsed="1"/>
-    <w:lsdException w:name="Body Text First Indent 2" w:semiHidden="1" w:unhideWhenUsed="1"/>
-    <w:lsdException w:name="Note Heading" w:semiHidden="1" w:unhideWhenUsed="1"/>
-    <w:lsdException w:name="Body Text 2" w:semiHidden="1" w:unhideWhenUsed="1"/>
-    <w:lsdException w:name="Body Text 3" w:semiHidden="1" w:unhideWhenUsed="1"/>
-    <w:lsdException w:name="Body Text Indent 2" w:semiHidden="1" w:unhideWhenUsed="1"/>
-    <w:lsdException w:name="Body Text Indent 3" w:semiHidden="1" w:unhideWhenUsed="1"/>
-    <w:lsdException w:name="Block Text" w:semiHidden="1" w:unhideWhenUsed="1"/>
-    <w:lsdException w:name="Hyperlink" w:semiHidden="1" w:unhideWhenUsed="1"/>
-    <w:lsdException w:name="FollowedHyperlink" w:semiHidden="1" w:unhideWhenUsed="1"/>
-    <w:lsdException w:name="Strong" w:uiPriority="22" w:qFormat="1"/>
-    <w:lsdException w:name="Emphasis" w:uiPriority="20" w:qFormat="1"/>
-    <w:lsdException w:name="Document Map" w:semiHidden="1" w:unhideWhenUsed="1"/>
-    <w:lsdException w:name="Plain Text" w:semiHidden="1" w:unhideWhenUsed="1"/>
-    <w:lsdException w:name="E-mail Signature" w:semiHidden="1" w:unhideWhenUsed="1"/>
-    <w:lsdException w:name="HTML Top of Form" w:semiHidden="1" w:unhideWhenUsed="1"/>
-    <w:lsdException w:name="HTML Bottom of Form" w:semiHidden="1" w:unhideWhenUsed="1"/>
-    <w:lsdException w:name="Normal (Web)" w:semiHidden="1" w:unhideWhenUsed="1"/>
-    <w:lsdException w:name="HTML Acronym" w:semiHidden="1" w:unhideWhenUsed="1"/>
-    <w:lsdException w:name="HTML Address" w:semiHidden="1" w:unhideWhenUsed="1"/>
-    <w:lsdException w:name="HTML Cite" w:semiHidden="1" w:unhideWhenUsed="1"/>
-    <w:lsdException w:name="HTML Code" w:semiHidden="1" w:unhideWhenUsed="1"/>
-    <w:lsdException w:name="HTML Definition" w:semiHidden="1" w:unhideWhenUsed="1"/>
-    <w:lsdException w:name="HTML Keyboard" w:semiHidden="1" w:unhideWhenUsed="1"/>
-    <w:lsdException w:name="HTML Preformatted" w:semiHidden="1" w:unhideWhenUsed="1"/>
-    <w:lsdException w:name="HTML Sample" w:semiHidden="1" w:unhideWhenUsed="1"/>
-    <w:lsdException w:name="HTML Typewriter" w:semiHidden="1" w:unhideWhenUsed="1"/>
-    <w:lsdException w:name="HTML Variable" w:semiHidden="1" w:unhideWhenUsed="1"/>
-    <w:lsdException w:name="Normal Table" w:semiHidden="1" w:unhideWhenUsed="1"/>
-    <w:lsdException w:name="annotation subject" w:semiHidden="1" w:unhideWhenUsed="1"/>
-    <w:lsdException w:name="No List" w:semiHidden="1" w:unhideWhenUsed="1"/>
-    <w:lsdException w:name="Outline List 1" w:semiHidden="1" w:unhideWhenUsed="1"/>
-    <w:lsdException w:name="Outline List 2" w:semiHidden="1" w:unhideWhenUsed="1"/>
-    <w:lsdException w:name="Outline List 3" w:semiHidden="1" w:unhideWhenUsed="1"/>
-    <w:lsdException w:name="Table Simple 1" w:semiHidden="1" w:unhideWhenUsed="1"/>
-    <w:lsdException w:name="Table Simple 2" w:semiHidden="1" w:unhideWhenUsed="1"/>
-    <w:lsdException w:name="Table Simple 3" w:semiHidden="1" w:unhideWhenUsed="1"/>
-    <w:lsdException w:name="Table Classic 1" w:semiHidden="1" w:unhideWhenUsed="1"/>
-    <w:lsdException w:name="Table Classic 2" w:semiHidden="1" w:unhideWhenUsed="1"/>
-    <w:lsdException w:name="Table Classic 3" w:semiHidden="1" w:unhideWhenUsed="1"/>
-    <w:lsdException w:name="Table Classic 4" w:semiHidden="1" w:unhideWhenUsed="1"/>
-    <w:lsdException w:name="Table Colorful 1" w:semiHidden="1" w:unhideWhenUsed="1"/>
-    <w:lsdException w:name="Table Colorful 2" w:semiHidden="1" w:unhideWhenUsed="1"/>
-    <w:lsdException w:name="Table Colorful 3" w:semiHidden="1" w:unhideWhenUsed="1"/>
-    <w:lsdException w:name="Table Columns 1" w:semiHidden="1" w:unhideWhenUsed="1"/>
-    <w:lsdException w:name="Table Columns 2" w:semiHidden="1" w:unhideWhenUsed="1"/>
-    <w:lsdException w:name="Table Columns 3" w:semiHidden="1" w:unhideWhenUsed="1"/>
-    <w:lsdException w:name="Table Columns 4" w:semiHidden="1" w:unhideWhenUsed="1"/>
-    <w:lsdException w:name="Table Columns 5" w:semiHidden="1" w:unhideWhenUsed="1"/>
-    <w:lsdException w:name="Table Grid 1" w:semiHidden="1" w:unhideWhenUsed="1"/>
-    <w:lsdException w:name="Table Grid 2" w:semiHidden="1" w:unhideWhenUsed="1"/>
-    <w:lsdException w:name="Table Grid 3" w:semiHidden="1" w:unhideWhenUsed="1"/>
-    <w:lsdException w:name="Table Grid 4" w:semiHidden="1" w:unhideWhenUsed="1"/>
-    <w:lsdException w:name="Table Grid 5" w:semiHidden="1" w:unhideWhenUsed="1"/>
-    <w:lsdException w:name="Table Grid 6" w:semiHidden="1" w:unhideWhenUsed="1"/>
-    <w:lsdException w:name="Table Grid 7" w:semiHidden="1" w:unhideWhenUsed="1"/>
-    <w:lsdException w:name="Table Grid 8" w:semiHidden="1" w:unhideWhenUsed="1"/>
-    <w:lsdException w:name="Table List 1" w:semiHidden="1" w:unhideWhenUsed="1"/>
-    <w:lsdException w:name="Table List 2" w:semiHidden="1" w:unhideWhenUsed="1"/>
-    <w:lsdException w:name="Table List 3" w:semiHidden="1" w:unhideWhenUsed="1"/>
-    <w:lsdException w:name="Table List 4" w:semiHidden="1" w:unhideWhenUsed="1"/>
-    <w:lsdException w:name="Table List 5" w:semiHidden="1" w:unhideWhenUsed="1"/>
-    <w:lsdException w:name="Table List 6" w:semiHidden="1" w:unhideWhenUsed="1"/>
-    <w:lsdException w:name="Table List 7" w:semiHidden="1" w:unhideWhenUsed="1"/>
-    <w:lsdException w:name="Table List 8" w:semiHidden="1" w:unhideWhenUsed="1"/>
-    <w:lsdException w:name="Table 3D effects 1" w:semiHidden="1" w:unhideWhenUsed="1"/>
-    <w:lsdException w:name="Table 3D effects 2" w:semiHidden="1" w:unhideWhenUsed="1"/>
-    <w:lsdException w:name="Table 3D effects 3" w:semiHidden="1" w:unhideWhenUsed="1"/>
-    <w:lsdException w:name="Table Contemporary" w:semiHidden="1" w:unhideWhenUsed="1"/>
-    <w:lsdException w:name="Table Elegant" w:semiHidden="1" w:unhideWhenUsed="1"/>
-    <w:lsdException w:name="Table Professional" w:semiHidden="1" w:unhideWhenUsed="1"/>
-    <w:lsdException w:name="Table Subtle 1" w:semiHidden="1" w:unhideWhenUsed="1"/>
-    <w:lsdException w:name="Table Subtle 2" w:semiHidden="1" w:unhideWhenUsed="1"/>
-    <w:lsdException w:name="Table Web 1" w:semiHidden="1" w:unhideWhenUsed="1"/>
-    <w:lsdException w:name="Table Web 2" w:semiHidden="1" w:unhideWhenUsed="1"/>
-    <w:lsdException w:name="Table Web 3" w:semiHidden="1" w:unhideWhenUsed="1"/>
-    <w:lsdException w:name="Balloon Text" w:semiHidden="1" w:unhideWhenUsed="1"/>
-    <w:lsdException w:name="Table Grid" w:uiPriority="39"/>
-    <w:lsdException w:name="Table Theme" w:semiHidden="1" w:unhideWhenUsed="1"/>
-    <w:lsdException w:name="Placeholder Text" w:semiHidden="1"/>
-    <w:lsdException w:name="No Spacing" w:uiPriority="1" w:qFormat="1"/>
-    <w:lsdException w:name="Light Shading" w:uiPriority="60"/>
-    <w:lsdException w:name="Light List" w:uiPriority="61"/>
-    <w:lsdException w:name="Light Grid" w:uiPriority="62"/>
-    <w:lsdException w:name="Medium Shading 1" w:uiPriority="63"/>
-    <w:lsdException w:name="Medium Shading 2" w:uiPriority="64"/>
-    <w:lsdException w:name="Medium List 1" w:uiPriority="65"/>
-    <w:lsdException w:name="Medium List 2" w:uiPriority="66"/>
-    <w:lsdException w:name="Medium Grid 1" w:uiPriority="67"/>
-    <w:lsdException w:name="Medium Grid 2" w:uiPriority="68"/>
-    <w:lsdException w:name="Medium Grid 3" w:uiPriority="69"/>
-    <w:lsdException w:name="Dark List" w:uiPriority="70"/>
-    <w:lsdException w:name="Colorful Shading" w:uiPriority="71"/>
-    <w:lsdException w:name="Colorful List" w:uiPriority="72"/>
-    <w:lsdException w:name="Colorful Grid" w:uiPriority="73"/>
-    <w:lsdException w:name="Light Shading Accent 1" w:uiPriority="60"/>
-    <w:lsdException w:name="Light List Accent 1" w:uiPriority="61"/>
-    <w:lsdException w:name="Light Grid Accent 1" w:uiPriority="62"/>
-    <w:lsdException w:name="Medium Shading 1 Accent 1" w:uiPriority="63"/>
-    <w:lsdException w:name="Medium Shading 2 Accent 1" w:uiPriority="64"/>
-    <w:lsdException w:name="Medium List 1 Accent 1" w:uiPriority="65"/>
-    <w:lsdException w:name="Revision" w:semiHidden="1"/>
-    <w:lsdException w:name="List Paragraph" w:uiPriority="34" w:qFormat="1"/>
-    <w:lsdException w:name="Quote" w:uiPriority="29" w:qFormat="1"/>
-    <w:lsdException w:name="Intense Quote" w:uiPriority="30" w:qFormat="1"/>
-    <w:lsdException w:name="Medium List 2 Accent 1" w:uiPriority="66"/>
-    <w:lsdException w:name="Medium Grid 1 Accent 1" w:uiPriority="67"/>
-    <w:lsdException w:name="Medium Grid 2 Accent 1" w:uiPriority="68"/>
-    <w:lsdException w:name="Medium Grid 3 Accent 1" w:uiPriority="69"/>
-    <w:lsdException w:name="Dark List Accent 1" w:uiPriority="70"/>
-    <w:lsdException w:name="Colorful Shading Accent 1" w:uiPriority="71"/>
-    <w:lsdException w:name="Colorful List Accent 1" w:uiPriority="72"/>
-    <w:lsdException w:name="Colorful Grid Accent 1" w:uiPriority="73"/>
-    <w:lsdException w:name="Light Shading Accent 2" w:uiPriority="60"/>
-    <w:lsdException w:name="Light List Accent 2" w:uiPriority="61"/>
-    <w:lsdException w:name="Light Grid Accent 2" w:uiPriority="62"/>
-    <w:lsdException w:name="Medium Shading 1 Accent 2" w:uiPriority="63"/>
-    <w:lsdException w:name="Medium Shading 2 Accent 2" w:uiPriority="64"/>
-    <w:lsdException w:name="Medium List 1 Accent 2" w:uiPriority="65"/>
-    <w:lsdException w:name="Medium List 2 Accent 2" w:uiPriority="66"/>
-    <w:lsdException w:name="Medium Grid 1 Accent 2" w:uiPriority="67"/>
-    <w:lsdException w:name="Medium Grid 2 Accent 2" w:uiPriority="68"/>
-    <w:lsdException w:name="Medium Grid 3 Accent 2" w:uiPriority="69"/>
-    <w:lsdException w:name="Dark List Accent 2" w:uiPriority="70"/>
-    <w:lsdException w:name="Colorful Shading Accent 2" w:uiPriority="71"/>
-    <w:lsdException w:name="Colorful List Accent 2" w:uiPriority="72"/>
-    <w:lsdException w:name="Colorful Grid Accent 2" w:uiPriority="73"/>
-    <w:lsdException w:name="Light Shading Accent 3" w:uiPriority="60"/>
-    <w:lsdException w:name="Light List Accent 3" w:uiPriority="61"/>
-    <w:lsdException w:name="Light Grid Accent 3" w:uiPriority="62"/>
-    <w:lsdException w:name="Medium Shading 1 Accent 3" w:uiPriority="63"/>
-    <w:lsdException w:name="Medium Shading 2 Accent 3" w:uiPriority="64"/>
-    <w:lsdException w:name="Medium List 1 Accent 3" w:uiPriority="65"/>
-    <w:lsdException w:name="Medium List 2 Accent 3" w:uiPriority="66"/>
-    <w:lsdException w:name="Medium Grid 1 Accent 3" w:uiPriority="67"/>
-    <w:lsdException w:name="Medium Grid 2 Accent 3" w:uiPriority="68"/>
-    <w:lsdException w:name="Medium Grid 3 Accent 3" w:uiPriority="69"/>
-    <w:lsdException w:name="Dark List Accent 3" w:uiPriority="70"/>
-    <w:lsdException w:name="Colorful Shading Accent 3" w:uiPriority="71"/>
-    <w:lsdException w:name="Colorful List Accent 3" w:uiPriority="72"/>
-    <w:lsdException w:name="Colorful Grid Accent 3" w:uiPriority="73"/>
-    <w:lsdException w:name="Light Shading Accent 4" w:uiPriority="60"/>
-    <w:lsdException w:name="Light List Accent 4" w:uiPriority="61"/>
-    <w:lsdException w:name="Light Grid Accent 4" w:uiPriority="62"/>
-    <w:lsdException w:name="Medium Shading 1 Accent 4" w:uiPriority="63"/>
-    <w:lsdException w:name="Medium Shading 2 Accent 4" w:uiPriority="64"/>
-    <w:lsdException w:name="Medium List 1 Accent 4" w:uiPriority="65"/>
-    <w:lsdException w:name="Medium List 2 Accent 4" w:uiPriority="66"/>
-    <w:lsdException w:name="Medium Grid 1 Accent 4" w:uiPriority="67"/>
-    <w:lsdException w:name="Medium Grid 2 Accent 4" w:uiPriority="68"/>
-    <w:lsdException w:name="Medium Grid 3 Accent 4" w:uiPriority="69"/>
-    <w:lsdException w:name="Dark List Accent 4" w:uiPriority="70"/>
-    <w:lsdException w:name="Colorful Shading Accent 4" w:uiPriority="71"/>
-    <w:lsdException w:name="Colorful List Accent 4" w:uiPriority="72"/>
-    <w:lsdException w:name="Colorful Grid Accent 4" w:uiPriority="73"/>
-    <w:lsdException w:name="Light Shading Accent 5" w:uiPriority="60"/>
-    <w:lsdException w:name="Light List Accent 5" w:uiPriority="61"/>
-    <w:lsdException w:name="Light Grid Accent 5" w:uiPriority="62"/>
-    <w:lsdException w:name="Medium Shading 1 Accent 5" w:uiPriority="63"/>
-    <w:lsdException w:name="Medium Shading 2 Accent 5" w:uiPriority="64"/>
-    <w:lsdException w:name="Medium List 1 Accent 5" w:uiPriority="65"/>
-    <w:lsdException w:name="Medium List 2 Accent 5" w:uiPriority="66"/>
-    <w:lsdException w:name="Medium Grid 1 Accent 5" w:uiPriority="67"/>
-    <w:lsdException w:name="Medium Grid 2 Accent 5" w:uiPriority="68"/>
-    <w:lsdException w:name="Medium Grid 3 Accent 5" w:uiPriority="69"/>
-    <w:lsdException w:name="Dark List Accent 5" w:uiPriority="70"/>
-    <w:lsdException w:name="Colorful Shading Accent 5" w:uiPriority="71"/>
-    <w:lsdException w:name="Colorful List Accent 5" w:uiPriority="72"/>
-    <w:lsdException w:name="Colorful Grid Accent 5" w:uiPriority="73"/>
-    <w:lsdException w:name="Light Shading Accent 6" w:uiPriority="60"/>
-    <w:lsdException w:name="Light List Accent 6" w:uiPriority="61"/>
-    <w:lsdException w:name="Light Grid Accent 6" w:uiPriority="62"/>
-    <w:lsdException w:name="Medium Shading 1 Accent 6" w:uiPriority="63"/>
-    <w:lsdException w:name="Medium Shading 2 Accent 6" w:uiPriority="64"/>
-    <w:lsdException w:name="Medium List 1 Accent 6" w:uiPriority="65"/>
-    <w:lsdException w:name="Medium List 2 Accent 6" w:uiPriority="66"/>
-    <w:lsdException w:name="Medium Grid 1 Accent 6" w:uiPriority="67"/>
-    <w:lsdException w:name="Medium Grid 2 Accent 6" w:uiPriority="68"/>
-    <w:lsdException w:name="Medium Grid 3 Accent 6" w:uiPriority="69"/>
-    <w:lsdException w:name="Dark List Accent 6" w:uiPriority="70"/>
-    <w:lsdException w:name="Colorful Shading Accent 6" w:uiPriority="71"/>
-    <w:lsdException w:name="Colorful List Accent 6" w:uiPriority="72"/>
-    <w:lsdException w:name="Colorful Grid Accent 6" w:uiPriority="73"/>
-    <w:lsdException w:name="Subtle Emphasis" w:uiPriority="19" w:qFormat="1"/>
-    <w:lsdException w:name="Intense Emphasis" w:uiPriority="21" w:qFormat="1"/>
-    <w:lsdException w:name="Subtle Reference" w:uiPriority="31" w:qFormat="1"/>
-    <w:lsdException w:name="Intense Reference" w:uiPriority="32" w:qFormat="1"/>
-    <w:lsdException w:name="Book Title" w:uiPriority="33" w:qFormat="1"/>
-    <w:lsdException w:name="Bibliography" w:semiHidden="1" w:uiPriority="37" w:unhideWhenUsed="1"/>
-    <w:lsdException w:name="TOC Heading" w:semiHidden="1" w:uiPriority="39" w:unhideWhenUsed="1" w:qFormat="1"/>
-    <w:lsdException w:name="Plain Table 1" w:uiPriority="41"/>
-    <w:lsdException w:name="Plain Table 2" w:uiPriority="42"/>
-    <w:lsdException w:name="Plain Table 3" w:uiPriority="43"/>
-    <w:lsdException w:name="Plain Table 4" w:uiPriority="44"/>
-    <w:lsdException w:name="Plain Table 5" w:uiPriority="45"/>
-    <w:lsdException w:name="Grid Table Light" w:uiPriority="40"/>
-    <w:lsdException w:name="Grid Table 1 Light" w:uiPriority="46"/>
-    <w:lsdException w:name="Grid Table 2" w:uiPriority="47"/>
-    <w:lsdException w:name="Grid Table 3" w:uiPriority="48"/>
-    <w:lsdException w:name="Grid Table 4" w:uiPriority="49"/>
-    <w:lsdException w:name="Grid Table 5 Dark" w:uiPriority="50"/>
-    <w:lsdException w:name="Grid Table 6 Colorful" w:uiPriority="51"/>
-    <w:lsdException w:name="Grid Table 7 Colorful" w:uiPriority="52"/>
-    <w:lsdException w:name="Grid Table 1 Light Accent 1" w:uiPriority="46"/>
-    <w:lsdException w:name="Grid Table 2 Accent 1" w:uiPriority="47"/>
-    <w:lsdException w:name="Grid Table 3 Accent 1" w:uiPriority="48"/>
-    <w:lsdException w:name="Grid Table 4 Accent 1" w:uiPriority="49"/>
-    <w:lsdException w:name="Grid Table 5 Dark Accent 1" w:uiPriority="50"/>
-    <w:lsdException w:name="Grid Table 6 Colorful Accent 1" w:uiPriority="51"/>
-    <w:lsdException w:name="Grid Table 7 Colorful Accent 1" w:uiPriority="52"/>
-    <w:lsdException w:name="Grid Table 1 Light Accent 2" w:uiPriority="46"/>
-    <w:lsdException w:name="Grid Table 2 Accent 2" w:uiPriority="47"/>
-    <w:lsdException w:name="Grid Table 3 Accent 2" w:uiPriority="48"/>
-    <w:lsdException w:name="Grid Table 4 Accent 2" w:uiPriority="49"/>
-    <w:lsdException w:name="Grid Table 5 Dark Accent 2" w:uiPriority="50"/>
-    <w:lsdException w:name="Grid Table 6 Colorful Accent 2" w:uiPriority="51"/>
-    <w:lsdException w:name="Grid Table 7 Colorful Accent 2" w:uiPriority="52"/>
-    <w:lsdException w:name="Grid Table 1 Light Accent 3" w:uiPriority="46"/>
-    <w:lsdException w:name="Grid Table 2 Accent 3" w:uiPriority="47"/>
-    <w:lsdException w:name="Grid Table 3 Accent 3" w:uiPriority="48"/>
-    <w:lsdException w:name="Grid Table 4 Accent 3" w:uiPriority="49"/>
-    <w:lsdException w:name="Grid Table 5 Dark Accent 3" w:uiPriority="50"/>
-    <w:lsdException w:name="Grid Table 6 Colorful Accent 3" w:uiPriority="51"/>
-    <w:lsdException w:name="Grid Table 7 Colorful Accent 3" w:uiPriority="52"/>
-    <w:lsdException w:name="Grid Table 1 Light Accent 4" w:uiPriority="46"/>
-    <w:lsdException w:name="Grid Table 2 Accent 4" w:uiPriority="47"/>
-    <w:lsdException w:name="Grid Table 3 Accent 4" w:uiPriority="48"/>
-    <w:lsdException w:name="Grid Table 4 Accent 4" w:uiPriority="49"/>
-    <w:lsdException w:name="Grid Table 5 Dark Accent 4" w:uiPriority="50"/>
-    <w:lsdException w:name="Grid Table 6 Colorful Accent 4" w:uiPriority="51"/>
-    <w:lsdException w:name="Grid Table 7 Colorful Accent 4" w:uiPriority="52"/>
-    <w:lsdException w:name="Grid Table 1 Light Accent 5" w:uiPriority="46"/>
-    <w:lsdException w:name="Grid Table 2 Accent 5" w:uiPriority="47"/>
-    <w:lsdException w:name="Grid Table 3 Accent 5" w:uiPriority="48"/>
-    <w:lsdException w:name="Grid Table 4 Accent 5" w:uiPriority="49"/>
-    <w:lsdException w:name="Grid Table 5 Dark Accent 5" w:uiPriority="50"/>
-    <w:lsdException w:name="Grid Table 6 Colorful Accent 5" w:uiPriority="51"/>
-    <w:lsdException w:name="Grid Table 7 Colorful Accent 5" w:uiPriority="52"/>
-    <w:lsdException w:name="Grid Table 1 Light Accent 6" w:uiPriority="46"/>
-    <w:lsdException w:name="Grid Table 2 Accent 6" w:uiPriority="47"/>
-    <w:lsdException w:name="Grid Table 3 Accent 6" w:uiPriority="48"/>
-    <w:lsdException w:name="Grid Table 4 Accent 6" w:uiPriority="49"/>
-    <w:lsdException w:name="Grid Table 5 Dark Accent 6" w:uiPriority="50"/>
-    <w:lsdException w:name="Grid Table 6 Colorful Accent 6" w:uiPriority="51"/>
-    <w:lsdException w:name="Grid Table 7 Colorful Accent 6" w:uiPriority="52"/>
-    <w:lsdException w:name="List Table 1 Light" w:uiPriority="46"/>
-    <w:lsdException w:name="List Table 2" w:uiPriority="47"/>
-    <w:lsdException w:name="List Table 3" w:uiPriority="48"/>
-    <w:lsdException w:name="List Table 4" w:uiPriority="49"/>
-    <w:lsdException w:name="List Table 5 Dark" w:uiPriority="50"/>
-    <w:lsdException w:name="List Table 6 Colorful" w:uiPriority="51"/>
-    <w:lsdException w:name="List Table 7 Colorful" w:uiPriority="52"/>
-    <w:lsdException w:name="List Table 1 Light Accent 1" w:uiPriority="46"/>
-    <w:lsdException w:name="List Table 2 Accent 1" w:uiPriority="47"/>
-    <w:lsdException w:name="List Table 3 Accent 1" w:uiPriority="48"/>
-    <w:lsdException w:name="List Table 4 Accent 1" w:uiPriority="49"/>
-    <w:lsdException w:name="List Table 5 Dark Accent 1" w:uiPriority="50"/>
-    <w:lsdException w:name="List Table 6 Colorful Accent 1" w:uiPriority="51"/>
-    <w:lsdException w:name="List Table 7 Colorful Accent 1" w:uiPriority="52"/>
-    <w:lsdException w:name="List Table 1 Light Accent 2" w:uiPriority="46"/>
-    <w:lsdException w:name="List Table 2 Accent 2" w:uiPriority="47"/>
-    <w:lsdException w:name="List Table 3 Accent 2" w:uiPriority="48"/>
-    <w:lsdException w:name="List Table 4 Accent 2" w:uiPriority="49"/>
-    <w:lsdException w:name="List Table 5 Dark Accent 2" w:uiPriority="50"/>
-    <w:lsdException w:name="List Table 6 Colorful Accent 2" w:uiPriority="51"/>
-    <w:lsdException w:name="List Table 7 Colorful Accent 2" w:uiPriority="52"/>
-    <w:lsdException w:name="List Table 1 Light Accent 3" w:uiPriority="46"/>
-    <w:lsdException w:name="List Table 2 Accent 3" w:uiPriority="47"/>
-    <w:lsdException w:name="List Table 3 Accent 3" w:uiPriority="48"/>
-    <w:lsdException w:name="List Table 4 Accent 3" w:uiPriority="49"/>
-    <w:lsdException w:name="List Table 5 Dark Accent 3" w:uiPriority="50"/>
-    <w:lsdException w:name="List Table 6 Colorful Accent 3" w:uiPriority="51"/>
-    <w:lsdException w:name="List Table 7 Colorful Accent 3" w:uiPriority="52"/>
-    <w:lsdException w:name="List Table 1 Light Accent 4" w:uiPriority="46"/>
-    <w:lsdException w:name="List Table 2 Accent 4" w:uiPriority="47"/>
-    <w:lsdException w:name="List Table 3 Accent 4" w:uiPriority="48"/>
-    <w:lsdException w:name="List Table 4 Accent 4" w:uiPriority="49"/>
-    <w:lsdException w:name="List Table 5 Dark Accent 4" w:uiPriority="50"/>
-    <w:lsdException w:name="List Table 6 Colorful Accent 4" w:uiPriority="51"/>
-    <w:lsdException w:name="List Table 7 Colorful Accent 4" w:uiPriority="52"/>
-    <w:lsdException w:name="List Table 1 Light Accent 5" w:uiPriority="46"/>
-    <w:lsdException w:name="List Table 2 Accent 5" w:uiPriority="47"/>
-    <w:lsdException w:name="List Table 3 Accent 5" w:uiPriority="48"/>
-    <w:lsdException w:name="List Table 4 Accent 5" w:uiPriority="49"/>
-    <w:lsdException w:name="List Table 5 Dark Accent 5" w:uiPriority="50"/>
-    <w:lsdException w:name="List Table 6 Colorful Accent 5" w:uiPriority="51"/>
-    <w:lsdException w:name="List Table 7 Colorful Accent 5" w:uiPriority="52"/>
-    <w:lsdException w:name="List Table 1 Light Accent 6" w:uiPriority="46"/>
-    <w:lsdException w:name="List Table 2 Accent 6" w:uiPriority="47"/>
-    <w:lsdException w:name="List Table 3 Accent 6" w:uiPriority="48"/>
-    <w:lsdException w:name="List Table 4 Accent 6" w:uiPriority="49"/>
-    <w:lsdException w:name="List Table 5 Dark Accent 6" w:uiPriority="50"/>
-    <w:lsdException w:name="List Table 6 Colorful Accent 6" w:uiPriority="51"/>
-    <w:lsdException w:name="List Table 7 Colorful Accent 6" w:uiPriority="52"/>
-  </w:latentStyles>
-  <w:style w:type="paragraph" w:default="1" w:styleId="Normal">
-    <w:name w:val="Normal"/>
-    <w:qFormat/>
-  </w:style>
-  <w:style w:type="character" w:default="1" w:styleId="Fuentedeprrafopredeter">
-    <w:name w:val="Default Paragraph Font"/>
-    <w:uiPriority w:val="1"/>
-    <w:semiHidden/>
-    <w:unhideWhenUsed/>
-  </w:style>
-  <w:style w:type="table" w:default="1" w:styleId="Tablanormal">
-    <w:name w:val="Normal Table"/>
-    <w:uiPriority w:val="99"/>
-    <w:semiHidden/>
-    <w:unhideWhenUsed/>
-    <w:tblPr>
-      <w:tblInd w:w="0" w:type="dxa"/>
-      <w:tblCellMar>
-        <w:top w:w="0" w:type="dxa"/>
-        <w:left w:w="108" w:type="dxa"/>
-        <w:bottom w:w="0" w:type="dxa"/>
-        <w:right w:w="108" w:type="dxa"/>
-      </w:tblCellMar>
-    </w:tblPr>
-  </w:style>
-  <w:style w:type="numbering" w:default="1" w:styleId="Sinlista">
-    <w:name w:val="No List"/>
-    <w:uiPriority w:val="99"/>
-    <w:semiHidden/>
-    <w:unhideWhenUsed/>
-  </w:style>
-  <w:style w:type="character" w:styleId="Textodelmarcadordeposicin">
-    <w:name w:val="Placeholder Text"/>
-    <w:basedOn w:val="Fuentedeprrafopredeter"/>
-    <w:uiPriority w:val="99"/>
-    <w:semiHidden/>
-    <w:rsid w:val="00F06EB8"/>
-    <w:rPr>
-      <w:color w:val="808080"/>
-    </w:rPr>
-  </w:style>
-</w:styles>
-</file>
-
-<file path=word/glossary/webSettings.xml><?xml version="1.0" encoding="utf-8"?>
-<w:webSettings xmlns:mc="http://schemas.openxmlformats.org/markup-compatibility/2006" xmlns:r="http://schemas.openxmlformats.org/officeDocument/2006/relationships" xmlns:w="http://schemas.openxmlformats.org/wordprocessingml/2006/main" xmlns:w14="http://schemas.microsoft.com/office/word/2010/wordml" xmlns:w15="http://schemas.microsoft.com/office/word/2012/wordml" mc:Ignorable="w14 w15">
-  <w:optimizeForBrowser/>
-  <w:allowPNG/>
-</w:webSettings>
-</file>
-
 <file path=word/theme/theme1.xml><?xml version="1.0" encoding="utf-8"?>
 <a:theme xmlns:a="http://schemas.openxmlformats.org/drawingml/2006/main" name="Office Theme">
   <a:themeElements>
@@ -10411,7 +12699,7 @@
 </file>
 
 <file path=customXml/itemProps1.xml><?xml version="1.0" encoding="utf-8"?>
-<ds:datastoreItem xmlns:ds="http://schemas.openxmlformats.org/officeDocument/2006/customXml" ds:itemID="{EF0D190B-067C-42BF-B5A8-D8F84B1628B1}">
+<ds:datastoreItem xmlns:ds="http://schemas.openxmlformats.org/officeDocument/2006/customXml" ds:itemID="{990A1335-91B2-4266-989C-E4571EADB4F0}">
   <ds:schemaRefs>
     <ds:schemaRef ds:uri="http://schemas.openxmlformats.org/officeDocument/2006/bibliography"/>
   </ds:schemaRefs>

</xml_diff>